<commit_message>
Adding an experiment with const rate - still lots of noise by T
</commit_message>
<xml_diff>
--- a/reports/pde_speed_report_description.docx
+++ b/reports/pde_speed_report_description.docx
@@ -9,13 +9,7 @@
     </w:p>
     <w:p>
       <w:r>
-        <w:t xml:space="preserve">We used a put with K=2700, expiring in 2 years, </w:t>
-      </w:r>
-      <w:r>
-        <w:t>constant volatility of 15%, S=2680</w:t>
-      </w:r>
-      <w:r>
-        <w:t xml:space="preserve"> and interest rates from our source data, for as of date=2014-01-20.</w:t>
+        <w:t>We used a put with K=2700, expiring in 2 years, constant volatility of 15%, S=2680 and interest rates from our source data, for as of date=2014-01-20.</w:t>
       </w:r>
     </w:p>
     <w:p>
@@ -98,41 +92,63 @@
         <w:pStyle w:val="Heading2"/>
       </w:pPr>
       <w:r>
-        <w:t xml:space="preserve">Performance and precision as a function of number of </w:t>
+        <w:lastRenderedPageBreak/>
+        <w:t>Performance and precision as a function of number of time points, constant interest rate</w:t>
+      </w:r>
+    </w:p>
+    <w:p>
+      <w:r>
+        <w:t xml:space="preserve">We have also conducted an experiment with only varying the number of time points t, but using a constant </w:t>
       </w:r>
       <w:r>
-        <w:t>spot</w:t>
+        <w:t xml:space="preserve">(and not very realistic) </w:t>
       </w:r>
       <w:r>
-        <w:t xml:space="preserve"> points</w:t>
+        <w:t>interest rate. The PV graph still has significant noise on the right.</w:t>
+      </w:r>
+    </w:p>
+    <w:p>
+      <w:pPr>
+        <w:pStyle w:val="Heading2"/>
+      </w:pPr>
+      <w:r>
+        <w:rPr>
+          <w:noProof/>
+        </w:rPr>
+        <w:drawing>
+          <wp:inline distT="0" distB="0" distL="0" distR="0" wp14:anchorId="49426255" wp14:editId="12C3433A">
+            <wp:extent cx="5731510" cy="3211830"/>
+            <wp:effectExtent l="0" t="0" r="2540" b="7620"/>
+            <wp:docPr id="8" name="Chart 8">
+              <a:extLst xmlns:a="http://schemas.openxmlformats.org/drawingml/2006/main">
+                <a:ext uri="{FF2B5EF4-FFF2-40B4-BE49-F238E27FC236}">
+                  <a16:creationId xmlns:a16="http://schemas.microsoft.com/office/drawing/2014/main" id="{BB144ECA-3749-47DB-9155-DDA015A32FD1}"/>
+                </a:ext>
+              </a:extLst>
+            </wp:docPr>
+            <wp:cNvGraphicFramePr/>
+            <a:graphic xmlns:a="http://schemas.openxmlformats.org/drawingml/2006/main">
+              <a:graphicData uri="http://schemas.openxmlformats.org/drawingml/2006/chart">
+                <c:chart xmlns:c="http://schemas.openxmlformats.org/drawingml/2006/chart" xmlns:r="http://schemas.openxmlformats.org/officeDocument/2006/relationships" r:id="rId6"/>
+              </a:graphicData>
+            </a:graphic>
+          </wp:inline>
+        </w:drawing>
+      </w:r>
+    </w:p>
+    <w:p/>
+    <w:p>
+      <w:pPr>
+        <w:pStyle w:val="Heading2"/>
+      </w:pPr>
+      <w:r>
+        <w:t>Performance and precision as a function of number of spot points</w:t>
       </w:r>
     </w:p>
     <w:p/>
     <w:p>
       <w:r>
-        <w:lastRenderedPageBreak/>
-        <w:t>W</w:t>
-      </w:r>
-      <w:r>
-        <w:t xml:space="preserve">e </w:t>
-      </w:r>
-      <w:r>
-        <w:t xml:space="preserve">also </w:t>
-      </w:r>
-      <w:r>
-        <w:t xml:space="preserve">used </w:t>
-      </w:r>
-      <w:r>
-        <w:t xml:space="preserve">time </w:t>
-      </w:r>
-      <w:r>
-        <w:t xml:space="preserve">grid with 50 values and varied the number of </w:t>
-      </w:r>
-      <w:r>
-        <w:t>spot</w:t>
-      </w:r>
-      <w:r>
-        <w:t xml:space="preserve"> values between 10 and 1000 with step 10.</w:t>
+        <w:t>We also used time grid with 50 values and varied the number of spot values between 10 and 1000 with step 10.</w:t>
       </w:r>
     </w:p>
     <w:p>
@@ -159,7 +175,7 @@
             <wp:cNvGraphicFramePr/>
             <a:graphic xmlns:a="http://schemas.openxmlformats.org/drawingml/2006/main">
               <a:graphicData uri="http://schemas.openxmlformats.org/drawingml/2006/chart">
-                <c:chart xmlns:c="http://schemas.openxmlformats.org/drawingml/2006/chart" xmlns:r="http://schemas.openxmlformats.org/officeDocument/2006/relationships" r:id="rId6"/>
+                <c:chart xmlns:c="http://schemas.openxmlformats.org/drawingml/2006/chart" xmlns:r="http://schemas.openxmlformats.org/officeDocument/2006/relationships" r:id="rId7"/>
               </a:graphicData>
             </a:graphic>
           </wp:inline>
@@ -177,6 +193,7 @@
         <w:rPr>
           <w:noProof/>
         </w:rPr>
+        <w:lastRenderedPageBreak/>
         <w:drawing>
           <wp:inline distT="0" distB="0" distL="0" distR="0" wp14:anchorId="5C165F3C" wp14:editId="6EB94537">
             <wp:extent cx="5731510" cy="2983865"/>
@@ -191,7 +208,7 @@
             <wp:cNvGraphicFramePr/>
             <a:graphic xmlns:a="http://schemas.openxmlformats.org/drawingml/2006/main">
               <a:graphicData uri="http://schemas.openxmlformats.org/drawingml/2006/chart">
-                <c:chart xmlns:c="http://schemas.openxmlformats.org/drawingml/2006/chart" xmlns:r="http://schemas.openxmlformats.org/officeDocument/2006/relationships" r:id="rId7"/>
+                <c:chart xmlns:c="http://schemas.openxmlformats.org/drawingml/2006/chart" xmlns:r="http://schemas.openxmlformats.org/officeDocument/2006/relationships" r:id="rId8"/>
               </a:graphicData>
             </a:graphic>
           </wp:inline>
@@ -216,7 +233,6 @@
         <w:rPr>
           <w:noProof/>
         </w:rPr>
-        <w:lastRenderedPageBreak/>
         <w:drawing>
           <wp:inline distT="0" distB="0" distL="0" distR="0" wp14:anchorId="3FDBC76B" wp14:editId="5513994C">
             <wp:extent cx="5731510" cy="3204845"/>
@@ -231,7 +247,7 @@
             <wp:cNvGraphicFramePr/>
             <a:graphic xmlns:a="http://schemas.openxmlformats.org/drawingml/2006/main">
               <a:graphicData uri="http://schemas.openxmlformats.org/drawingml/2006/chart">
-                <c:chart xmlns:c="http://schemas.openxmlformats.org/drawingml/2006/chart" xmlns:r="http://schemas.openxmlformats.org/officeDocument/2006/relationships" r:id="rId8"/>
+                <c:chart xmlns:c="http://schemas.openxmlformats.org/drawingml/2006/chart" xmlns:r="http://schemas.openxmlformats.org/officeDocument/2006/relationships" r:id="rId9"/>
               </a:graphicData>
             </a:graphic>
           </wp:inline>
@@ -254,34 +270,13 @@
         <w:pStyle w:val="Heading2"/>
       </w:pPr>
       <w:r>
-        <w:t xml:space="preserve">Performance and precision as a function of number of </w:t>
-      </w:r>
-      <w:r>
-        <w:t xml:space="preserve">time and </w:t>
-      </w:r>
-      <w:r>
-        <w:t>spot points</w:t>
+        <w:t>Performance and precision as a function of number of time and spot points</w:t>
       </w:r>
     </w:p>
     <w:p/>
     <w:p>
       <w:r>
-        <w:t>As a combined experiment, w</w:t>
-      </w:r>
-      <w:r>
-        <w:t xml:space="preserve">e used time </w:t>
-      </w:r>
-      <w:r>
-        <w:t xml:space="preserve">and spot grids with same numbers of points, varied </w:t>
-      </w:r>
-      <w:r>
-        <w:t xml:space="preserve">values between 10 and </w:t>
-      </w:r>
-      <w:r>
-        <w:t>300</w:t>
-      </w:r>
-      <w:r>
-        <w:t xml:space="preserve"> with step 1.</w:t>
+        <w:t>As a combined experiment, we used time and spot grids with same numbers of points, varied values between 10 and 300 with step 1.</w:t>
       </w:r>
     </w:p>
     <w:p>
@@ -289,6 +284,7 @@
         <w:rPr>
           <w:noProof/>
         </w:rPr>
+        <w:lastRenderedPageBreak/>
         <w:drawing>
           <wp:inline distT="0" distB="0" distL="0" distR="0" wp14:anchorId="0CABAFB9" wp14:editId="0A277AE3">
             <wp:extent cx="5731510" cy="2066290"/>
@@ -303,7 +299,7 @@
             <wp:cNvGraphicFramePr/>
             <a:graphic xmlns:a="http://schemas.openxmlformats.org/drawingml/2006/main">
               <a:graphicData uri="http://schemas.openxmlformats.org/drawingml/2006/chart">
-                <c:chart xmlns:c="http://schemas.openxmlformats.org/drawingml/2006/chart" xmlns:r="http://schemas.openxmlformats.org/officeDocument/2006/relationships" r:id="rId9"/>
+                <c:chart xmlns:c="http://schemas.openxmlformats.org/drawingml/2006/chart" xmlns:r="http://schemas.openxmlformats.org/officeDocument/2006/relationships" r:id="rId10"/>
               </a:graphicData>
             </a:graphic>
           </wp:inline>
@@ -315,7 +311,6 @@
         <w:rPr>
           <w:noProof/>
         </w:rPr>
-        <w:lastRenderedPageBreak/>
         <w:drawing>
           <wp:inline distT="0" distB="0" distL="0" distR="0" wp14:anchorId="31B6AE36" wp14:editId="4C22B5C5">
             <wp:extent cx="5731510" cy="2157095"/>
@@ -330,12 +325,17 @@
             <wp:cNvGraphicFramePr/>
             <a:graphic xmlns:a="http://schemas.openxmlformats.org/drawingml/2006/main">
               <a:graphicData uri="http://schemas.openxmlformats.org/drawingml/2006/chart">
-                <c:chart xmlns:c="http://schemas.openxmlformats.org/drawingml/2006/chart" xmlns:r="http://schemas.openxmlformats.org/officeDocument/2006/relationships" r:id="rId10"/>
+                <c:chart xmlns:c="http://schemas.openxmlformats.org/drawingml/2006/chart" xmlns:r="http://schemas.openxmlformats.org/officeDocument/2006/relationships" r:id="rId11"/>
               </a:graphicData>
             </a:graphic>
           </wp:inline>
         </w:drawing>
       </w:r>
+    </w:p>
+    <w:p>
+      <w:pPr>
+        <w:pStyle w:val="Heading2"/>
+      </w:pPr>
     </w:p>
     <w:p>
       <w:pPr>
@@ -347,10 +347,25 @@
     </w:p>
     <w:p>
       <w:r>
-        <w:t>We see much more noise for big numbers of time points, compared to big numbers of spot points. The underlying reason is interpolation: our interest rates interpolation is piecewise-constant, while time is modelled as continuous, thus the result sometimes depends on which date the exact time point falls on. With spot we do not see such an effect as we do not have any unrealistic interpolation in spot space.</w:t>
+        <w:t xml:space="preserve">We see much more noise for big numbers of time points, compared to big numbers of spot points. </w:t>
       </w:r>
       <w:r>
-        <w:t xml:space="preserve"> We can observe decreased precision when we were varying number of time points, regardless if we were varying number of spot points or not. However, for a constant number of time points, we have a much better precision.</w:t>
+        <w:t>We can observe decreased precision when we were varying number of time points, regardless if we were varying number of spot points or not. However, for a constant number of time points, we have a much better precision.</w:t>
+      </w:r>
+      <w:r>
+        <w:t xml:space="preserve"> </w:t>
+      </w:r>
+      <w:r>
+        <w:t xml:space="preserve">Initially we assumed this was caused by rates interpolation, so </w:t>
+      </w:r>
+      <w:r>
+        <w:t>we used a constant rate to rule that out. An experiment with constant rate and varying number of T points still has much more noise that an experiment with varying number of S points. Thus</w:t>
+      </w:r>
+      <w:r>
+        <w:t>,</w:t>
+      </w:r>
+      <w:r>
+        <w:t xml:space="preserve"> we conclude PDE implementation is inherently prone to more noise as a result of T lattice choice than S lattice choice.</w:t>
       </w:r>
     </w:p>
     <w:p>
@@ -508,6 +523,7 @@
     <w:lsdException w:name="HTML Sample" w:semiHidden="1" w:unhideWhenUsed="1"/>
     <w:lsdException w:name="HTML Typewriter" w:semiHidden="1" w:unhideWhenUsed="1"/>
     <w:lsdException w:name="HTML Variable" w:semiHidden="1" w:unhideWhenUsed="1"/>
+    <w:lsdException w:name="Normal Table" w:semiHidden="1" w:unhideWhenUsed="1"/>
     <w:lsdException w:name="annotation subject" w:semiHidden="1" w:unhideWhenUsed="1"/>
     <w:lsdException w:name="No List" w:semiHidden="1" w:unhideWhenUsed="1"/>
     <w:lsdException w:name="Outline List 1" w:semiHidden="1" w:unhideWhenUsed="1"/>
@@ -554,8 +570,10 @@
     <w:lsdException w:name="Table Subtle 2" w:semiHidden="1" w:unhideWhenUsed="1"/>
     <w:lsdException w:name="Table Web 1" w:semiHidden="1" w:unhideWhenUsed="1"/>
     <w:lsdException w:name="Table Web 2" w:semiHidden="1" w:unhideWhenUsed="1"/>
+    <w:lsdException w:name="Table Web 3" w:semiHidden="1" w:unhideWhenUsed="1"/>
     <w:lsdException w:name="Balloon Text" w:semiHidden="1" w:unhideWhenUsed="1"/>
     <w:lsdException w:name="Table Grid" w:uiPriority="39"/>
+    <w:lsdException w:name="Table Theme" w:semiHidden="1" w:unhideWhenUsed="1"/>
     <w:lsdException w:name="Placeholder Text" w:semiHidden="1"/>
     <w:lsdException w:name="No Spacing" w:uiPriority="1" w:qFormat="1"/>
     <w:lsdException w:name="Light Shading" w:uiPriority="60"/>
@@ -2678,6 +2696,901 @@
               </a:defRPr>
             </a:pPr>
             <a:r>
+              <a:rPr lang="en-US"/>
+              <a:t>pv(# t points), const interest rate</a:t>
+            </a:r>
+          </a:p>
+        </c:rich>
+      </c:tx>
+      <c:overlay val="0"/>
+      <c:spPr>
+        <a:noFill/>
+        <a:ln>
+          <a:noFill/>
+        </a:ln>
+        <a:effectLst/>
+      </c:spPr>
+      <c:txPr>
+        <a:bodyPr rot="0" spcFirstLastPara="1" vertOverflow="ellipsis" vert="horz" wrap="square" anchor="ctr" anchorCtr="1"/>
+        <a:lstStyle/>
+        <a:p>
+          <a:pPr>
+            <a:defRPr sz="1400" b="0" i="0" u="none" strike="noStrike" kern="1200" spc="0" baseline="0">
+              <a:solidFill>
+                <a:schemeClr val="tx1">
+                  <a:lumMod val="65000"/>
+                  <a:lumOff val="35000"/>
+                </a:schemeClr>
+              </a:solidFill>
+              <a:latin typeface="+mn-lt"/>
+              <a:ea typeface="+mn-ea"/>
+              <a:cs typeface="+mn-cs"/>
+            </a:defRPr>
+          </a:pPr>
+          <a:endParaRPr lang="en-US"/>
+        </a:p>
+      </c:txPr>
+    </c:title>
+    <c:autoTitleDeleted val="0"/>
+    <c:plotArea>
+      <c:layout/>
+      <c:lineChart>
+        <c:grouping val="standard"/>
+        <c:varyColors val="0"/>
+        <c:ser>
+          <c:idx val="0"/>
+          <c:order val="0"/>
+          <c:tx>
+            <c:strRef>
+              <c:f>pde_speed_report_t!$A$2</c:f>
+              <c:strCache>
+                <c:ptCount val="1"/>
+                <c:pt idx="0">
+                  <c:v>pv</c:v>
+                </c:pt>
+              </c:strCache>
+            </c:strRef>
+          </c:tx>
+          <c:spPr>
+            <a:ln w="28575" cap="rnd">
+              <a:solidFill>
+                <a:schemeClr val="accent1"/>
+              </a:solidFill>
+              <a:round/>
+            </a:ln>
+            <a:effectLst/>
+          </c:spPr>
+          <c:marker>
+            <c:symbol val="none"/>
+          </c:marker>
+          <c:cat>
+            <c:numRef>
+              <c:f>pde_speed_report_t!$B$1:$CW$1</c:f>
+              <c:numCache>
+                <c:formatCode>General</c:formatCode>
+                <c:ptCount val="100"/>
+                <c:pt idx="0">
+                  <c:v>10</c:v>
+                </c:pt>
+                <c:pt idx="1">
+                  <c:v>20</c:v>
+                </c:pt>
+                <c:pt idx="2">
+                  <c:v>30</c:v>
+                </c:pt>
+                <c:pt idx="3">
+                  <c:v>40</c:v>
+                </c:pt>
+                <c:pt idx="4">
+                  <c:v>50</c:v>
+                </c:pt>
+                <c:pt idx="5">
+                  <c:v>60</c:v>
+                </c:pt>
+                <c:pt idx="6">
+                  <c:v>70</c:v>
+                </c:pt>
+                <c:pt idx="7">
+                  <c:v>80</c:v>
+                </c:pt>
+                <c:pt idx="8">
+                  <c:v>90</c:v>
+                </c:pt>
+                <c:pt idx="9">
+                  <c:v>100</c:v>
+                </c:pt>
+                <c:pt idx="10">
+                  <c:v>110</c:v>
+                </c:pt>
+                <c:pt idx="11">
+                  <c:v>120</c:v>
+                </c:pt>
+                <c:pt idx="12">
+                  <c:v>130</c:v>
+                </c:pt>
+                <c:pt idx="13">
+                  <c:v>140</c:v>
+                </c:pt>
+                <c:pt idx="14">
+                  <c:v>150</c:v>
+                </c:pt>
+                <c:pt idx="15">
+                  <c:v>160</c:v>
+                </c:pt>
+                <c:pt idx="16">
+                  <c:v>170</c:v>
+                </c:pt>
+                <c:pt idx="17">
+                  <c:v>180</c:v>
+                </c:pt>
+                <c:pt idx="18">
+                  <c:v>190</c:v>
+                </c:pt>
+                <c:pt idx="19">
+                  <c:v>200</c:v>
+                </c:pt>
+                <c:pt idx="20">
+                  <c:v>210</c:v>
+                </c:pt>
+                <c:pt idx="21">
+                  <c:v>220</c:v>
+                </c:pt>
+                <c:pt idx="22">
+                  <c:v>230</c:v>
+                </c:pt>
+                <c:pt idx="23">
+                  <c:v>240</c:v>
+                </c:pt>
+                <c:pt idx="24">
+                  <c:v>250</c:v>
+                </c:pt>
+                <c:pt idx="25">
+                  <c:v>260</c:v>
+                </c:pt>
+                <c:pt idx="26">
+                  <c:v>270</c:v>
+                </c:pt>
+                <c:pt idx="27">
+                  <c:v>280</c:v>
+                </c:pt>
+                <c:pt idx="28">
+                  <c:v>290</c:v>
+                </c:pt>
+                <c:pt idx="29">
+                  <c:v>300</c:v>
+                </c:pt>
+                <c:pt idx="30">
+                  <c:v>310</c:v>
+                </c:pt>
+                <c:pt idx="31">
+                  <c:v>320</c:v>
+                </c:pt>
+                <c:pt idx="32">
+                  <c:v>330</c:v>
+                </c:pt>
+                <c:pt idx="33">
+                  <c:v>340</c:v>
+                </c:pt>
+                <c:pt idx="34">
+                  <c:v>350</c:v>
+                </c:pt>
+                <c:pt idx="35">
+                  <c:v>360</c:v>
+                </c:pt>
+                <c:pt idx="36">
+                  <c:v>370</c:v>
+                </c:pt>
+                <c:pt idx="37">
+                  <c:v>380</c:v>
+                </c:pt>
+                <c:pt idx="38">
+                  <c:v>390</c:v>
+                </c:pt>
+                <c:pt idx="39">
+                  <c:v>400</c:v>
+                </c:pt>
+                <c:pt idx="40">
+                  <c:v>410</c:v>
+                </c:pt>
+                <c:pt idx="41">
+                  <c:v>420</c:v>
+                </c:pt>
+                <c:pt idx="42">
+                  <c:v>430</c:v>
+                </c:pt>
+                <c:pt idx="43">
+                  <c:v>440</c:v>
+                </c:pt>
+                <c:pt idx="44">
+                  <c:v>450</c:v>
+                </c:pt>
+                <c:pt idx="45">
+                  <c:v>460</c:v>
+                </c:pt>
+                <c:pt idx="46">
+                  <c:v>470</c:v>
+                </c:pt>
+                <c:pt idx="47">
+                  <c:v>480</c:v>
+                </c:pt>
+                <c:pt idx="48">
+                  <c:v>490</c:v>
+                </c:pt>
+                <c:pt idx="49">
+                  <c:v>500</c:v>
+                </c:pt>
+                <c:pt idx="50">
+                  <c:v>510</c:v>
+                </c:pt>
+                <c:pt idx="51">
+                  <c:v>520</c:v>
+                </c:pt>
+                <c:pt idx="52">
+                  <c:v>530</c:v>
+                </c:pt>
+                <c:pt idx="53">
+                  <c:v>540</c:v>
+                </c:pt>
+                <c:pt idx="54">
+                  <c:v>550</c:v>
+                </c:pt>
+                <c:pt idx="55">
+                  <c:v>560</c:v>
+                </c:pt>
+                <c:pt idx="56">
+                  <c:v>570</c:v>
+                </c:pt>
+                <c:pt idx="57">
+                  <c:v>580</c:v>
+                </c:pt>
+                <c:pt idx="58">
+                  <c:v>590</c:v>
+                </c:pt>
+                <c:pt idx="59">
+                  <c:v>600</c:v>
+                </c:pt>
+                <c:pt idx="60">
+                  <c:v>610</c:v>
+                </c:pt>
+                <c:pt idx="61">
+                  <c:v>620</c:v>
+                </c:pt>
+                <c:pt idx="62">
+                  <c:v>630</c:v>
+                </c:pt>
+                <c:pt idx="63">
+                  <c:v>640</c:v>
+                </c:pt>
+                <c:pt idx="64">
+                  <c:v>650</c:v>
+                </c:pt>
+                <c:pt idx="65">
+                  <c:v>660</c:v>
+                </c:pt>
+                <c:pt idx="66">
+                  <c:v>670</c:v>
+                </c:pt>
+                <c:pt idx="67">
+                  <c:v>680</c:v>
+                </c:pt>
+                <c:pt idx="68">
+                  <c:v>690</c:v>
+                </c:pt>
+                <c:pt idx="69">
+                  <c:v>700</c:v>
+                </c:pt>
+                <c:pt idx="70">
+                  <c:v>710</c:v>
+                </c:pt>
+                <c:pt idx="71">
+                  <c:v>720</c:v>
+                </c:pt>
+                <c:pt idx="72">
+                  <c:v>730</c:v>
+                </c:pt>
+                <c:pt idx="73">
+                  <c:v>740</c:v>
+                </c:pt>
+                <c:pt idx="74">
+                  <c:v>750</c:v>
+                </c:pt>
+                <c:pt idx="75">
+                  <c:v>760</c:v>
+                </c:pt>
+                <c:pt idx="76">
+                  <c:v>770</c:v>
+                </c:pt>
+                <c:pt idx="77">
+                  <c:v>780</c:v>
+                </c:pt>
+                <c:pt idx="78">
+                  <c:v>790</c:v>
+                </c:pt>
+                <c:pt idx="79">
+                  <c:v>800</c:v>
+                </c:pt>
+                <c:pt idx="80">
+                  <c:v>810</c:v>
+                </c:pt>
+                <c:pt idx="81">
+                  <c:v>820</c:v>
+                </c:pt>
+                <c:pt idx="82">
+                  <c:v>830</c:v>
+                </c:pt>
+                <c:pt idx="83">
+                  <c:v>840</c:v>
+                </c:pt>
+                <c:pt idx="84">
+                  <c:v>850</c:v>
+                </c:pt>
+                <c:pt idx="85">
+                  <c:v>860</c:v>
+                </c:pt>
+                <c:pt idx="86">
+                  <c:v>870</c:v>
+                </c:pt>
+                <c:pt idx="87">
+                  <c:v>880</c:v>
+                </c:pt>
+                <c:pt idx="88">
+                  <c:v>890</c:v>
+                </c:pt>
+                <c:pt idx="89">
+                  <c:v>900</c:v>
+                </c:pt>
+                <c:pt idx="90">
+                  <c:v>910</c:v>
+                </c:pt>
+                <c:pt idx="91">
+                  <c:v>920</c:v>
+                </c:pt>
+                <c:pt idx="92">
+                  <c:v>930</c:v>
+                </c:pt>
+                <c:pt idx="93">
+                  <c:v>940</c:v>
+                </c:pt>
+                <c:pt idx="94">
+                  <c:v>950</c:v>
+                </c:pt>
+                <c:pt idx="95">
+                  <c:v>960</c:v>
+                </c:pt>
+                <c:pt idx="96">
+                  <c:v>970</c:v>
+                </c:pt>
+                <c:pt idx="97">
+                  <c:v>980</c:v>
+                </c:pt>
+                <c:pt idx="98">
+                  <c:v>990</c:v>
+                </c:pt>
+                <c:pt idx="99">
+                  <c:v>1000</c:v>
+                </c:pt>
+              </c:numCache>
+            </c:numRef>
+          </c:cat>
+          <c:val>
+            <c:numRef>
+              <c:f>pde_speed_report_t!$B$2:$CW$2</c:f>
+              <c:numCache>
+                <c:formatCode>General</c:formatCode>
+                <c:ptCount val="100"/>
+                <c:pt idx="0">
+                  <c:v>180.69166244233901</c:v>
+                </c:pt>
+                <c:pt idx="1">
+                  <c:v>178.69610266030099</c:v>
+                </c:pt>
+                <c:pt idx="2">
+                  <c:v>184.309967937419</c:v>
+                </c:pt>
+                <c:pt idx="3">
+                  <c:v>171.31449599129101</c:v>
+                </c:pt>
+                <c:pt idx="4">
+                  <c:v>177.046533965241</c:v>
+                </c:pt>
+                <c:pt idx="5">
+                  <c:v>172.10851941120501</c:v>
+                </c:pt>
+                <c:pt idx="6">
+                  <c:v>175.14545094778401</c:v>
+                </c:pt>
+                <c:pt idx="7">
+                  <c:v>175.978175691286</c:v>
+                </c:pt>
+                <c:pt idx="8">
+                  <c:v>177.019241977365</c:v>
+                </c:pt>
+                <c:pt idx="9">
+                  <c:v>175.56512095591</c:v>
+                </c:pt>
+                <c:pt idx="10">
+                  <c:v>172.87693170729099</c:v>
+                </c:pt>
+                <c:pt idx="11">
+                  <c:v>172.79804632414101</c:v>
+                </c:pt>
+                <c:pt idx="12">
+                  <c:v>175.005659869216</c:v>
+                </c:pt>
+                <c:pt idx="13">
+                  <c:v>179.47114780612</c:v>
+                </c:pt>
+                <c:pt idx="14">
+                  <c:v>176.511173105773</c:v>
+                </c:pt>
+                <c:pt idx="15">
+                  <c:v>175.69427385640199</c:v>
+                </c:pt>
+                <c:pt idx="16">
+                  <c:v>175.61011860942801</c:v>
+                </c:pt>
+                <c:pt idx="17">
+                  <c:v>175.092262307288</c:v>
+                </c:pt>
+                <c:pt idx="18">
+                  <c:v>175.32093220134499</c:v>
+                </c:pt>
+                <c:pt idx="19">
+                  <c:v>175.255384852524</c:v>
+                </c:pt>
+                <c:pt idx="20">
+                  <c:v>182.28870173937401</c:v>
+                </c:pt>
+                <c:pt idx="21">
+                  <c:v>174.97298788613699</c:v>
+                </c:pt>
+                <c:pt idx="22">
+                  <c:v>174.31686361075799</c:v>
+                </c:pt>
+                <c:pt idx="23">
+                  <c:v>175.96778655721599</c:v>
+                </c:pt>
+                <c:pt idx="24">
+                  <c:v>175.37870204921401</c:v>
+                </c:pt>
+                <c:pt idx="25">
+                  <c:v>174.87420951762701</c:v>
+                </c:pt>
+                <c:pt idx="26">
+                  <c:v>175.684391946159</c:v>
+                </c:pt>
+                <c:pt idx="27">
+                  <c:v>176.11872458388001</c:v>
+                </c:pt>
+                <c:pt idx="28">
+                  <c:v>176.443337818825</c:v>
+                </c:pt>
+                <c:pt idx="29">
+                  <c:v>175.526246032811</c:v>
+                </c:pt>
+                <c:pt idx="30">
+                  <c:v>175.338878986011</c:v>
+                </c:pt>
+                <c:pt idx="31">
+                  <c:v>175.50140011731401</c:v>
+                </c:pt>
+                <c:pt idx="32">
+                  <c:v>175.79371414252799</c:v>
+                </c:pt>
+                <c:pt idx="33">
+                  <c:v>177.44642637752199</c:v>
+                </c:pt>
+                <c:pt idx="34">
+                  <c:v>175.64881412408499</c:v>
+                </c:pt>
+                <c:pt idx="35">
+                  <c:v>175.614915687017</c:v>
+                </c:pt>
+                <c:pt idx="36">
+                  <c:v>175.134653346601</c:v>
+                </c:pt>
+                <c:pt idx="37">
+                  <c:v>174.783749264525</c:v>
+                </c:pt>
+                <c:pt idx="38">
+                  <c:v>174.76564998562901</c:v>
+                </c:pt>
+                <c:pt idx="39">
+                  <c:v>174.72692552074199</c:v>
+                </c:pt>
+                <c:pt idx="40">
+                  <c:v>175.630002365509</c:v>
+                </c:pt>
+                <c:pt idx="41">
+                  <c:v>174.49908608538601</c:v>
+                </c:pt>
+                <c:pt idx="42">
+                  <c:v>173.776013533559</c:v>
+                </c:pt>
+                <c:pt idx="43">
+                  <c:v>175.52276554282099</c:v>
+                </c:pt>
+                <c:pt idx="44">
+                  <c:v>175.514710308101</c:v>
+                </c:pt>
+                <c:pt idx="45">
+                  <c:v>174.775670380534</c:v>
+                </c:pt>
+                <c:pt idx="46">
+                  <c:v>174.46415931406099</c:v>
+                </c:pt>
+                <c:pt idx="47">
+                  <c:v>175.38208022392701</c:v>
+                </c:pt>
+                <c:pt idx="48">
+                  <c:v>175.33116131146599</c:v>
+                </c:pt>
+                <c:pt idx="49">
+                  <c:v>175.289719093884</c:v>
+                </c:pt>
+                <c:pt idx="50">
+                  <c:v>175.55296635936099</c:v>
+                </c:pt>
+                <c:pt idx="51">
+                  <c:v>174.54032065442499</c:v>
+                </c:pt>
+                <c:pt idx="52">
+                  <c:v>175.89926583494201</c:v>
+                </c:pt>
+                <c:pt idx="53">
+                  <c:v>175.599374859444</c:v>
+                </c:pt>
+                <c:pt idx="54">
+                  <c:v>175.13958962059601</c:v>
+                </c:pt>
+                <c:pt idx="55">
+                  <c:v>175.54421496240599</c:v>
+                </c:pt>
+                <c:pt idx="56">
+                  <c:v>175.753836068429</c:v>
+                </c:pt>
+                <c:pt idx="57">
+                  <c:v>175.72828562145099</c:v>
+                </c:pt>
+                <c:pt idx="58">
+                  <c:v>175.70590636963999</c:v>
+                </c:pt>
+                <c:pt idx="59">
+                  <c:v>175.47488917324401</c:v>
+                </c:pt>
+                <c:pt idx="60">
+                  <c:v>175.64298540309699</c:v>
+                </c:pt>
+                <c:pt idx="61">
+                  <c:v>175.178733266249</c:v>
+                </c:pt>
+                <c:pt idx="62">
+                  <c:v>175.863163313618</c:v>
+                </c:pt>
+                <c:pt idx="63">
+                  <c:v>175.77732029221801</c:v>
+                </c:pt>
+                <c:pt idx="64">
+                  <c:v>175.52760848133201</c:v>
+                </c:pt>
+                <c:pt idx="65">
+                  <c:v>175.69823609111401</c:v>
+                </c:pt>
+                <c:pt idx="66">
+                  <c:v>175.45198412699901</c:v>
+                </c:pt>
+                <c:pt idx="67">
+                  <c:v>174.86773360227099</c:v>
+                </c:pt>
+                <c:pt idx="68">
+                  <c:v>175.75018453024001</c:v>
+                </c:pt>
+                <c:pt idx="69">
+                  <c:v>175.76234238246599</c:v>
+                </c:pt>
+                <c:pt idx="70">
+                  <c:v>175.531287625159</c:v>
+                </c:pt>
+                <c:pt idx="71">
+                  <c:v>175.736144933811</c:v>
+                </c:pt>
+                <c:pt idx="72">
+                  <c:v>175.68121310264101</c:v>
+                </c:pt>
+                <c:pt idx="73">
+                  <c:v>175.64060694849101</c:v>
+                </c:pt>
+                <c:pt idx="74">
+                  <c:v>175.44554735809899</c:v>
+                </c:pt>
+                <c:pt idx="75">
+                  <c:v>175.24877282512799</c:v>
+                </c:pt>
+                <c:pt idx="76">
+                  <c:v>175.571566458326</c:v>
+                </c:pt>
+                <c:pt idx="77">
+                  <c:v>175.70380264754601</c:v>
+                </c:pt>
+                <c:pt idx="78">
+                  <c:v>175.34148000429801</c:v>
+                </c:pt>
+                <c:pt idx="79">
+                  <c:v>175.35120550049399</c:v>
+                </c:pt>
+                <c:pt idx="80">
+                  <c:v>175.67475897075701</c:v>
+                </c:pt>
+                <c:pt idx="81">
+                  <c:v>175.597042598954</c:v>
+                </c:pt>
+                <c:pt idx="82">
+                  <c:v>175.38979372485699</c:v>
+                </c:pt>
+                <c:pt idx="83">
+                  <c:v>175.735701708639</c:v>
+                </c:pt>
+                <c:pt idx="84">
+                  <c:v>175.69857607185901</c:v>
+                </c:pt>
+                <c:pt idx="85">
+                  <c:v>175.689357775312</c:v>
+                </c:pt>
+                <c:pt idx="86">
+                  <c:v>175.61449005406999</c:v>
+                </c:pt>
+                <c:pt idx="87">
+                  <c:v>175.33211241408799</c:v>
+                </c:pt>
+                <c:pt idx="88">
+                  <c:v>175.63738647111299</c:v>
+                </c:pt>
+                <c:pt idx="89">
+                  <c:v>175.590121538109</c:v>
+                </c:pt>
+                <c:pt idx="90">
+                  <c:v>175.28706549272101</c:v>
+                </c:pt>
+                <c:pt idx="91">
+                  <c:v>175.53883436238601</c:v>
+                </c:pt>
+                <c:pt idx="92">
+                  <c:v>175.53468062861799</c:v>
+                </c:pt>
+                <c:pt idx="93">
+                  <c:v>169.34375287796999</c:v>
+                </c:pt>
+                <c:pt idx="94">
+                  <c:v>175.741801482813</c:v>
+                </c:pt>
+                <c:pt idx="95">
+                  <c:v>175.723816882156</c:v>
+                </c:pt>
+                <c:pt idx="96">
+                  <c:v>174.77122275345701</c:v>
+                </c:pt>
+                <c:pt idx="97">
+                  <c:v>175.53462322354201</c:v>
+                </c:pt>
+                <c:pt idx="98">
+                  <c:v>175.539010212378</c:v>
+                </c:pt>
+                <c:pt idx="99">
+                  <c:v>175.655355416595</c:v>
+                </c:pt>
+              </c:numCache>
+            </c:numRef>
+          </c:val>
+          <c:smooth val="0"/>
+          <c:extLst>
+            <c:ext xmlns:c16="http://schemas.microsoft.com/office/drawing/2014/chart" uri="{C3380CC4-5D6E-409C-BE32-E72D297353CC}">
+              <c16:uniqueId val="{00000000-161C-40B7-BD97-074D1083DD52}"/>
+            </c:ext>
+          </c:extLst>
+        </c:ser>
+        <c:dLbls>
+          <c:showLegendKey val="0"/>
+          <c:showVal val="0"/>
+          <c:showCatName val="0"/>
+          <c:showSerName val="0"/>
+          <c:showPercent val="0"/>
+          <c:showBubbleSize val="0"/>
+        </c:dLbls>
+        <c:smooth val="0"/>
+        <c:axId val="469612688"/>
+        <c:axId val="469613344"/>
+      </c:lineChart>
+      <c:catAx>
+        <c:axId val="469612688"/>
+        <c:scaling>
+          <c:orientation val="minMax"/>
+        </c:scaling>
+        <c:delete val="0"/>
+        <c:axPos val="b"/>
+        <c:numFmt formatCode="General" sourceLinked="1"/>
+        <c:majorTickMark val="none"/>
+        <c:minorTickMark val="none"/>
+        <c:tickLblPos val="nextTo"/>
+        <c:spPr>
+          <a:noFill/>
+          <a:ln w="9525" cap="flat" cmpd="sng" algn="ctr">
+            <a:solidFill>
+              <a:schemeClr val="tx1">
+                <a:lumMod val="15000"/>
+                <a:lumOff val="85000"/>
+              </a:schemeClr>
+            </a:solidFill>
+            <a:round/>
+          </a:ln>
+          <a:effectLst/>
+        </c:spPr>
+        <c:txPr>
+          <a:bodyPr rot="-60000000" spcFirstLastPara="1" vertOverflow="ellipsis" vert="horz" wrap="square" anchor="ctr" anchorCtr="1"/>
+          <a:lstStyle/>
+          <a:p>
+            <a:pPr>
+              <a:defRPr sz="900" b="0" i="0" u="none" strike="noStrike" kern="1200" baseline="0">
+                <a:solidFill>
+                  <a:schemeClr val="tx1">
+                    <a:lumMod val="65000"/>
+                    <a:lumOff val="35000"/>
+                  </a:schemeClr>
+                </a:solidFill>
+                <a:latin typeface="+mn-lt"/>
+                <a:ea typeface="+mn-ea"/>
+                <a:cs typeface="+mn-cs"/>
+              </a:defRPr>
+            </a:pPr>
+            <a:endParaRPr lang="en-US"/>
+          </a:p>
+        </c:txPr>
+        <c:crossAx val="469613344"/>
+        <c:crosses val="autoZero"/>
+        <c:auto val="1"/>
+        <c:lblAlgn val="ctr"/>
+        <c:lblOffset val="100"/>
+        <c:noMultiLvlLbl val="0"/>
+      </c:catAx>
+      <c:valAx>
+        <c:axId val="469613344"/>
+        <c:scaling>
+          <c:orientation val="minMax"/>
+        </c:scaling>
+        <c:delete val="0"/>
+        <c:axPos val="l"/>
+        <c:majorGridlines>
+          <c:spPr>
+            <a:ln w="9525" cap="flat" cmpd="sng" algn="ctr">
+              <a:solidFill>
+                <a:schemeClr val="tx1">
+                  <a:lumMod val="15000"/>
+                  <a:lumOff val="85000"/>
+                </a:schemeClr>
+              </a:solidFill>
+              <a:round/>
+            </a:ln>
+            <a:effectLst/>
+          </c:spPr>
+        </c:majorGridlines>
+        <c:numFmt formatCode="General" sourceLinked="1"/>
+        <c:majorTickMark val="none"/>
+        <c:minorTickMark val="none"/>
+        <c:tickLblPos val="nextTo"/>
+        <c:spPr>
+          <a:noFill/>
+          <a:ln>
+            <a:noFill/>
+          </a:ln>
+          <a:effectLst/>
+        </c:spPr>
+        <c:txPr>
+          <a:bodyPr rot="-60000000" spcFirstLastPara="1" vertOverflow="ellipsis" vert="horz" wrap="square" anchor="ctr" anchorCtr="1"/>
+          <a:lstStyle/>
+          <a:p>
+            <a:pPr>
+              <a:defRPr sz="900" b="0" i="0" u="none" strike="noStrike" kern="1200" baseline="0">
+                <a:solidFill>
+                  <a:schemeClr val="tx1">
+                    <a:lumMod val="65000"/>
+                    <a:lumOff val="35000"/>
+                  </a:schemeClr>
+                </a:solidFill>
+                <a:latin typeface="+mn-lt"/>
+                <a:ea typeface="+mn-ea"/>
+                <a:cs typeface="+mn-cs"/>
+              </a:defRPr>
+            </a:pPr>
+            <a:endParaRPr lang="en-US"/>
+          </a:p>
+        </c:txPr>
+        <c:crossAx val="469612688"/>
+        <c:crosses val="autoZero"/>
+        <c:crossBetween val="between"/>
+      </c:valAx>
+      <c:spPr>
+        <a:noFill/>
+        <a:ln>
+          <a:noFill/>
+        </a:ln>
+        <a:effectLst/>
+      </c:spPr>
+    </c:plotArea>
+    <c:plotVisOnly val="1"/>
+    <c:dispBlanksAs val="gap"/>
+    <c:extLst>
+      <c:ext xmlns:c16r3="http://schemas.microsoft.com/office/drawing/2017/03/chart" uri="{56B9EC1D-385E-4148-901F-78D8002777C0}">
+        <c16r3:dataDisplayOptions16>
+          <c16r3:dispNaAsBlank val="1"/>
+        </c16r3:dataDisplayOptions16>
+      </c:ext>
+    </c:extLst>
+    <c:showDLblsOverMax val="0"/>
+  </c:chart>
+  <c:spPr>
+    <a:solidFill>
+      <a:schemeClr val="bg1"/>
+    </a:solidFill>
+    <a:ln w="9525" cap="flat" cmpd="sng" algn="ctr">
+      <a:solidFill>
+        <a:schemeClr val="tx1">
+          <a:lumMod val="15000"/>
+          <a:lumOff val="85000"/>
+        </a:schemeClr>
+      </a:solidFill>
+      <a:round/>
+    </a:ln>
+    <a:effectLst/>
+  </c:spPr>
+  <c:txPr>
+    <a:bodyPr/>
+    <a:lstStyle/>
+    <a:p>
+      <a:pPr>
+        <a:defRPr/>
+      </a:pPr>
+      <a:endParaRPr lang="en-US"/>
+    </a:p>
+  </c:txPr>
+  <c:externalData r:id="rId3">
+    <c:autoUpdate val="0"/>
+  </c:externalData>
+</c:chartSpace>
+</file>
+
+<file path=word/charts/chart4.xml><?xml version="1.0" encoding="utf-8"?>
+<c:chartSpace xmlns:c="http://schemas.openxmlformats.org/drawingml/2006/chart" xmlns:a="http://schemas.openxmlformats.org/drawingml/2006/main" xmlns:r="http://schemas.openxmlformats.org/officeDocument/2006/relationships" xmlns:c16r2="http://schemas.microsoft.com/office/drawing/2015/06/chart">
+  <c:date1904 val="0"/>
+  <c:lang val="en-US"/>
+  <c:roundedCorners val="0"/>
+  <mc:AlternateContent xmlns:mc="http://schemas.openxmlformats.org/markup-compatibility/2006">
+    <mc:Choice xmlns:c14="http://schemas.microsoft.com/office/drawing/2007/8/2/chart" Requires="c14">
+      <c14:style val="102"/>
+    </mc:Choice>
+    <mc:Fallback>
+      <c:style val="2"/>
+    </mc:Fallback>
+  </mc:AlternateContent>
+  <c:chart>
+    <c:title>
+      <c:tx>
+        <c:rich>
+          <a:bodyPr rot="0" spcFirstLastPara="1" vertOverflow="ellipsis" vert="horz" wrap="square" anchor="ctr" anchorCtr="1"/>
+          <a:lstStyle/>
+          <a:p>
+            <a:pPr>
+              <a:defRPr sz="1400" b="0" i="0" u="none" strike="noStrike" kern="1200" spc="0" baseline="0">
+                <a:solidFill>
+                  <a:schemeClr val="tx1">
+                    <a:lumMod val="65000"/>
+                    <a:lumOff val="35000"/>
+                  </a:schemeClr>
+                </a:solidFill>
+                <a:latin typeface="+mn-lt"/>
+                <a:ea typeface="+mn-ea"/>
+                <a:cs typeface="+mn-cs"/>
+              </a:defRPr>
+            </a:pPr>
+            <a:r>
               <a:rPr lang="en-GB"/>
               <a:t>pv (# spot points)</a:t>
             </a:r>
@@ -3539,7 +4452,7 @@
 </c:chartSpace>
 </file>
 
-<file path=word/charts/chart4.xml><?xml version="1.0" encoding="utf-8"?>
+<file path=word/charts/chart5.xml><?xml version="1.0" encoding="utf-8"?>
 <c:chartSpace xmlns:c="http://schemas.openxmlformats.org/drawingml/2006/chart" xmlns:a="http://schemas.openxmlformats.org/drawingml/2006/main" xmlns:r="http://schemas.openxmlformats.org/officeDocument/2006/relationships" xmlns:c16r2="http://schemas.microsoft.com/office/drawing/2015/06/chart">
   <c:date1904 val="0"/>
   <c:lang val="en-US"/>
@@ -4434,7 +5347,7 @@
 </c:chartSpace>
 </file>
 
-<file path=word/charts/chart5.xml><?xml version="1.0" encoding="utf-8"?>
+<file path=word/charts/chart6.xml><?xml version="1.0" encoding="utf-8"?>
 <c:chartSpace xmlns:c="http://schemas.openxmlformats.org/drawingml/2006/chart" xmlns:a="http://schemas.openxmlformats.org/drawingml/2006/main" xmlns:r="http://schemas.openxmlformats.org/officeDocument/2006/relationships" xmlns:c16r2="http://schemas.microsoft.com/office/drawing/2015/06/chart">
   <c:date1904 val="0"/>
   <c:lang val="en-US"/>
@@ -5329,7 +6242,7 @@
 </c:chartSpace>
 </file>
 
-<file path=word/charts/chart6.xml><?xml version="1.0" encoding="utf-8"?>
+<file path=word/charts/chart7.xml><?xml version="1.0" encoding="utf-8"?>
 <c:chartSpace xmlns:c="http://schemas.openxmlformats.org/drawingml/2006/chart" xmlns:a="http://schemas.openxmlformats.org/drawingml/2006/main" xmlns:r="http://schemas.openxmlformats.org/officeDocument/2006/relationships" xmlns:c16r2="http://schemas.microsoft.com/office/drawing/2015/06/chart">
   <c:date1904 val="0"/>
   <c:lang val="en-US"/>
@@ -7378,7 +8291,7 @@
 </c:chartSpace>
 </file>
 
-<file path=word/charts/chart7.xml><?xml version="1.0" encoding="utf-8"?>
+<file path=word/charts/chart8.xml><?xml version="1.0" encoding="utf-8"?>
 <c:chartSpace xmlns:c="http://schemas.openxmlformats.org/drawingml/2006/chart" xmlns:a="http://schemas.openxmlformats.org/drawingml/2006/main" xmlns:r="http://schemas.openxmlformats.org/officeDocument/2006/relationships" xmlns:c16r2="http://schemas.microsoft.com/office/drawing/2015/06/chart">
   <c:date1904 val="0"/>
   <c:lang val="en-US"/>
@@ -9699,6 +10612,46 @@
 </cs:colorStyle>
 </file>
 
+<file path=word/charts/colors8.xml><?xml version="1.0" encoding="utf-8"?>
+<cs:colorStyle xmlns:cs="http://schemas.microsoft.com/office/drawing/2012/chartStyle" xmlns:a="http://schemas.openxmlformats.org/drawingml/2006/main" meth="cycle" id="10">
+  <a:schemeClr val="accent1"/>
+  <a:schemeClr val="accent2"/>
+  <a:schemeClr val="accent3"/>
+  <a:schemeClr val="accent4"/>
+  <a:schemeClr val="accent5"/>
+  <a:schemeClr val="accent6"/>
+  <cs:variation/>
+  <cs:variation>
+    <a:lumMod val="60000"/>
+  </cs:variation>
+  <cs:variation>
+    <a:lumMod val="80000"/>
+    <a:lumOff val="20000"/>
+  </cs:variation>
+  <cs:variation>
+    <a:lumMod val="80000"/>
+  </cs:variation>
+  <cs:variation>
+    <a:lumMod val="60000"/>
+    <a:lumOff val="40000"/>
+  </cs:variation>
+  <cs:variation>
+    <a:lumMod val="50000"/>
+  </cs:variation>
+  <cs:variation>
+    <a:lumMod val="70000"/>
+    <a:lumOff val="30000"/>
+  </cs:variation>
+  <cs:variation>
+    <a:lumMod val="70000"/>
+  </cs:variation>
+  <cs:variation>
+    <a:lumMod val="50000"/>
+    <a:lumOff val="50000"/>
+  </cs:variation>
+</cs:colorStyle>
+</file>
+
 <file path=word/charts/style1.xml><?xml version="1.0" encoding="utf-8"?>
 <cs:chartStyle xmlns:cs="http://schemas.microsoft.com/office/drawing/2012/chartStyle" xmlns:a="http://schemas.openxmlformats.org/drawingml/2006/main" id="227">
   <cs:axisTitle>
@@ -12796,6 +13749,522 @@
 </file>
 
 <file path=word/charts/style7.xml><?xml version="1.0" encoding="utf-8"?>
+<cs:chartStyle xmlns:cs="http://schemas.microsoft.com/office/drawing/2012/chartStyle" xmlns:a="http://schemas.openxmlformats.org/drawingml/2006/main" id="227">
+  <cs:axisTitle>
+    <cs:lnRef idx="0"/>
+    <cs:fillRef idx="0"/>
+    <cs:effectRef idx="0"/>
+    <cs:fontRef idx="minor">
+      <a:schemeClr val="tx1">
+        <a:lumMod val="65000"/>
+        <a:lumOff val="35000"/>
+      </a:schemeClr>
+    </cs:fontRef>
+    <cs:defRPr sz="1000" kern="1200"/>
+  </cs:axisTitle>
+  <cs:categoryAxis>
+    <cs:lnRef idx="0"/>
+    <cs:fillRef idx="0"/>
+    <cs:effectRef idx="0"/>
+    <cs:fontRef idx="minor">
+      <a:schemeClr val="tx1">
+        <a:lumMod val="65000"/>
+        <a:lumOff val="35000"/>
+      </a:schemeClr>
+    </cs:fontRef>
+    <cs:spPr>
+      <a:ln w="9525" cap="flat" cmpd="sng" algn="ctr">
+        <a:solidFill>
+          <a:schemeClr val="tx1">
+            <a:lumMod val="15000"/>
+            <a:lumOff val="85000"/>
+          </a:schemeClr>
+        </a:solidFill>
+        <a:round/>
+      </a:ln>
+    </cs:spPr>
+    <cs:defRPr sz="900" kern="1200"/>
+  </cs:categoryAxis>
+  <cs:chartArea mods="allowNoFillOverride allowNoLineOverride">
+    <cs:lnRef idx="0"/>
+    <cs:fillRef idx="0"/>
+    <cs:effectRef idx="0"/>
+    <cs:fontRef idx="minor">
+      <a:schemeClr val="tx1"/>
+    </cs:fontRef>
+    <cs:spPr>
+      <a:solidFill>
+        <a:schemeClr val="bg1"/>
+      </a:solidFill>
+      <a:ln w="9525" cap="flat" cmpd="sng" algn="ctr">
+        <a:solidFill>
+          <a:schemeClr val="tx1">
+            <a:lumMod val="15000"/>
+            <a:lumOff val="85000"/>
+          </a:schemeClr>
+        </a:solidFill>
+        <a:round/>
+      </a:ln>
+    </cs:spPr>
+    <cs:defRPr sz="1000" kern="1200"/>
+  </cs:chartArea>
+  <cs:dataLabel>
+    <cs:lnRef idx="0"/>
+    <cs:fillRef idx="0"/>
+    <cs:effectRef idx="0"/>
+    <cs:fontRef idx="minor">
+      <a:schemeClr val="tx1">
+        <a:lumMod val="75000"/>
+        <a:lumOff val="25000"/>
+      </a:schemeClr>
+    </cs:fontRef>
+    <cs:defRPr sz="900" kern="1200"/>
+  </cs:dataLabel>
+  <cs:dataLabelCallout>
+    <cs:lnRef idx="0"/>
+    <cs:fillRef idx="0"/>
+    <cs:effectRef idx="0"/>
+    <cs:fontRef idx="minor">
+      <a:schemeClr val="dk1">
+        <a:lumMod val="65000"/>
+        <a:lumOff val="35000"/>
+      </a:schemeClr>
+    </cs:fontRef>
+    <cs:spPr>
+      <a:solidFill>
+        <a:schemeClr val="lt1"/>
+      </a:solidFill>
+      <a:ln>
+        <a:solidFill>
+          <a:schemeClr val="dk1">
+            <a:lumMod val="25000"/>
+            <a:lumOff val="75000"/>
+          </a:schemeClr>
+        </a:solidFill>
+      </a:ln>
+    </cs:spPr>
+    <cs:defRPr sz="900" kern="1200"/>
+    <cs:bodyPr rot="0" spcFirstLastPara="1" vertOverflow="clip" horzOverflow="clip" vert="horz" wrap="square" lIns="36576" tIns="18288" rIns="36576" bIns="18288" anchor="ctr" anchorCtr="1">
+      <a:spAutoFit/>
+    </cs:bodyPr>
+  </cs:dataLabelCallout>
+  <cs:dataPoint>
+    <cs:lnRef idx="0"/>
+    <cs:fillRef idx="1">
+      <cs:styleClr val="auto"/>
+    </cs:fillRef>
+    <cs:effectRef idx="0"/>
+    <cs:fontRef idx="minor">
+      <a:schemeClr val="tx1"/>
+    </cs:fontRef>
+    <cs:spPr>
+      <a:solidFill>
+        <a:schemeClr val="phClr"/>
+      </a:solidFill>
+    </cs:spPr>
+  </cs:dataPoint>
+  <cs:dataPoint3D>
+    <cs:lnRef idx="0"/>
+    <cs:fillRef idx="1">
+      <cs:styleClr val="auto"/>
+    </cs:fillRef>
+    <cs:effectRef idx="0"/>
+    <cs:fontRef idx="minor">
+      <a:schemeClr val="tx1"/>
+    </cs:fontRef>
+    <cs:spPr>
+      <a:solidFill>
+        <a:schemeClr val="phClr"/>
+      </a:solidFill>
+    </cs:spPr>
+  </cs:dataPoint3D>
+  <cs:dataPointLine>
+    <cs:lnRef idx="0">
+      <cs:styleClr val="auto"/>
+    </cs:lnRef>
+    <cs:fillRef idx="1"/>
+    <cs:effectRef idx="0"/>
+    <cs:fontRef idx="minor">
+      <a:schemeClr val="tx1"/>
+    </cs:fontRef>
+    <cs:spPr>
+      <a:ln w="28575" cap="rnd">
+        <a:solidFill>
+          <a:schemeClr val="phClr"/>
+        </a:solidFill>
+        <a:round/>
+      </a:ln>
+    </cs:spPr>
+  </cs:dataPointLine>
+  <cs:dataPointMarker>
+    <cs:lnRef idx="0">
+      <cs:styleClr val="auto"/>
+    </cs:lnRef>
+    <cs:fillRef idx="1">
+      <cs:styleClr val="auto"/>
+    </cs:fillRef>
+    <cs:effectRef idx="0"/>
+    <cs:fontRef idx="minor">
+      <a:schemeClr val="tx1"/>
+    </cs:fontRef>
+    <cs:spPr>
+      <a:solidFill>
+        <a:schemeClr val="phClr"/>
+      </a:solidFill>
+      <a:ln w="9525">
+        <a:solidFill>
+          <a:schemeClr val="phClr"/>
+        </a:solidFill>
+      </a:ln>
+    </cs:spPr>
+  </cs:dataPointMarker>
+  <cs:dataPointMarkerLayout symbol="circle" size="5"/>
+  <cs:dataPointWireframe>
+    <cs:lnRef idx="0">
+      <cs:styleClr val="auto"/>
+    </cs:lnRef>
+    <cs:fillRef idx="1"/>
+    <cs:effectRef idx="0"/>
+    <cs:fontRef idx="minor">
+      <a:schemeClr val="tx1"/>
+    </cs:fontRef>
+    <cs:spPr>
+      <a:ln w="9525" cap="rnd">
+        <a:solidFill>
+          <a:schemeClr val="phClr"/>
+        </a:solidFill>
+        <a:round/>
+      </a:ln>
+    </cs:spPr>
+  </cs:dataPointWireframe>
+  <cs:dataTable>
+    <cs:lnRef idx="0"/>
+    <cs:fillRef idx="0"/>
+    <cs:effectRef idx="0"/>
+    <cs:fontRef idx="minor">
+      <a:schemeClr val="tx1">
+        <a:lumMod val="65000"/>
+        <a:lumOff val="35000"/>
+      </a:schemeClr>
+    </cs:fontRef>
+    <cs:spPr>
+      <a:noFill/>
+      <a:ln w="9525" cap="flat" cmpd="sng" algn="ctr">
+        <a:solidFill>
+          <a:schemeClr val="tx1">
+            <a:lumMod val="15000"/>
+            <a:lumOff val="85000"/>
+          </a:schemeClr>
+        </a:solidFill>
+        <a:round/>
+      </a:ln>
+    </cs:spPr>
+    <cs:defRPr sz="900" kern="1200"/>
+  </cs:dataTable>
+  <cs:downBar>
+    <cs:lnRef idx="0"/>
+    <cs:fillRef idx="0"/>
+    <cs:effectRef idx="0"/>
+    <cs:fontRef idx="minor">
+      <a:schemeClr val="dk1"/>
+    </cs:fontRef>
+    <cs:spPr>
+      <a:solidFill>
+        <a:schemeClr val="dk1">
+          <a:lumMod val="65000"/>
+          <a:lumOff val="35000"/>
+        </a:schemeClr>
+      </a:solidFill>
+      <a:ln w="9525">
+        <a:solidFill>
+          <a:schemeClr val="tx1">
+            <a:lumMod val="65000"/>
+            <a:lumOff val="35000"/>
+          </a:schemeClr>
+        </a:solidFill>
+      </a:ln>
+    </cs:spPr>
+  </cs:downBar>
+  <cs:dropLine>
+    <cs:lnRef idx="0"/>
+    <cs:fillRef idx="0"/>
+    <cs:effectRef idx="0"/>
+    <cs:fontRef idx="minor">
+      <a:schemeClr val="tx1"/>
+    </cs:fontRef>
+    <cs:spPr>
+      <a:ln w="9525" cap="flat" cmpd="sng" algn="ctr">
+        <a:solidFill>
+          <a:schemeClr val="tx1">
+            <a:lumMod val="35000"/>
+            <a:lumOff val="65000"/>
+          </a:schemeClr>
+        </a:solidFill>
+        <a:round/>
+      </a:ln>
+    </cs:spPr>
+  </cs:dropLine>
+  <cs:errorBar>
+    <cs:lnRef idx="0"/>
+    <cs:fillRef idx="0"/>
+    <cs:effectRef idx="0"/>
+    <cs:fontRef idx="minor">
+      <a:schemeClr val="tx1"/>
+    </cs:fontRef>
+    <cs:spPr>
+      <a:ln w="9525" cap="flat" cmpd="sng" algn="ctr">
+        <a:solidFill>
+          <a:schemeClr val="tx1">
+            <a:lumMod val="65000"/>
+            <a:lumOff val="35000"/>
+          </a:schemeClr>
+        </a:solidFill>
+        <a:round/>
+      </a:ln>
+    </cs:spPr>
+  </cs:errorBar>
+  <cs:floor>
+    <cs:lnRef idx="0"/>
+    <cs:fillRef idx="0"/>
+    <cs:effectRef idx="0"/>
+    <cs:fontRef idx="minor">
+      <a:schemeClr val="tx1"/>
+    </cs:fontRef>
+    <cs:spPr>
+      <a:noFill/>
+      <a:ln>
+        <a:noFill/>
+      </a:ln>
+    </cs:spPr>
+  </cs:floor>
+  <cs:gridlineMajor>
+    <cs:lnRef idx="0"/>
+    <cs:fillRef idx="0"/>
+    <cs:effectRef idx="0"/>
+    <cs:fontRef idx="minor">
+      <a:schemeClr val="tx1"/>
+    </cs:fontRef>
+    <cs:spPr>
+      <a:ln w="9525" cap="flat" cmpd="sng" algn="ctr">
+        <a:solidFill>
+          <a:schemeClr val="tx1">
+            <a:lumMod val="15000"/>
+            <a:lumOff val="85000"/>
+          </a:schemeClr>
+        </a:solidFill>
+        <a:round/>
+      </a:ln>
+    </cs:spPr>
+  </cs:gridlineMajor>
+  <cs:gridlineMinor>
+    <cs:lnRef idx="0"/>
+    <cs:fillRef idx="0"/>
+    <cs:effectRef idx="0"/>
+    <cs:fontRef idx="minor">
+      <a:schemeClr val="tx1"/>
+    </cs:fontRef>
+    <cs:spPr>
+      <a:ln w="9525" cap="flat" cmpd="sng" algn="ctr">
+        <a:solidFill>
+          <a:schemeClr val="tx1">
+            <a:lumMod val="5000"/>
+            <a:lumOff val="95000"/>
+          </a:schemeClr>
+        </a:solidFill>
+        <a:round/>
+      </a:ln>
+    </cs:spPr>
+  </cs:gridlineMinor>
+  <cs:hiLoLine>
+    <cs:lnRef idx="0"/>
+    <cs:fillRef idx="0"/>
+    <cs:effectRef idx="0"/>
+    <cs:fontRef idx="minor">
+      <a:schemeClr val="tx1"/>
+    </cs:fontRef>
+    <cs:spPr>
+      <a:ln w="9525" cap="flat" cmpd="sng" algn="ctr">
+        <a:solidFill>
+          <a:schemeClr val="tx1">
+            <a:lumMod val="75000"/>
+            <a:lumOff val="25000"/>
+          </a:schemeClr>
+        </a:solidFill>
+        <a:round/>
+      </a:ln>
+    </cs:spPr>
+  </cs:hiLoLine>
+  <cs:leaderLine>
+    <cs:lnRef idx="0"/>
+    <cs:fillRef idx="0"/>
+    <cs:effectRef idx="0"/>
+    <cs:fontRef idx="minor">
+      <a:schemeClr val="tx1"/>
+    </cs:fontRef>
+    <cs:spPr>
+      <a:ln w="9525" cap="flat" cmpd="sng" algn="ctr">
+        <a:solidFill>
+          <a:schemeClr val="tx1">
+            <a:lumMod val="35000"/>
+            <a:lumOff val="65000"/>
+          </a:schemeClr>
+        </a:solidFill>
+        <a:round/>
+      </a:ln>
+    </cs:spPr>
+  </cs:leaderLine>
+  <cs:legend>
+    <cs:lnRef idx="0"/>
+    <cs:fillRef idx="0"/>
+    <cs:effectRef idx="0"/>
+    <cs:fontRef idx="minor">
+      <a:schemeClr val="tx1">
+        <a:lumMod val="65000"/>
+        <a:lumOff val="35000"/>
+      </a:schemeClr>
+    </cs:fontRef>
+    <cs:defRPr sz="900" kern="1200"/>
+  </cs:legend>
+  <cs:plotArea mods="allowNoFillOverride allowNoLineOverride">
+    <cs:lnRef idx="0"/>
+    <cs:fillRef idx="0"/>
+    <cs:effectRef idx="0"/>
+    <cs:fontRef idx="minor">
+      <a:schemeClr val="tx1"/>
+    </cs:fontRef>
+  </cs:plotArea>
+  <cs:plotArea3D mods="allowNoFillOverride allowNoLineOverride">
+    <cs:lnRef idx="0"/>
+    <cs:fillRef idx="0"/>
+    <cs:effectRef idx="0"/>
+    <cs:fontRef idx="minor">
+      <a:schemeClr val="tx1"/>
+    </cs:fontRef>
+  </cs:plotArea3D>
+  <cs:seriesAxis>
+    <cs:lnRef idx="0"/>
+    <cs:fillRef idx="0"/>
+    <cs:effectRef idx="0"/>
+    <cs:fontRef idx="minor">
+      <a:schemeClr val="tx1">
+        <a:lumMod val="65000"/>
+        <a:lumOff val="35000"/>
+      </a:schemeClr>
+    </cs:fontRef>
+    <cs:defRPr sz="900" kern="1200"/>
+  </cs:seriesAxis>
+  <cs:seriesLine>
+    <cs:lnRef idx="0"/>
+    <cs:fillRef idx="0"/>
+    <cs:effectRef idx="0"/>
+    <cs:fontRef idx="minor">
+      <a:schemeClr val="tx1"/>
+    </cs:fontRef>
+    <cs:spPr>
+      <a:ln w="9525" cap="flat" cmpd="sng" algn="ctr">
+        <a:solidFill>
+          <a:schemeClr val="tx1">
+            <a:lumMod val="35000"/>
+            <a:lumOff val="65000"/>
+          </a:schemeClr>
+        </a:solidFill>
+        <a:round/>
+      </a:ln>
+    </cs:spPr>
+  </cs:seriesLine>
+  <cs:title>
+    <cs:lnRef idx="0"/>
+    <cs:fillRef idx="0"/>
+    <cs:effectRef idx="0"/>
+    <cs:fontRef idx="minor">
+      <a:schemeClr val="tx1">
+        <a:lumMod val="65000"/>
+        <a:lumOff val="35000"/>
+      </a:schemeClr>
+    </cs:fontRef>
+    <cs:defRPr sz="1400" b="0" kern="1200" spc="0" baseline="0"/>
+  </cs:title>
+  <cs:trendline>
+    <cs:lnRef idx="0">
+      <cs:styleClr val="auto"/>
+    </cs:lnRef>
+    <cs:fillRef idx="0"/>
+    <cs:effectRef idx="0"/>
+    <cs:fontRef idx="minor">
+      <a:schemeClr val="tx1"/>
+    </cs:fontRef>
+    <cs:spPr>
+      <a:ln w="19050" cap="rnd">
+        <a:solidFill>
+          <a:schemeClr val="phClr"/>
+        </a:solidFill>
+        <a:prstDash val="sysDot"/>
+      </a:ln>
+    </cs:spPr>
+  </cs:trendline>
+  <cs:trendlineLabel>
+    <cs:lnRef idx="0"/>
+    <cs:fillRef idx="0"/>
+    <cs:effectRef idx="0"/>
+    <cs:fontRef idx="minor">
+      <a:schemeClr val="tx1">
+        <a:lumMod val="65000"/>
+        <a:lumOff val="35000"/>
+      </a:schemeClr>
+    </cs:fontRef>
+    <cs:defRPr sz="900" kern="1200"/>
+  </cs:trendlineLabel>
+  <cs:upBar>
+    <cs:lnRef idx="0"/>
+    <cs:fillRef idx="0"/>
+    <cs:effectRef idx="0"/>
+    <cs:fontRef idx="minor">
+      <a:schemeClr val="dk1"/>
+    </cs:fontRef>
+    <cs:spPr>
+      <a:solidFill>
+        <a:schemeClr val="lt1"/>
+      </a:solidFill>
+      <a:ln w="9525">
+        <a:solidFill>
+          <a:schemeClr val="tx1">
+            <a:lumMod val="15000"/>
+            <a:lumOff val="85000"/>
+          </a:schemeClr>
+        </a:solidFill>
+      </a:ln>
+    </cs:spPr>
+  </cs:upBar>
+  <cs:valueAxis>
+    <cs:lnRef idx="0"/>
+    <cs:fillRef idx="0"/>
+    <cs:effectRef idx="0"/>
+    <cs:fontRef idx="minor">
+      <a:schemeClr val="tx1">
+        <a:lumMod val="65000"/>
+        <a:lumOff val="35000"/>
+      </a:schemeClr>
+    </cs:fontRef>
+    <cs:defRPr sz="900" kern="1200"/>
+  </cs:valueAxis>
+  <cs:wall>
+    <cs:lnRef idx="0"/>
+    <cs:fillRef idx="0"/>
+    <cs:effectRef idx="0"/>
+    <cs:fontRef idx="minor">
+      <a:schemeClr val="tx1"/>
+    </cs:fontRef>
+    <cs:spPr>
+      <a:noFill/>
+      <a:ln>
+        <a:noFill/>
+      </a:ln>
+    </cs:spPr>
+  </cs:wall>
+</cs:chartStyle>
+</file>
+
+<file path=word/charts/style8.xml><?xml version="1.0" encoding="utf-8"?>
 <cs:chartStyle xmlns:cs="http://schemas.microsoft.com/office/drawing/2012/chartStyle" xmlns:a="http://schemas.openxmlformats.org/drawingml/2006/main" id="227">
   <cs:axisTitle>
     <cs:lnRef idx="0"/>

</xml_diff>

<commit_message>
fixing text a bit + more tests for instabilities depending on # of t points
</commit_message>
<xml_diff>
--- a/reports/pde_speed_report_description.docx
+++ b/reports/pde_speed_report_description.docx
@@ -22,7 +22,13 @@
     </w:p>
     <w:p>
       <w:r>
-        <w:t>Firstly, we used spot grid with 50 values and varied the number of time values between 10 and 1000 with step 10.</w:t>
+        <w:t xml:space="preserve">Firstly, we used spot grid with 50 values and varied the number of time values between 10 and </w:t>
+      </w:r>
+      <w:r>
+        <w:t>3</w:t>
+      </w:r>
+      <w:r>
+        <w:t>000 with step 10.</w:t>
       </w:r>
     </w:p>
     <w:p>
@@ -36,13 +42,13 @@
           <w:noProof/>
         </w:rPr>
         <w:drawing>
-          <wp:inline distT="0" distB="0" distL="0" distR="0" wp14:anchorId="31B8818A" wp14:editId="388E03D7">
-            <wp:extent cx="5731510" cy="2576830"/>
-            <wp:effectExtent l="0" t="0" r="2540" b="13970"/>
+          <wp:inline distT="0" distB="0" distL="0" distR="0" wp14:anchorId="303B9C08" wp14:editId="6B968474">
+            <wp:extent cx="5731510" cy="1874520"/>
+            <wp:effectExtent l="0" t="0" r="2540" b="11430"/>
             <wp:docPr id="1" name="Chart 1">
               <a:extLst xmlns:a="http://schemas.openxmlformats.org/drawingml/2006/main">
                 <a:ext uri="{FF2B5EF4-FFF2-40B4-BE49-F238E27FC236}">
-                  <a16:creationId xmlns:a16="http://schemas.microsoft.com/office/drawing/2014/main" id="{E61A9B5A-AD66-42CD-A6D5-1092F43A5979}"/>
+                  <a16:creationId xmlns:a16="http://schemas.microsoft.com/office/drawing/2014/main" id="{6FF78BDB-6A15-4125-8536-9AB3B44FC586}"/>
                 </a:ext>
               </a:extLst>
             </wp:docPr>
@@ -67,13 +73,13 @@
           <w:noProof/>
         </w:rPr>
         <w:drawing>
-          <wp:inline distT="0" distB="0" distL="0" distR="0" wp14:anchorId="27A93E3A" wp14:editId="64165A2F">
-            <wp:extent cx="5731510" cy="3194685"/>
+          <wp:inline distT="0" distB="0" distL="0" distR="0" wp14:anchorId="631ACE18" wp14:editId="354B7C6C">
+            <wp:extent cx="5731510" cy="2204085"/>
             <wp:effectExtent l="0" t="0" r="2540" b="5715"/>
-            <wp:docPr id="2" name="Chart 2">
+            <wp:docPr id="10" name="Chart 10">
               <a:extLst xmlns:a="http://schemas.openxmlformats.org/drawingml/2006/main">
                 <a:ext uri="{FF2B5EF4-FFF2-40B4-BE49-F238E27FC236}">
-                  <a16:creationId xmlns:a16="http://schemas.microsoft.com/office/drawing/2014/main" id="{4171FDBB-A1F2-4A4A-9240-69F3EBAEB5AD}"/>
+                  <a16:creationId xmlns:a16="http://schemas.microsoft.com/office/drawing/2014/main" id="{1B46788D-2C28-4410-98F1-371CC671A7E2}"/>
                 </a:ext>
               </a:extLst>
             </wp:docPr>
@@ -92,19 +98,27 @@
         <w:pStyle w:val="Heading2"/>
       </w:pPr>
       <w:r>
-        <w:lastRenderedPageBreak/>
         <w:t>Performance and precision as a function of number of time points, constant interest rate</w:t>
+      </w:r>
+      <w:r>
+        <w:t xml:space="preserve"> and volatility</w:t>
       </w:r>
     </w:p>
     <w:p>
       <w:r>
-        <w:t xml:space="preserve">We have also conducted an experiment with only varying the number of time points t, but using a constant </w:t>
+        <w:t>We have also conducted an experiment with only varying the number of time points t, but using a constant (and not very realistic) interest rate</w:t>
       </w:r>
       <w:r>
-        <w:t xml:space="preserve">(and not very realistic) </w:t>
+        <w:t xml:space="preserve"> or </w:t>
       </w:r>
       <w:r>
-        <w:t>interest rate. The PV graph still has significant noise on the right.</w:t>
+        <w:t>constant volatility</w:t>
+      </w:r>
+      <w:r>
+        <w:t>. The PV graph still has significant noise on the right</w:t>
+      </w:r>
+      <w:r>
+        <w:t xml:space="preserve"> in both cases.</w:t>
       </w:r>
     </w:p>
     <w:p>
@@ -115,6 +129,7 @@
         <w:rPr>
           <w:noProof/>
         </w:rPr>
+        <w:lastRenderedPageBreak/>
         <w:drawing>
           <wp:inline distT="0" distB="0" distL="0" distR="0" wp14:anchorId="49426255" wp14:editId="12C3433A">
             <wp:extent cx="5731510" cy="3211830"/>
@@ -130,6 +145,40 @@
             <a:graphic xmlns:a="http://schemas.openxmlformats.org/drawingml/2006/main">
               <a:graphicData uri="http://schemas.openxmlformats.org/drawingml/2006/chart">
                 <c:chart xmlns:c="http://schemas.openxmlformats.org/drawingml/2006/chart" xmlns:r="http://schemas.openxmlformats.org/officeDocument/2006/relationships" r:id="rId6"/>
+              </a:graphicData>
+            </a:graphic>
+          </wp:inline>
+        </w:drawing>
+      </w:r>
+    </w:p>
+    <w:p>
+      <w:r>
+        <w:t>For constant volatility the noise is smaller, but still can be observed</w:t>
+      </w:r>
+      <w:r>
+        <w:t>:</w:t>
+      </w:r>
+    </w:p>
+    <w:p>
+      <w:r>
+        <w:rPr>
+          <w:noProof/>
+        </w:rPr>
+        <w:drawing>
+          <wp:inline distT="0" distB="0" distL="0" distR="0" wp14:anchorId="6380F3B1" wp14:editId="25584871">
+            <wp:extent cx="5731510" cy="2341245"/>
+            <wp:effectExtent l="0" t="0" r="2540" b="1905"/>
+            <wp:docPr id="9" name="Chart 9">
+              <a:extLst xmlns:a="http://schemas.openxmlformats.org/drawingml/2006/main">
+                <a:ext uri="{FF2B5EF4-FFF2-40B4-BE49-F238E27FC236}">
+                  <a16:creationId xmlns:a16="http://schemas.microsoft.com/office/drawing/2014/main" id="{2ADAD149-3CB8-4144-BA79-B0A86CB5EB94}"/>
+                </a:ext>
+              </a:extLst>
+            </wp:docPr>
+            <wp:cNvGraphicFramePr/>
+            <a:graphic xmlns:a="http://schemas.openxmlformats.org/drawingml/2006/main">
+              <a:graphicData uri="http://schemas.openxmlformats.org/drawingml/2006/chart">
+                <c:chart xmlns:c="http://schemas.openxmlformats.org/drawingml/2006/chart" xmlns:r="http://schemas.openxmlformats.org/officeDocument/2006/relationships" r:id="rId7"/>
               </a:graphicData>
             </a:graphic>
           </wp:inline>
@@ -161,6 +210,7 @@
         <w:rPr>
           <w:noProof/>
         </w:rPr>
+        <w:lastRenderedPageBreak/>
         <w:drawing>
           <wp:inline distT="0" distB="0" distL="0" distR="0" wp14:anchorId="2B82A2A9" wp14:editId="3A5BCC4C">
             <wp:extent cx="5731510" cy="1953895"/>
@@ -175,7 +225,7 @@
             <wp:cNvGraphicFramePr/>
             <a:graphic xmlns:a="http://schemas.openxmlformats.org/drawingml/2006/main">
               <a:graphicData uri="http://schemas.openxmlformats.org/drawingml/2006/chart">
-                <c:chart xmlns:c="http://schemas.openxmlformats.org/drawingml/2006/chart" xmlns:r="http://schemas.openxmlformats.org/officeDocument/2006/relationships" r:id="rId7"/>
+                <c:chart xmlns:c="http://schemas.openxmlformats.org/drawingml/2006/chart" xmlns:r="http://schemas.openxmlformats.org/officeDocument/2006/relationships" r:id="rId8"/>
               </a:graphicData>
             </a:graphic>
           </wp:inline>
@@ -193,7 +243,6 @@
         <w:rPr>
           <w:noProof/>
         </w:rPr>
-        <w:lastRenderedPageBreak/>
         <w:drawing>
           <wp:inline distT="0" distB="0" distL="0" distR="0" wp14:anchorId="5C165F3C" wp14:editId="6EB94537">
             <wp:extent cx="5731510" cy="2983865"/>
@@ -208,7 +257,7 @@
             <wp:cNvGraphicFramePr/>
             <a:graphic xmlns:a="http://schemas.openxmlformats.org/drawingml/2006/main">
               <a:graphicData uri="http://schemas.openxmlformats.org/drawingml/2006/chart">
-                <c:chart xmlns:c="http://schemas.openxmlformats.org/drawingml/2006/chart" xmlns:r="http://schemas.openxmlformats.org/officeDocument/2006/relationships" r:id="rId8"/>
+                <c:chart xmlns:c="http://schemas.openxmlformats.org/drawingml/2006/chart" xmlns:r="http://schemas.openxmlformats.org/officeDocument/2006/relationships" r:id="rId9"/>
               </a:graphicData>
             </a:graphic>
           </wp:inline>
@@ -233,6 +282,7 @@
         <w:rPr>
           <w:noProof/>
         </w:rPr>
+        <w:lastRenderedPageBreak/>
         <w:drawing>
           <wp:inline distT="0" distB="0" distL="0" distR="0" wp14:anchorId="3FDBC76B" wp14:editId="5513994C">
             <wp:extent cx="5731510" cy="3204845"/>
@@ -247,7 +297,7 @@
             <wp:cNvGraphicFramePr/>
             <a:graphic xmlns:a="http://schemas.openxmlformats.org/drawingml/2006/main">
               <a:graphicData uri="http://schemas.openxmlformats.org/drawingml/2006/chart">
-                <c:chart xmlns:c="http://schemas.openxmlformats.org/drawingml/2006/chart" xmlns:r="http://schemas.openxmlformats.org/officeDocument/2006/relationships" r:id="rId9"/>
+                <c:chart xmlns:c="http://schemas.openxmlformats.org/drawingml/2006/chart" xmlns:r="http://schemas.openxmlformats.org/officeDocument/2006/relationships" r:id="rId10"/>
               </a:graphicData>
             </a:graphic>
           </wp:inline>
@@ -262,7 +312,13 @@
         <w:t>e graph’s general shape</w:t>
       </w:r>
       <w:r>
-        <w:t xml:space="preserve"> means, given our 3-diagonall matrix structure for solving equations, the solver is able to solve them with a linear complexity, not quadratic.</w:t>
+        <w:t xml:space="preserve"> means, given our 3-diagonall matrix structure for solving equations, the solver </w:t>
+      </w:r>
+      <w:r>
+        <w:t xml:space="preserve">we use </w:t>
+      </w:r>
+      <w:r>
+        <w:t>is able to solve them with a linear complexity.</w:t>
       </w:r>
     </w:p>
     <w:p>
@@ -284,7 +340,6 @@
         <w:rPr>
           <w:noProof/>
         </w:rPr>
-        <w:lastRenderedPageBreak/>
         <w:drawing>
           <wp:inline distT="0" distB="0" distL="0" distR="0" wp14:anchorId="0CABAFB9" wp14:editId="0A277AE3">
             <wp:extent cx="5731510" cy="2066290"/>
@@ -299,7 +354,7 @@
             <wp:cNvGraphicFramePr/>
             <a:graphic xmlns:a="http://schemas.openxmlformats.org/drawingml/2006/main">
               <a:graphicData uri="http://schemas.openxmlformats.org/drawingml/2006/chart">
-                <c:chart xmlns:c="http://schemas.openxmlformats.org/drawingml/2006/chart" xmlns:r="http://schemas.openxmlformats.org/officeDocument/2006/relationships" r:id="rId10"/>
+                <c:chart xmlns:c="http://schemas.openxmlformats.org/drawingml/2006/chart" xmlns:r="http://schemas.openxmlformats.org/officeDocument/2006/relationships" r:id="rId11"/>
               </a:graphicData>
             </a:graphic>
           </wp:inline>
@@ -311,6 +366,7 @@
         <w:rPr>
           <w:noProof/>
         </w:rPr>
+        <w:lastRenderedPageBreak/>
         <w:drawing>
           <wp:inline distT="0" distB="0" distL="0" distR="0" wp14:anchorId="31B6AE36" wp14:editId="4C22B5C5">
             <wp:extent cx="5731510" cy="2157095"/>
@@ -325,7 +381,7 @@
             <wp:cNvGraphicFramePr/>
             <a:graphic xmlns:a="http://schemas.openxmlformats.org/drawingml/2006/main">
               <a:graphicData uri="http://schemas.openxmlformats.org/drawingml/2006/chart">
-                <c:chart xmlns:c="http://schemas.openxmlformats.org/drawingml/2006/chart" xmlns:r="http://schemas.openxmlformats.org/officeDocument/2006/relationships" r:id="rId11"/>
+                <c:chart xmlns:c="http://schemas.openxmlformats.org/drawingml/2006/chart" xmlns:r="http://schemas.openxmlformats.org/officeDocument/2006/relationships" r:id="rId12"/>
               </a:graphicData>
             </a:graphic>
           </wp:inline>
@@ -345,6 +401,7 @@
         <w:t>Analysis</w:t>
       </w:r>
     </w:p>
+    <w:p/>
     <w:p>
       <w:r>
         <w:t xml:space="preserve">We see much more noise for big numbers of time points, compared to big numbers of spot points. </w:t>
@@ -375,19 +432,10 @@
     </w:p>
     <w:p>
       <w:r>
-        <w:t xml:space="preserve">As for the performance aspect, we observe no spikes in calculation time when we are varying the number of time points only, but we do, when we are varying the number of post points. This makes us think NumPy linalg and/or python have some caches which allow them to efficiently deal with matrices of same size (when number of pot points is constant), but cause expensive operations </w:t>
+        <w:t xml:space="preserve">As for the performance aspect, we observe no spikes in calculation time when we are varying the number of time points only, but we do, when we are varying the number of post points. This </w:t>
       </w:r>
       <w:r>
-        <w:t>(e.g.</w:t>
-      </w:r>
-      <w:r>
-        <w:t>,</w:t>
-      </w:r>
-      <w:r>
-        <w:t xml:space="preserve"> allocation, garbage collection, caching) </w:t>
-      </w:r>
-      <w:r>
-        <w:t>when number of spot points changes.</w:t>
+        <w:t>points to environmental causes like garbage collection, which seem to kick in more frequently when we use larger matrices, and wouldn’t be seen with number of spot points equal to 50, as seen in tests where we varied the number of time points only.</w:t>
       </w:r>
     </w:p>
     <w:sectPr>
@@ -899,15 +947,8 @@
             </a:pPr>
             <a:r>
               <a:rPr lang="en-US"/>
-              <a:t>pv</a:t>
+              <a:t>pv (# time points)</a:t>
             </a:r>
-            <a:r>
-              <a:rPr lang="en-US" sz="1400" b="0" i="0" u="none" strike="noStrike" baseline="0">
-                <a:effectLst/>
-              </a:rPr>
-              <a:t>(grid size by T)</a:t>
-            </a:r>
-            <a:endParaRPr lang="en-US"/>
           </a:p>
         </c:rich>
       </c:tx>
@@ -974,10 +1015,10 @@
           </c:marker>
           <c:cat>
             <c:numRef>
-              <c:f>pde_speed_report_t!$B$1:$CW$1</c:f>
+              <c:f>pde_speed_report_t!$B$1:$KO$1</c:f>
               <c:numCache>
                 <c:formatCode>General</c:formatCode>
-                <c:ptCount val="100"/>
+                <c:ptCount val="300"/>
                 <c:pt idx="0">
                   <c:v>10</c:v>
                 </c:pt>
@@ -1277,16 +1318,616 @@
                 </c:pt>
                 <c:pt idx="99">
                   <c:v>1000</c:v>
+                </c:pt>
+                <c:pt idx="100">
+                  <c:v>1010</c:v>
+                </c:pt>
+                <c:pt idx="101">
+                  <c:v>1020</c:v>
+                </c:pt>
+                <c:pt idx="102">
+                  <c:v>1030</c:v>
+                </c:pt>
+                <c:pt idx="103">
+                  <c:v>1040</c:v>
+                </c:pt>
+                <c:pt idx="104">
+                  <c:v>1050</c:v>
+                </c:pt>
+                <c:pt idx="105">
+                  <c:v>1060</c:v>
+                </c:pt>
+                <c:pt idx="106">
+                  <c:v>1070</c:v>
+                </c:pt>
+                <c:pt idx="107">
+                  <c:v>1080</c:v>
+                </c:pt>
+                <c:pt idx="108">
+                  <c:v>1090</c:v>
+                </c:pt>
+                <c:pt idx="109">
+                  <c:v>1100</c:v>
+                </c:pt>
+                <c:pt idx="110">
+                  <c:v>1110</c:v>
+                </c:pt>
+                <c:pt idx="111">
+                  <c:v>1120</c:v>
+                </c:pt>
+                <c:pt idx="112">
+                  <c:v>1130</c:v>
+                </c:pt>
+                <c:pt idx="113">
+                  <c:v>1140</c:v>
+                </c:pt>
+                <c:pt idx="114">
+                  <c:v>1150</c:v>
+                </c:pt>
+                <c:pt idx="115">
+                  <c:v>1160</c:v>
+                </c:pt>
+                <c:pt idx="116">
+                  <c:v>1170</c:v>
+                </c:pt>
+                <c:pt idx="117">
+                  <c:v>1180</c:v>
+                </c:pt>
+                <c:pt idx="118">
+                  <c:v>1190</c:v>
+                </c:pt>
+                <c:pt idx="119">
+                  <c:v>1200</c:v>
+                </c:pt>
+                <c:pt idx="120">
+                  <c:v>1210</c:v>
+                </c:pt>
+                <c:pt idx="121">
+                  <c:v>1220</c:v>
+                </c:pt>
+                <c:pt idx="122">
+                  <c:v>1230</c:v>
+                </c:pt>
+                <c:pt idx="123">
+                  <c:v>1240</c:v>
+                </c:pt>
+                <c:pt idx="124">
+                  <c:v>1250</c:v>
+                </c:pt>
+                <c:pt idx="125">
+                  <c:v>1260</c:v>
+                </c:pt>
+                <c:pt idx="126">
+                  <c:v>1270</c:v>
+                </c:pt>
+                <c:pt idx="127">
+                  <c:v>1280</c:v>
+                </c:pt>
+                <c:pt idx="128">
+                  <c:v>1290</c:v>
+                </c:pt>
+                <c:pt idx="129">
+                  <c:v>1300</c:v>
+                </c:pt>
+                <c:pt idx="130">
+                  <c:v>1310</c:v>
+                </c:pt>
+                <c:pt idx="131">
+                  <c:v>1320</c:v>
+                </c:pt>
+                <c:pt idx="132">
+                  <c:v>1330</c:v>
+                </c:pt>
+                <c:pt idx="133">
+                  <c:v>1340</c:v>
+                </c:pt>
+                <c:pt idx="134">
+                  <c:v>1350</c:v>
+                </c:pt>
+                <c:pt idx="135">
+                  <c:v>1360</c:v>
+                </c:pt>
+                <c:pt idx="136">
+                  <c:v>1370</c:v>
+                </c:pt>
+                <c:pt idx="137">
+                  <c:v>1380</c:v>
+                </c:pt>
+                <c:pt idx="138">
+                  <c:v>1390</c:v>
+                </c:pt>
+                <c:pt idx="139">
+                  <c:v>1400</c:v>
+                </c:pt>
+                <c:pt idx="140">
+                  <c:v>1410</c:v>
+                </c:pt>
+                <c:pt idx="141">
+                  <c:v>1420</c:v>
+                </c:pt>
+                <c:pt idx="142">
+                  <c:v>1430</c:v>
+                </c:pt>
+                <c:pt idx="143">
+                  <c:v>1440</c:v>
+                </c:pt>
+                <c:pt idx="144">
+                  <c:v>1450</c:v>
+                </c:pt>
+                <c:pt idx="145">
+                  <c:v>1460</c:v>
+                </c:pt>
+                <c:pt idx="146">
+                  <c:v>1470</c:v>
+                </c:pt>
+                <c:pt idx="147">
+                  <c:v>1480</c:v>
+                </c:pt>
+                <c:pt idx="148">
+                  <c:v>1490</c:v>
+                </c:pt>
+                <c:pt idx="149">
+                  <c:v>1500</c:v>
+                </c:pt>
+                <c:pt idx="150">
+                  <c:v>1510</c:v>
+                </c:pt>
+                <c:pt idx="151">
+                  <c:v>1520</c:v>
+                </c:pt>
+                <c:pt idx="152">
+                  <c:v>1530</c:v>
+                </c:pt>
+                <c:pt idx="153">
+                  <c:v>1540</c:v>
+                </c:pt>
+                <c:pt idx="154">
+                  <c:v>1550</c:v>
+                </c:pt>
+                <c:pt idx="155">
+                  <c:v>1560</c:v>
+                </c:pt>
+                <c:pt idx="156">
+                  <c:v>1570</c:v>
+                </c:pt>
+                <c:pt idx="157">
+                  <c:v>1580</c:v>
+                </c:pt>
+                <c:pt idx="158">
+                  <c:v>1590</c:v>
+                </c:pt>
+                <c:pt idx="159">
+                  <c:v>1600</c:v>
+                </c:pt>
+                <c:pt idx="160">
+                  <c:v>1610</c:v>
+                </c:pt>
+                <c:pt idx="161">
+                  <c:v>1620</c:v>
+                </c:pt>
+                <c:pt idx="162">
+                  <c:v>1630</c:v>
+                </c:pt>
+                <c:pt idx="163">
+                  <c:v>1640</c:v>
+                </c:pt>
+                <c:pt idx="164">
+                  <c:v>1650</c:v>
+                </c:pt>
+                <c:pt idx="165">
+                  <c:v>1660</c:v>
+                </c:pt>
+                <c:pt idx="166">
+                  <c:v>1670</c:v>
+                </c:pt>
+                <c:pt idx="167">
+                  <c:v>1680</c:v>
+                </c:pt>
+                <c:pt idx="168">
+                  <c:v>1690</c:v>
+                </c:pt>
+                <c:pt idx="169">
+                  <c:v>1700</c:v>
+                </c:pt>
+                <c:pt idx="170">
+                  <c:v>1710</c:v>
+                </c:pt>
+                <c:pt idx="171">
+                  <c:v>1720</c:v>
+                </c:pt>
+                <c:pt idx="172">
+                  <c:v>1730</c:v>
+                </c:pt>
+                <c:pt idx="173">
+                  <c:v>1740</c:v>
+                </c:pt>
+                <c:pt idx="174">
+                  <c:v>1750</c:v>
+                </c:pt>
+                <c:pt idx="175">
+                  <c:v>1760</c:v>
+                </c:pt>
+                <c:pt idx="176">
+                  <c:v>1770</c:v>
+                </c:pt>
+                <c:pt idx="177">
+                  <c:v>1780</c:v>
+                </c:pt>
+                <c:pt idx="178">
+                  <c:v>1790</c:v>
+                </c:pt>
+                <c:pt idx="179">
+                  <c:v>1800</c:v>
+                </c:pt>
+                <c:pt idx="180">
+                  <c:v>1810</c:v>
+                </c:pt>
+                <c:pt idx="181">
+                  <c:v>1820</c:v>
+                </c:pt>
+                <c:pt idx="182">
+                  <c:v>1830</c:v>
+                </c:pt>
+                <c:pt idx="183">
+                  <c:v>1840</c:v>
+                </c:pt>
+                <c:pt idx="184">
+                  <c:v>1850</c:v>
+                </c:pt>
+                <c:pt idx="185">
+                  <c:v>1860</c:v>
+                </c:pt>
+                <c:pt idx="186">
+                  <c:v>1870</c:v>
+                </c:pt>
+                <c:pt idx="187">
+                  <c:v>1880</c:v>
+                </c:pt>
+                <c:pt idx="188">
+                  <c:v>1890</c:v>
+                </c:pt>
+                <c:pt idx="189">
+                  <c:v>1900</c:v>
+                </c:pt>
+                <c:pt idx="190">
+                  <c:v>1910</c:v>
+                </c:pt>
+                <c:pt idx="191">
+                  <c:v>1920</c:v>
+                </c:pt>
+                <c:pt idx="192">
+                  <c:v>1930</c:v>
+                </c:pt>
+                <c:pt idx="193">
+                  <c:v>1940</c:v>
+                </c:pt>
+                <c:pt idx="194">
+                  <c:v>1950</c:v>
+                </c:pt>
+                <c:pt idx="195">
+                  <c:v>1960</c:v>
+                </c:pt>
+                <c:pt idx="196">
+                  <c:v>1970</c:v>
+                </c:pt>
+                <c:pt idx="197">
+                  <c:v>1980</c:v>
+                </c:pt>
+                <c:pt idx="198">
+                  <c:v>1990</c:v>
+                </c:pt>
+                <c:pt idx="199">
+                  <c:v>2000</c:v>
+                </c:pt>
+                <c:pt idx="200">
+                  <c:v>2010</c:v>
+                </c:pt>
+                <c:pt idx="201">
+                  <c:v>2020</c:v>
+                </c:pt>
+                <c:pt idx="202">
+                  <c:v>2030</c:v>
+                </c:pt>
+                <c:pt idx="203">
+                  <c:v>2040</c:v>
+                </c:pt>
+                <c:pt idx="204">
+                  <c:v>2050</c:v>
+                </c:pt>
+                <c:pt idx="205">
+                  <c:v>2060</c:v>
+                </c:pt>
+                <c:pt idx="206">
+                  <c:v>2070</c:v>
+                </c:pt>
+                <c:pt idx="207">
+                  <c:v>2080</c:v>
+                </c:pt>
+                <c:pt idx="208">
+                  <c:v>2090</c:v>
+                </c:pt>
+                <c:pt idx="209">
+                  <c:v>2100</c:v>
+                </c:pt>
+                <c:pt idx="210">
+                  <c:v>2110</c:v>
+                </c:pt>
+                <c:pt idx="211">
+                  <c:v>2120</c:v>
+                </c:pt>
+                <c:pt idx="212">
+                  <c:v>2130</c:v>
+                </c:pt>
+                <c:pt idx="213">
+                  <c:v>2140</c:v>
+                </c:pt>
+                <c:pt idx="214">
+                  <c:v>2150</c:v>
+                </c:pt>
+                <c:pt idx="215">
+                  <c:v>2160</c:v>
+                </c:pt>
+                <c:pt idx="216">
+                  <c:v>2170</c:v>
+                </c:pt>
+                <c:pt idx="217">
+                  <c:v>2180</c:v>
+                </c:pt>
+                <c:pt idx="218">
+                  <c:v>2190</c:v>
+                </c:pt>
+                <c:pt idx="219">
+                  <c:v>2200</c:v>
+                </c:pt>
+                <c:pt idx="220">
+                  <c:v>2210</c:v>
+                </c:pt>
+                <c:pt idx="221">
+                  <c:v>2220</c:v>
+                </c:pt>
+                <c:pt idx="222">
+                  <c:v>2230</c:v>
+                </c:pt>
+                <c:pt idx="223">
+                  <c:v>2240</c:v>
+                </c:pt>
+                <c:pt idx="224">
+                  <c:v>2250</c:v>
+                </c:pt>
+                <c:pt idx="225">
+                  <c:v>2260</c:v>
+                </c:pt>
+                <c:pt idx="226">
+                  <c:v>2270</c:v>
+                </c:pt>
+                <c:pt idx="227">
+                  <c:v>2280</c:v>
+                </c:pt>
+                <c:pt idx="228">
+                  <c:v>2290</c:v>
+                </c:pt>
+                <c:pt idx="229">
+                  <c:v>2300</c:v>
+                </c:pt>
+                <c:pt idx="230">
+                  <c:v>2310</c:v>
+                </c:pt>
+                <c:pt idx="231">
+                  <c:v>2320</c:v>
+                </c:pt>
+                <c:pt idx="232">
+                  <c:v>2330</c:v>
+                </c:pt>
+                <c:pt idx="233">
+                  <c:v>2340</c:v>
+                </c:pt>
+                <c:pt idx="234">
+                  <c:v>2350</c:v>
+                </c:pt>
+                <c:pt idx="235">
+                  <c:v>2360</c:v>
+                </c:pt>
+                <c:pt idx="236">
+                  <c:v>2370</c:v>
+                </c:pt>
+                <c:pt idx="237">
+                  <c:v>2380</c:v>
+                </c:pt>
+                <c:pt idx="238">
+                  <c:v>2390</c:v>
+                </c:pt>
+                <c:pt idx="239">
+                  <c:v>2400</c:v>
+                </c:pt>
+                <c:pt idx="240">
+                  <c:v>2410</c:v>
+                </c:pt>
+                <c:pt idx="241">
+                  <c:v>2420</c:v>
+                </c:pt>
+                <c:pt idx="242">
+                  <c:v>2430</c:v>
+                </c:pt>
+                <c:pt idx="243">
+                  <c:v>2440</c:v>
+                </c:pt>
+                <c:pt idx="244">
+                  <c:v>2450</c:v>
+                </c:pt>
+                <c:pt idx="245">
+                  <c:v>2460</c:v>
+                </c:pt>
+                <c:pt idx="246">
+                  <c:v>2470</c:v>
+                </c:pt>
+                <c:pt idx="247">
+                  <c:v>2480</c:v>
+                </c:pt>
+                <c:pt idx="248">
+                  <c:v>2490</c:v>
+                </c:pt>
+                <c:pt idx="249">
+                  <c:v>2500</c:v>
+                </c:pt>
+                <c:pt idx="250">
+                  <c:v>2510</c:v>
+                </c:pt>
+                <c:pt idx="251">
+                  <c:v>2520</c:v>
+                </c:pt>
+                <c:pt idx="252">
+                  <c:v>2530</c:v>
+                </c:pt>
+                <c:pt idx="253">
+                  <c:v>2540</c:v>
+                </c:pt>
+                <c:pt idx="254">
+                  <c:v>2550</c:v>
+                </c:pt>
+                <c:pt idx="255">
+                  <c:v>2560</c:v>
+                </c:pt>
+                <c:pt idx="256">
+                  <c:v>2570</c:v>
+                </c:pt>
+                <c:pt idx="257">
+                  <c:v>2580</c:v>
+                </c:pt>
+                <c:pt idx="258">
+                  <c:v>2590</c:v>
+                </c:pt>
+                <c:pt idx="259">
+                  <c:v>2600</c:v>
+                </c:pt>
+                <c:pt idx="260">
+                  <c:v>2610</c:v>
+                </c:pt>
+                <c:pt idx="261">
+                  <c:v>2620</c:v>
+                </c:pt>
+                <c:pt idx="262">
+                  <c:v>2630</c:v>
+                </c:pt>
+                <c:pt idx="263">
+                  <c:v>2640</c:v>
+                </c:pt>
+                <c:pt idx="264">
+                  <c:v>2650</c:v>
+                </c:pt>
+                <c:pt idx="265">
+                  <c:v>2660</c:v>
+                </c:pt>
+                <c:pt idx="266">
+                  <c:v>2670</c:v>
+                </c:pt>
+                <c:pt idx="267">
+                  <c:v>2680</c:v>
+                </c:pt>
+                <c:pt idx="268">
+                  <c:v>2690</c:v>
+                </c:pt>
+                <c:pt idx="269">
+                  <c:v>2700</c:v>
+                </c:pt>
+                <c:pt idx="270">
+                  <c:v>2710</c:v>
+                </c:pt>
+                <c:pt idx="271">
+                  <c:v>2720</c:v>
+                </c:pt>
+                <c:pt idx="272">
+                  <c:v>2730</c:v>
+                </c:pt>
+                <c:pt idx="273">
+                  <c:v>2740</c:v>
+                </c:pt>
+                <c:pt idx="274">
+                  <c:v>2750</c:v>
+                </c:pt>
+                <c:pt idx="275">
+                  <c:v>2760</c:v>
+                </c:pt>
+                <c:pt idx="276">
+                  <c:v>2770</c:v>
+                </c:pt>
+                <c:pt idx="277">
+                  <c:v>2780</c:v>
+                </c:pt>
+                <c:pt idx="278">
+                  <c:v>2790</c:v>
+                </c:pt>
+                <c:pt idx="279">
+                  <c:v>2800</c:v>
+                </c:pt>
+                <c:pt idx="280">
+                  <c:v>2810</c:v>
+                </c:pt>
+                <c:pt idx="281">
+                  <c:v>2820</c:v>
+                </c:pt>
+                <c:pt idx="282">
+                  <c:v>2830</c:v>
+                </c:pt>
+                <c:pt idx="283">
+                  <c:v>2840</c:v>
+                </c:pt>
+                <c:pt idx="284">
+                  <c:v>2850</c:v>
+                </c:pt>
+                <c:pt idx="285">
+                  <c:v>2860</c:v>
+                </c:pt>
+                <c:pt idx="286">
+                  <c:v>2870</c:v>
+                </c:pt>
+                <c:pt idx="287">
+                  <c:v>2880</c:v>
+                </c:pt>
+                <c:pt idx="288">
+                  <c:v>2890</c:v>
+                </c:pt>
+                <c:pt idx="289">
+                  <c:v>2900</c:v>
+                </c:pt>
+                <c:pt idx="290">
+                  <c:v>2910</c:v>
+                </c:pt>
+                <c:pt idx="291">
+                  <c:v>2920</c:v>
+                </c:pt>
+                <c:pt idx="292">
+                  <c:v>2930</c:v>
+                </c:pt>
+                <c:pt idx="293">
+                  <c:v>2940</c:v>
+                </c:pt>
+                <c:pt idx="294">
+                  <c:v>2950</c:v>
+                </c:pt>
+                <c:pt idx="295">
+                  <c:v>2960</c:v>
+                </c:pt>
+                <c:pt idx="296">
+                  <c:v>2970</c:v>
+                </c:pt>
+                <c:pt idx="297">
+                  <c:v>2980</c:v>
+                </c:pt>
+                <c:pt idx="298">
+                  <c:v>2990</c:v>
+                </c:pt>
+                <c:pt idx="299">
+                  <c:v>3000</c:v>
                 </c:pt>
               </c:numCache>
             </c:numRef>
           </c:cat>
           <c:val>
             <c:numRef>
-              <c:f>pde_speed_report_t!$B$2:$CW$2</c:f>
+              <c:f>pde_speed_report_t!$B$2:$KO$2</c:f>
               <c:numCache>
                 <c:formatCode>General</c:formatCode>
-                <c:ptCount val="100"/>
+                <c:ptCount val="300"/>
                 <c:pt idx="0">
                   <c:v>114.991002976649</c:v>
                 </c:pt>
@@ -1586,6 +2227,606 @@
                 </c:pt>
                 <c:pt idx="99">
                   <c:v>102.973418084454</c:v>
+                </c:pt>
+                <c:pt idx="100">
+                  <c:v>101.880935209708</c:v>
+                </c:pt>
+                <c:pt idx="101">
+                  <c:v>102.630652503834</c:v>
+                </c:pt>
+                <c:pt idx="102">
+                  <c:v>102.672796160128</c:v>
+                </c:pt>
+                <c:pt idx="103">
+                  <c:v>102.954947906277</c:v>
+                </c:pt>
+                <c:pt idx="104">
+                  <c:v>102.615932669014</c:v>
+                </c:pt>
+                <c:pt idx="105">
+                  <c:v>102.621591084334</c:v>
+                </c:pt>
+                <c:pt idx="106">
+                  <c:v>103.08728969470999</c:v>
+                </c:pt>
+                <c:pt idx="107">
+                  <c:v>103.150222819397</c:v>
+                </c:pt>
+                <c:pt idx="108">
+                  <c:v>102.872783881045</c:v>
+                </c:pt>
+                <c:pt idx="109">
+                  <c:v>102.84817078075</c:v>
+                </c:pt>
+                <c:pt idx="110">
+                  <c:v>102.43225342642</c:v>
+                </c:pt>
+                <c:pt idx="111">
+                  <c:v>102.778079094916</c:v>
+                </c:pt>
+                <c:pt idx="112">
+                  <c:v>102.64141781307499</c:v>
+                </c:pt>
+                <c:pt idx="113">
+                  <c:v>102.660462618963</c:v>
+                </c:pt>
+                <c:pt idx="114">
+                  <c:v>103.821537213197</c:v>
+                </c:pt>
+                <c:pt idx="115">
+                  <c:v>102.79411612289999</c:v>
+                </c:pt>
+                <c:pt idx="116">
+                  <c:v>102.791874173529</c:v>
+                </c:pt>
+                <c:pt idx="117">
+                  <c:v>102.95315612023801</c:v>
+                </c:pt>
+                <c:pt idx="118">
+                  <c:v>103.022352392621</c:v>
+                </c:pt>
+                <c:pt idx="119">
+                  <c:v>102.517391840282</c:v>
+                </c:pt>
+                <c:pt idx="120">
+                  <c:v>102.908571217949</c:v>
+                </c:pt>
+                <c:pt idx="121">
+                  <c:v>102.865116794287</c:v>
+                </c:pt>
+                <c:pt idx="122">
+                  <c:v>102.752591594818</c:v>
+                </c:pt>
+                <c:pt idx="123">
+                  <c:v>102.61133864195401</c:v>
+                </c:pt>
+                <c:pt idx="124">
+                  <c:v>103.228892153207</c:v>
+                </c:pt>
+                <c:pt idx="125">
+                  <c:v>102.746037351385</c:v>
+                </c:pt>
+                <c:pt idx="126">
+                  <c:v>102.61670050778</c:v>
+                </c:pt>
+                <c:pt idx="127">
+                  <c:v>102.681418950658</c:v>
+                </c:pt>
+                <c:pt idx="128">
+                  <c:v>102.739356851252</c:v>
+                </c:pt>
+                <c:pt idx="129">
+                  <c:v>102.793799511407</c:v>
+                </c:pt>
+                <c:pt idx="130">
+                  <c:v>102.95539240984</c:v>
+                </c:pt>
+                <c:pt idx="131">
+                  <c:v>102.774617095165</c:v>
+                </c:pt>
+                <c:pt idx="132">
+                  <c:v>102.96296236539899</c:v>
+                </c:pt>
+                <c:pt idx="133">
+                  <c:v>102.904899388473</c:v>
+                </c:pt>
+                <c:pt idx="134">
+                  <c:v>102.905149274411</c:v>
+                </c:pt>
+                <c:pt idx="135">
+                  <c:v>102.017009632971</c:v>
+                </c:pt>
+                <c:pt idx="136">
+                  <c:v>102.575080777545</c:v>
+                </c:pt>
+                <c:pt idx="137">
+                  <c:v>102.634470994523</c:v>
+                </c:pt>
+                <c:pt idx="138">
+                  <c:v>102.720706213068</c:v>
+                </c:pt>
+                <c:pt idx="139">
+                  <c:v>102.845227516688</c:v>
+                </c:pt>
+                <c:pt idx="140">
+                  <c:v>101.859245712609</c:v>
+                </c:pt>
+                <c:pt idx="141">
+                  <c:v>102.766399994401</c:v>
+                </c:pt>
+                <c:pt idx="142">
+                  <c:v>102.68596395461699</c:v>
+                </c:pt>
+                <c:pt idx="143">
+                  <c:v>102.79961521048899</c:v>
+                </c:pt>
+                <c:pt idx="144">
+                  <c:v>102.830891342078</c:v>
+                </c:pt>
+                <c:pt idx="145">
+                  <c:v>102.683897837421</c:v>
+                </c:pt>
+                <c:pt idx="146">
+                  <c:v>102.903196205862</c:v>
+                </c:pt>
+                <c:pt idx="147">
+                  <c:v>102.79328454408</c:v>
+                </c:pt>
+                <c:pt idx="148">
+                  <c:v>102.725755818537</c:v>
+                </c:pt>
+                <c:pt idx="149">
+                  <c:v>102.75288606309999</c:v>
+                </c:pt>
+                <c:pt idx="150">
+                  <c:v>102.777427261238</c:v>
+                </c:pt>
+                <c:pt idx="151">
+                  <c:v>102.97675106633601</c:v>
+                </c:pt>
+                <c:pt idx="152">
+                  <c:v>102.805023308777</c:v>
+                </c:pt>
+                <c:pt idx="153">
+                  <c:v>102.582392595806</c:v>
+                </c:pt>
+                <c:pt idx="154">
+                  <c:v>102.87139251249999</c:v>
+                </c:pt>
+                <c:pt idx="155">
+                  <c:v>102.929859882652</c:v>
+                </c:pt>
+                <c:pt idx="156">
+                  <c:v>102.32921133205301</c:v>
+                </c:pt>
+                <c:pt idx="157">
+                  <c:v>102.51798887999099</c:v>
+                </c:pt>
+                <c:pt idx="158">
+                  <c:v>102.722125706442</c:v>
+                </c:pt>
+                <c:pt idx="159">
+                  <c:v>102.844687225641</c:v>
+                </c:pt>
+                <c:pt idx="160">
+                  <c:v>102.811193050291</c:v>
+                </c:pt>
+                <c:pt idx="161">
+                  <c:v>102.949571470701</c:v>
+                </c:pt>
+                <c:pt idx="162">
+                  <c:v>102.83248070536</c:v>
+                </c:pt>
+                <c:pt idx="163">
+                  <c:v>102.913291417639</c:v>
+                </c:pt>
+                <c:pt idx="164">
+                  <c:v>102.62581331969</c:v>
+                </c:pt>
+                <c:pt idx="165">
+                  <c:v>102.804161540208</c:v>
+                </c:pt>
+                <c:pt idx="166">
+                  <c:v>104.900626950469</c:v>
+                </c:pt>
+                <c:pt idx="167">
+                  <c:v>102.596614165994</c:v>
+                </c:pt>
+                <c:pt idx="168">
+                  <c:v>102.59953763508101</c:v>
+                </c:pt>
+                <c:pt idx="169">
+                  <c:v>102.706333995469</c:v>
+                </c:pt>
+                <c:pt idx="170">
+                  <c:v>102.817051741255</c:v>
+                </c:pt>
+                <c:pt idx="171">
+                  <c:v>102.729347389807</c:v>
+                </c:pt>
+                <c:pt idx="172">
+                  <c:v>102.805832352544</c:v>
+                </c:pt>
+                <c:pt idx="173">
+                  <c:v>102.419277067095</c:v>
+                </c:pt>
+                <c:pt idx="174">
+                  <c:v>102.848993188202</c:v>
+                </c:pt>
+                <c:pt idx="175">
+                  <c:v>102.564681248173</c:v>
+                </c:pt>
+                <c:pt idx="176">
+                  <c:v>102.608224739251</c:v>
+                </c:pt>
+                <c:pt idx="177">
+                  <c:v>102.875338590704</c:v>
+                </c:pt>
+                <c:pt idx="178">
+                  <c:v>103.035969850954</c:v>
+                </c:pt>
+                <c:pt idx="179">
+                  <c:v>102.755829594389</c:v>
+                </c:pt>
+                <c:pt idx="180">
+                  <c:v>102.53101301122599</c:v>
+                </c:pt>
+                <c:pt idx="181">
+                  <c:v>102.700206854393</c:v>
+                </c:pt>
+                <c:pt idx="182">
+                  <c:v>102.789518234748</c:v>
+                </c:pt>
+                <c:pt idx="183">
+                  <c:v>102.798198918182</c:v>
+                </c:pt>
+                <c:pt idx="184">
+                  <c:v>102.81831134939</c:v>
+                </c:pt>
+                <c:pt idx="185">
+                  <c:v>102.765428097474</c:v>
+                </c:pt>
+                <c:pt idx="186">
+                  <c:v>102.637908799901</c:v>
+                </c:pt>
+                <c:pt idx="187">
+                  <c:v>103.10209513860799</c:v>
+                </c:pt>
+                <c:pt idx="188">
+                  <c:v>102.61448784084899</c:v>
+                </c:pt>
+                <c:pt idx="189">
+                  <c:v>102.739919424547</c:v>
+                </c:pt>
+                <c:pt idx="190">
+                  <c:v>102.783362913456</c:v>
+                </c:pt>
+                <c:pt idx="191">
+                  <c:v>102.539522399557</c:v>
+                </c:pt>
+                <c:pt idx="192">
+                  <c:v>102.570863520042</c:v>
+                </c:pt>
+                <c:pt idx="193">
+                  <c:v>102.849365875697</c:v>
+                </c:pt>
+                <c:pt idx="194">
+                  <c:v>102.72758824849301</c:v>
+                </c:pt>
+                <c:pt idx="195">
+                  <c:v>102.830107895878</c:v>
+                </c:pt>
+                <c:pt idx="196">
+                  <c:v>102.702545909224</c:v>
+                </c:pt>
+                <c:pt idx="197">
+                  <c:v>102.641482160076</c:v>
+                </c:pt>
+                <c:pt idx="198">
+                  <c:v>102.83282026070501</c:v>
+                </c:pt>
+                <c:pt idx="199">
+                  <c:v>102.761326181062</c:v>
+                </c:pt>
+                <c:pt idx="200">
+                  <c:v>102.7568409039</c:v>
+                </c:pt>
+                <c:pt idx="201">
+                  <c:v>102.64335812231199</c:v>
+                </c:pt>
+                <c:pt idx="202">
+                  <c:v>102.70483487015299</c:v>
+                </c:pt>
+                <c:pt idx="203">
+                  <c:v>102.91545722999901</c:v>
+                </c:pt>
+                <c:pt idx="204">
+                  <c:v>102.742549037058</c:v>
+                </c:pt>
+                <c:pt idx="205">
+                  <c:v>102.704588851087</c:v>
+                </c:pt>
+                <c:pt idx="206">
+                  <c:v>102.772257205987</c:v>
+                </c:pt>
+                <c:pt idx="207">
+                  <c:v>102.621906998349</c:v>
+                </c:pt>
+                <c:pt idx="208">
+                  <c:v>103.213277186938</c:v>
+                </c:pt>
+                <c:pt idx="209">
+                  <c:v>102.76154172557899</c:v>
+                </c:pt>
+                <c:pt idx="210">
+                  <c:v>102.72858255060601</c:v>
+                </c:pt>
+                <c:pt idx="211">
+                  <c:v>102.805948400605</c:v>
+                </c:pt>
+                <c:pt idx="212">
+                  <c:v>102.86861235258699</c:v>
+                </c:pt>
+                <c:pt idx="213">
+                  <c:v>103.426361717278</c:v>
+                </c:pt>
+                <c:pt idx="214">
+                  <c:v>102.686379580962</c:v>
+                </c:pt>
+                <c:pt idx="215">
+                  <c:v>102.821370523832</c:v>
+                </c:pt>
+                <c:pt idx="216">
+                  <c:v>102.66387677663</c:v>
+                </c:pt>
+                <c:pt idx="217">
+                  <c:v>102.733508713055</c:v>
+                </c:pt>
+                <c:pt idx="218">
+                  <c:v>102.820995850157</c:v>
+                </c:pt>
+                <c:pt idx="219">
+                  <c:v>102.68309739890201</c:v>
+                </c:pt>
+                <c:pt idx="220">
+                  <c:v>102.523311817267</c:v>
+                </c:pt>
+                <c:pt idx="221">
+                  <c:v>102.601813434319</c:v>
+                </c:pt>
+                <c:pt idx="222">
+                  <c:v>102.773580787518</c:v>
+                </c:pt>
+                <c:pt idx="223">
+                  <c:v>102.651165716937</c:v>
+                </c:pt>
+                <c:pt idx="224">
+                  <c:v>102.676449545287</c:v>
+                </c:pt>
+                <c:pt idx="225">
+                  <c:v>102.747002018703</c:v>
+                </c:pt>
+                <c:pt idx="226">
+                  <c:v>102.608037763764</c:v>
+                </c:pt>
+                <c:pt idx="227">
+                  <c:v>102.759718016607</c:v>
+                </c:pt>
+                <c:pt idx="228">
+                  <c:v>102.608481037161</c:v>
+                </c:pt>
+                <c:pt idx="229">
+                  <c:v>103.108362233195</c:v>
+                </c:pt>
+                <c:pt idx="230">
+                  <c:v>102.781810829177</c:v>
+                </c:pt>
+                <c:pt idx="231">
+                  <c:v>102.81192909151</c:v>
+                </c:pt>
+                <c:pt idx="232">
+                  <c:v>102.762430544881</c:v>
+                </c:pt>
+                <c:pt idx="233">
+                  <c:v>102.731680026248</c:v>
+                </c:pt>
+                <c:pt idx="234">
+                  <c:v>102.946334541697</c:v>
+                </c:pt>
+                <c:pt idx="235">
+                  <c:v>102.74585861659</c:v>
+                </c:pt>
+                <c:pt idx="236">
+                  <c:v>102.81488507706599</c:v>
+                </c:pt>
+                <c:pt idx="237">
+                  <c:v>102.825101044973</c:v>
+                </c:pt>
+                <c:pt idx="238">
+                  <c:v>102.647205212812</c:v>
+                </c:pt>
+                <c:pt idx="239">
+                  <c:v>102.19002975458601</c:v>
+                </c:pt>
+                <c:pt idx="240">
+                  <c:v>102.882138452436</c:v>
+                </c:pt>
+                <c:pt idx="241">
+                  <c:v>102.74839130059399</c:v>
+                </c:pt>
+                <c:pt idx="242">
+                  <c:v>102.75221020536701</c:v>
+                </c:pt>
+                <c:pt idx="243">
+                  <c:v>102.728659057836</c:v>
+                </c:pt>
+                <c:pt idx="244">
+                  <c:v>102.767564420841</c:v>
+                </c:pt>
+                <c:pt idx="245">
+                  <c:v>102.706709338533</c:v>
+                </c:pt>
+                <c:pt idx="246">
+                  <c:v>102.95081665767199</c:v>
+                </c:pt>
+                <c:pt idx="247">
+                  <c:v>102.830994296711</c:v>
+                </c:pt>
+                <c:pt idx="248">
+                  <c:v>102.83190932979301</c:v>
+                </c:pt>
+                <c:pt idx="249">
+                  <c:v>102.81417348492501</c:v>
+                </c:pt>
+                <c:pt idx="250">
+                  <c:v>102.70828542964701</c:v>
+                </c:pt>
+                <c:pt idx="251">
+                  <c:v>102.79273336719</c:v>
+                </c:pt>
+                <c:pt idx="252">
+                  <c:v>102.78512406397699</c:v>
+                </c:pt>
+                <c:pt idx="253">
+                  <c:v>102.591138171141</c:v>
+                </c:pt>
+                <c:pt idx="254">
+                  <c:v>102.72398123270401</c:v>
+                </c:pt>
+                <c:pt idx="255">
+                  <c:v>102.767043043909</c:v>
+                </c:pt>
+                <c:pt idx="256">
+                  <c:v>102.73596084043299</c:v>
+                </c:pt>
+                <c:pt idx="257">
+                  <c:v>102.796905879104</c:v>
+                </c:pt>
+                <c:pt idx="258">
+                  <c:v>102.655160268861</c:v>
+                </c:pt>
+                <c:pt idx="259">
+                  <c:v>102.7869224928</c:v>
+                </c:pt>
+                <c:pt idx="260">
+                  <c:v>103.24397866736</c:v>
+                </c:pt>
+                <c:pt idx="261">
+                  <c:v>102.85269174217601</c:v>
+                </c:pt>
+                <c:pt idx="262">
+                  <c:v>102.80165552298701</c:v>
+                </c:pt>
+                <c:pt idx="263">
+                  <c:v>102.81767775635799</c:v>
+                </c:pt>
+                <c:pt idx="264">
+                  <c:v>102.744984743475</c:v>
+                </c:pt>
+                <c:pt idx="265">
+                  <c:v>102.746946193642</c:v>
+                </c:pt>
+                <c:pt idx="266">
+                  <c:v>102.856085964358</c:v>
+                </c:pt>
+                <c:pt idx="267">
+                  <c:v>102.79700455188799</c:v>
+                </c:pt>
+                <c:pt idx="268">
+                  <c:v>102.85841853585499</c:v>
+                </c:pt>
+                <c:pt idx="269">
+                  <c:v>102.741383406605</c:v>
+                </c:pt>
+                <c:pt idx="270">
+                  <c:v>102.892274697727</c:v>
+                </c:pt>
+                <c:pt idx="271">
+                  <c:v>102.673440421821</c:v>
+                </c:pt>
+                <c:pt idx="272">
+                  <c:v>102.72351560049501</c:v>
+                </c:pt>
+                <c:pt idx="273">
+                  <c:v>102.767774300098</c:v>
+                </c:pt>
+                <c:pt idx="274">
+                  <c:v>102.788757098617</c:v>
+                </c:pt>
+                <c:pt idx="275">
+                  <c:v>102.800076020779</c:v>
+                </c:pt>
+                <c:pt idx="276">
+                  <c:v>102.851766212576</c:v>
+                </c:pt>
+                <c:pt idx="277">
+                  <c:v>102.885849928102</c:v>
+                </c:pt>
+                <c:pt idx="278">
+                  <c:v>102.80504735441799</c:v>
+                </c:pt>
+                <c:pt idx="279">
+                  <c:v>102.730928575932</c:v>
+                </c:pt>
+                <c:pt idx="280">
+                  <c:v>102.761194156888</c:v>
+                </c:pt>
+                <c:pt idx="281">
+                  <c:v>102.1378259322</c:v>
+                </c:pt>
+                <c:pt idx="282">
+                  <c:v>102.630259155825</c:v>
+                </c:pt>
+                <c:pt idx="283">
+                  <c:v>102.70402998736</c:v>
+                </c:pt>
+                <c:pt idx="284">
+                  <c:v>102.76518153273101</c:v>
+                </c:pt>
+                <c:pt idx="285">
+                  <c:v>102.69319766114999</c:v>
+                </c:pt>
+                <c:pt idx="286">
+                  <c:v>103.013444551109</c:v>
+                </c:pt>
+                <c:pt idx="287">
+                  <c:v>102.77890131676</c:v>
+                </c:pt>
+                <c:pt idx="288">
+                  <c:v>102.702630606686</c:v>
+                </c:pt>
+                <c:pt idx="289">
+                  <c:v>102.713120537286</c:v>
+                </c:pt>
+                <c:pt idx="290">
+                  <c:v>102.637364464616</c:v>
+                </c:pt>
+                <c:pt idx="291">
+                  <c:v>102.75563646692299</c:v>
+                </c:pt>
+                <c:pt idx="292">
+                  <c:v>102.677776886548</c:v>
+                </c:pt>
+                <c:pt idx="293">
+                  <c:v>102.81987200073399</c:v>
+                </c:pt>
+                <c:pt idx="294">
+                  <c:v>102.672862053401</c:v>
+                </c:pt>
+                <c:pt idx="295">
+                  <c:v>102.745432794371</c:v>
+                </c:pt>
+                <c:pt idx="296">
+                  <c:v>102.734446936764</c:v>
+                </c:pt>
+                <c:pt idx="297">
+                  <c:v>102.729627792274</c:v>
+                </c:pt>
+                <c:pt idx="298">
+                  <c:v>102.734711433768</c:v>
+                </c:pt>
+                <c:pt idx="299">
+                  <c:v>102.742279076606</c:v>
                 </c:pt>
               </c:numCache>
             </c:numRef>
@@ -1593,7 +2834,7 @@
           <c:smooth val="0"/>
           <c:extLst>
             <c:ext xmlns:c16="http://schemas.microsoft.com/office/drawing/2014/chart" uri="{C3380CC4-5D6E-409C-BE32-E72D297353CC}">
-              <c16:uniqueId val="{00000000-B38C-4BD5-BFC9-C79812114191}"/>
+              <c16:uniqueId val="{00000000-4AA2-416F-A47A-CD50DE043AB0}"/>
             </c:ext>
           </c:extLst>
         </c:ser>
@@ -1606,11 +2847,11 @@
           <c:showBubbleSize val="0"/>
         </c:dLbls>
         <c:smooth val="0"/>
-        <c:axId val="468589784"/>
-        <c:axId val="468591752"/>
+        <c:axId val="263459792"/>
+        <c:axId val="263460776"/>
       </c:lineChart>
       <c:catAx>
-        <c:axId val="468589784"/>
+        <c:axId val="263459792"/>
         <c:scaling>
           <c:orientation val="minMax"/>
         </c:scaling>
@@ -1653,7 +2894,7 @@
             <a:endParaRPr lang="en-US"/>
           </a:p>
         </c:txPr>
-        <c:crossAx val="468591752"/>
+        <c:crossAx val="263460776"/>
         <c:crosses val="autoZero"/>
         <c:auto val="1"/>
         <c:lblAlgn val="ctr"/>
@@ -1661,7 +2902,7 @@
         <c:noMultiLvlLbl val="0"/>
       </c:catAx>
       <c:valAx>
-        <c:axId val="468591752"/>
+        <c:axId val="263460776"/>
         <c:scaling>
           <c:orientation val="minMax"/>
           <c:min val="95"/>
@@ -1713,7 +2954,7 @@
             <a:endParaRPr lang="en-US"/>
           </a:p>
         </c:txPr>
-        <c:crossAx val="468589784"/>
+        <c:crossAx val="263459792"/>
         <c:crosses val="autoZero"/>
         <c:crossBetween val="between"/>
       </c:valAx>
@@ -1802,7 +3043,7 @@
             </a:pPr>
             <a:r>
               <a:rPr lang="en-US"/>
-              <a:t>time, sec (grid size by T)</a:t>
+              <a:t>time, sec (# time points)</a:t>
             </a:r>
           </a:p>
         </c:rich>
@@ -1870,10 +3111,10 @@
           </c:marker>
           <c:cat>
             <c:numRef>
-              <c:f>pde_speed_report_t!$B$1:$CW$1</c:f>
+              <c:f>pde_speed_report_t!$B$1:$KO$1</c:f>
               <c:numCache>
                 <c:formatCode>General</c:formatCode>
-                <c:ptCount val="100"/>
+                <c:ptCount val="300"/>
                 <c:pt idx="0">
                   <c:v>10</c:v>
                 </c:pt>
@@ -2173,315 +3414,1515 @@
                 </c:pt>
                 <c:pt idx="99">
                   <c:v>1000</c:v>
+                </c:pt>
+                <c:pt idx="100">
+                  <c:v>1010</c:v>
+                </c:pt>
+                <c:pt idx="101">
+                  <c:v>1020</c:v>
+                </c:pt>
+                <c:pt idx="102">
+                  <c:v>1030</c:v>
+                </c:pt>
+                <c:pt idx="103">
+                  <c:v>1040</c:v>
+                </c:pt>
+                <c:pt idx="104">
+                  <c:v>1050</c:v>
+                </c:pt>
+                <c:pt idx="105">
+                  <c:v>1060</c:v>
+                </c:pt>
+                <c:pt idx="106">
+                  <c:v>1070</c:v>
+                </c:pt>
+                <c:pt idx="107">
+                  <c:v>1080</c:v>
+                </c:pt>
+                <c:pt idx="108">
+                  <c:v>1090</c:v>
+                </c:pt>
+                <c:pt idx="109">
+                  <c:v>1100</c:v>
+                </c:pt>
+                <c:pt idx="110">
+                  <c:v>1110</c:v>
+                </c:pt>
+                <c:pt idx="111">
+                  <c:v>1120</c:v>
+                </c:pt>
+                <c:pt idx="112">
+                  <c:v>1130</c:v>
+                </c:pt>
+                <c:pt idx="113">
+                  <c:v>1140</c:v>
+                </c:pt>
+                <c:pt idx="114">
+                  <c:v>1150</c:v>
+                </c:pt>
+                <c:pt idx="115">
+                  <c:v>1160</c:v>
+                </c:pt>
+                <c:pt idx="116">
+                  <c:v>1170</c:v>
+                </c:pt>
+                <c:pt idx="117">
+                  <c:v>1180</c:v>
+                </c:pt>
+                <c:pt idx="118">
+                  <c:v>1190</c:v>
+                </c:pt>
+                <c:pt idx="119">
+                  <c:v>1200</c:v>
+                </c:pt>
+                <c:pt idx="120">
+                  <c:v>1210</c:v>
+                </c:pt>
+                <c:pt idx="121">
+                  <c:v>1220</c:v>
+                </c:pt>
+                <c:pt idx="122">
+                  <c:v>1230</c:v>
+                </c:pt>
+                <c:pt idx="123">
+                  <c:v>1240</c:v>
+                </c:pt>
+                <c:pt idx="124">
+                  <c:v>1250</c:v>
+                </c:pt>
+                <c:pt idx="125">
+                  <c:v>1260</c:v>
+                </c:pt>
+                <c:pt idx="126">
+                  <c:v>1270</c:v>
+                </c:pt>
+                <c:pt idx="127">
+                  <c:v>1280</c:v>
+                </c:pt>
+                <c:pt idx="128">
+                  <c:v>1290</c:v>
+                </c:pt>
+                <c:pt idx="129">
+                  <c:v>1300</c:v>
+                </c:pt>
+                <c:pt idx="130">
+                  <c:v>1310</c:v>
+                </c:pt>
+                <c:pt idx="131">
+                  <c:v>1320</c:v>
+                </c:pt>
+                <c:pt idx="132">
+                  <c:v>1330</c:v>
+                </c:pt>
+                <c:pt idx="133">
+                  <c:v>1340</c:v>
+                </c:pt>
+                <c:pt idx="134">
+                  <c:v>1350</c:v>
+                </c:pt>
+                <c:pt idx="135">
+                  <c:v>1360</c:v>
+                </c:pt>
+                <c:pt idx="136">
+                  <c:v>1370</c:v>
+                </c:pt>
+                <c:pt idx="137">
+                  <c:v>1380</c:v>
+                </c:pt>
+                <c:pt idx="138">
+                  <c:v>1390</c:v>
+                </c:pt>
+                <c:pt idx="139">
+                  <c:v>1400</c:v>
+                </c:pt>
+                <c:pt idx="140">
+                  <c:v>1410</c:v>
+                </c:pt>
+                <c:pt idx="141">
+                  <c:v>1420</c:v>
+                </c:pt>
+                <c:pt idx="142">
+                  <c:v>1430</c:v>
+                </c:pt>
+                <c:pt idx="143">
+                  <c:v>1440</c:v>
+                </c:pt>
+                <c:pt idx="144">
+                  <c:v>1450</c:v>
+                </c:pt>
+                <c:pt idx="145">
+                  <c:v>1460</c:v>
+                </c:pt>
+                <c:pt idx="146">
+                  <c:v>1470</c:v>
+                </c:pt>
+                <c:pt idx="147">
+                  <c:v>1480</c:v>
+                </c:pt>
+                <c:pt idx="148">
+                  <c:v>1490</c:v>
+                </c:pt>
+                <c:pt idx="149">
+                  <c:v>1500</c:v>
+                </c:pt>
+                <c:pt idx="150">
+                  <c:v>1510</c:v>
+                </c:pt>
+                <c:pt idx="151">
+                  <c:v>1520</c:v>
+                </c:pt>
+                <c:pt idx="152">
+                  <c:v>1530</c:v>
+                </c:pt>
+                <c:pt idx="153">
+                  <c:v>1540</c:v>
+                </c:pt>
+                <c:pt idx="154">
+                  <c:v>1550</c:v>
+                </c:pt>
+                <c:pt idx="155">
+                  <c:v>1560</c:v>
+                </c:pt>
+                <c:pt idx="156">
+                  <c:v>1570</c:v>
+                </c:pt>
+                <c:pt idx="157">
+                  <c:v>1580</c:v>
+                </c:pt>
+                <c:pt idx="158">
+                  <c:v>1590</c:v>
+                </c:pt>
+                <c:pt idx="159">
+                  <c:v>1600</c:v>
+                </c:pt>
+                <c:pt idx="160">
+                  <c:v>1610</c:v>
+                </c:pt>
+                <c:pt idx="161">
+                  <c:v>1620</c:v>
+                </c:pt>
+                <c:pt idx="162">
+                  <c:v>1630</c:v>
+                </c:pt>
+                <c:pt idx="163">
+                  <c:v>1640</c:v>
+                </c:pt>
+                <c:pt idx="164">
+                  <c:v>1650</c:v>
+                </c:pt>
+                <c:pt idx="165">
+                  <c:v>1660</c:v>
+                </c:pt>
+                <c:pt idx="166">
+                  <c:v>1670</c:v>
+                </c:pt>
+                <c:pt idx="167">
+                  <c:v>1680</c:v>
+                </c:pt>
+                <c:pt idx="168">
+                  <c:v>1690</c:v>
+                </c:pt>
+                <c:pt idx="169">
+                  <c:v>1700</c:v>
+                </c:pt>
+                <c:pt idx="170">
+                  <c:v>1710</c:v>
+                </c:pt>
+                <c:pt idx="171">
+                  <c:v>1720</c:v>
+                </c:pt>
+                <c:pt idx="172">
+                  <c:v>1730</c:v>
+                </c:pt>
+                <c:pt idx="173">
+                  <c:v>1740</c:v>
+                </c:pt>
+                <c:pt idx="174">
+                  <c:v>1750</c:v>
+                </c:pt>
+                <c:pt idx="175">
+                  <c:v>1760</c:v>
+                </c:pt>
+                <c:pt idx="176">
+                  <c:v>1770</c:v>
+                </c:pt>
+                <c:pt idx="177">
+                  <c:v>1780</c:v>
+                </c:pt>
+                <c:pt idx="178">
+                  <c:v>1790</c:v>
+                </c:pt>
+                <c:pt idx="179">
+                  <c:v>1800</c:v>
+                </c:pt>
+                <c:pt idx="180">
+                  <c:v>1810</c:v>
+                </c:pt>
+                <c:pt idx="181">
+                  <c:v>1820</c:v>
+                </c:pt>
+                <c:pt idx="182">
+                  <c:v>1830</c:v>
+                </c:pt>
+                <c:pt idx="183">
+                  <c:v>1840</c:v>
+                </c:pt>
+                <c:pt idx="184">
+                  <c:v>1850</c:v>
+                </c:pt>
+                <c:pt idx="185">
+                  <c:v>1860</c:v>
+                </c:pt>
+                <c:pt idx="186">
+                  <c:v>1870</c:v>
+                </c:pt>
+                <c:pt idx="187">
+                  <c:v>1880</c:v>
+                </c:pt>
+                <c:pt idx="188">
+                  <c:v>1890</c:v>
+                </c:pt>
+                <c:pt idx="189">
+                  <c:v>1900</c:v>
+                </c:pt>
+                <c:pt idx="190">
+                  <c:v>1910</c:v>
+                </c:pt>
+                <c:pt idx="191">
+                  <c:v>1920</c:v>
+                </c:pt>
+                <c:pt idx="192">
+                  <c:v>1930</c:v>
+                </c:pt>
+                <c:pt idx="193">
+                  <c:v>1940</c:v>
+                </c:pt>
+                <c:pt idx="194">
+                  <c:v>1950</c:v>
+                </c:pt>
+                <c:pt idx="195">
+                  <c:v>1960</c:v>
+                </c:pt>
+                <c:pt idx="196">
+                  <c:v>1970</c:v>
+                </c:pt>
+                <c:pt idx="197">
+                  <c:v>1980</c:v>
+                </c:pt>
+                <c:pt idx="198">
+                  <c:v>1990</c:v>
+                </c:pt>
+                <c:pt idx="199">
+                  <c:v>2000</c:v>
+                </c:pt>
+                <c:pt idx="200">
+                  <c:v>2010</c:v>
+                </c:pt>
+                <c:pt idx="201">
+                  <c:v>2020</c:v>
+                </c:pt>
+                <c:pt idx="202">
+                  <c:v>2030</c:v>
+                </c:pt>
+                <c:pt idx="203">
+                  <c:v>2040</c:v>
+                </c:pt>
+                <c:pt idx="204">
+                  <c:v>2050</c:v>
+                </c:pt>
+                <c:pt idx="205">
+                  <c:v>2060</c:v>
+                </c:pt>
+                <c:pt idx="206">
+                  <c:v>2070</c:v>
+                </c:pt>
+                <c:pt idx="207">
+                  <c:v>2080</c:v>
+                </c:pt>
+                <c:pt idx="208">
+                  <c:v>2090</c:v>
+                </c:pt>
+                <c:pt idx="209">
+                  <c:v>2100</c:v>
+                </c:pt>
+                <c:pt idx="210">
+                  <c:v>2110</c:v>
+                </c:pt>
+                <c:pt idx="211">
+                  <c:v>2120</c:v>
+                </c:pt>
+                <c:pt idx="212">
+                  <c:v>2130</c:v>
+                </c:pt>
+                <c:pt idx="213">
+                  <c:v>2140</c:v>
+                </c:pt>
+                <c:pt idx="214">
+                  <c:v>2150</c:v>
+                </c:pt>
+                <c:pt idx="215">
+                  <c:v>2160</c:v>
+                </c:pt>
+                <c:pt idx="216">
+                  <c:v>2170</c:v>
+                </c:pt>
+                <c:pt idx="217">
+                  <c:v>2180</c:v>
+                </c:pt>
+                <c:pt idx="218">
+                  <c:v>2190</c:v>
+                </c:pt>
+                <c:pt idx="219">
+                  <c:v>2200</c:v>
+                </c:pt>
+                <c:pt idx="220">
+                  <c:v>2210</c:v>
+                </c:pt>
+                <c:pt idx="221">
+                  <c:v>2220</c:v>
+                </c:pt>
+                <c:pt idx="222">
+                  <c:v>2230</c:v>
+                </c:pt>
+                <c:pt idx="223">
+                  <c:v>2240</c:v>
+                </c:pt>
+                <c:pt idx="224">
+                  <c:v>2250</c:v>
+                </c:pt>
+                <c:pt idx="225">
+                  <c:v>2260</c:v>
+                </c:pt>
+                <c:pt idx="226">
+                  <c:v>2270</c:v>
+                </c:pt>
+                <c:pt idx="227">
+                  <c:v>2280</c:v>
+                </c:pt>
+                <c:pt idx="228">
+                  <c:v>2290</c:v>
+                </c:pt>
+                <c:pt idx="229">
+                  <c:v>2300</c:v>
+                </c:pt>
+                <c:pt idx="230">
+                  <c:v>2310</c:v>
+                </c:pt>
+                <c:pt idx="231">
+                  <c:v>2320</c:v>
+                </c:pt>
+                <c:pt idx="232">
+                  <c:v>2330</c:v>
+                </c:pt>
+                <c:pt idx="233">
+                  <c:v>2340</c:v>
+                </c:pt>
+                <c:pt idx="234">
+                  <c:v>2350</c:v>
+                </c:pt>
+                <c:pt idx="235">
+                  <c:v>2360</c:v>
+                </c:pt>
+                <c:pt idx="236">
+                  <c:v>2370</c:v>
+                </c:pt>
+                <c:pt idx="237">
+                  <c:v>2380</c:v>
+                </c:pt>
+                <c:pt idx="238">
+                  <c:v>2390</c:v>
+                </c:pt>
+                <c:pt idx="239">
+                  <c:v>2400</c:v>
+                </c:pt>
+                <c:pt idx="240">
+                  <c:v>2410</c:v>
+                </c:pt>
+                <c:pt idx="241">
+                  <c:v>2420</c:v>
+                </c:pt>
+                <c:pt idx="242">
+                  <c:v>2430</c:v>
+                </c:pt>
+                <c:pt idx="243">
+                  <c:v>2440</c:v>
+                </c:pt>
+                <c:pt idx="244">
+                  <c:v>2450</c:v>
+                </c:pt>
+                <c:pt idx="245">
+                  <c:v>2460</c:v>
+                </c:pt>
+                <c:pt idx="246">
+                  <c:v>2470</c:v>
+                </c:pt>
+                <c:pt idx="247">
+                  <c:v>2480</c:v>
+                </c:pt>
+                <c:pt idx="248">
+                  <c:v>2490</c:v>
+                </c:pt>
+                <c:pt idx="249">
+                  <c:v>2500</c:v>
+                </c:pt>
+                <c:pt idx="250">
+                  <c:v>2510</c:v>
+                </c:pt>
+                <c:pt idx="251">
+                  <c:v>2520</c:v>
+                </c:pt>
+                <c:pt idx="252">
+                  <c:v>2530</c:v>
+                </c:pt>
+                <c:pt idx="253">
+                  <c:v>2540</c:v>
+                </c:pt>
+                <c:pt idx="254">
+                  <c:v>2550</c:v>
+                </c:pt>
+                <c:pt idx="255">
+                  <c:v>2560</c:v>
+                </c:pt>
+                <c:pt idx="256">
+                  <c:v>2570</c:v>
+                </c:pt>
+                <c:pt idx="257">
+                  <c:v>2580</c:v>
+                </c:pt>
+                <c:pt idx="258">
+                  <c:v>2590</c:v>
+                </c:pt>
+                <c:pt idx="259">
+                  <c:v>2600</c:v>
+                </c:pt>
+                <c:pt idx="260">
+                  <c:v>2610</c:v>
+                </c:pt>
+                <c:pt idx="261">
+                  <c:v>2620</c:v>
+                </c:pt>
+                <c:pt idx="262">
+                  <c:v>2630</c:v>
+                </c:pt>
+                <c:pt idx="263">
+                  <c:v>2640</c:v>
+                </c:pt>
+                <c:pt idx="264">
+                  <c:v>2650</c:v>
+                </c:pt>
+                <c:pt idx="265">
+                  <c:v>2660</c:v>
+                </c:pt>
+                <c:pt idx="266">
+                  <c:v>2670</c:v>
+                </c:pt>
+                <c:pt idx="267">
+                  <c:v>2680</c:v>
+                </c:pt>
+                <c:pt idx="268">
+                  <c:v>2690</c:v>
+                </c:pt>
+                <c:pt idx="269">
+                  <c:v>2700</c:v>
+                </c:pt>
+                <c:pt idx="270">
+                  <c:v>2710</c:v>
+                </c:pt>
+                <c:pt idx="271">
+                  <c:v>2720</c:v>
+                </c:pt>
+                <c:pt idx="272">
+                  <c:v>2730</c:v>
+                </c:pt>
+                <c:pt idx="273">
+                  <c:v>2740</c:v>
+                </c:pt>
+                <c:pt idx="274">
+                  <c:v>2750</c:v>
+                </c:pt>
+                <c:pt idx="275">
+                  <c:v>2760</c:v>
+                </c:pt>
+                <c:pt idx="276">
+                  <c:v>2770</c:v>
+                </c:pt>
+                <c:pt idx="277">
+                  <c:v>2780</c:v>
+                </c:pt>
+                <c:pt idx="278">
+                  <c:v>2790</c:v>
+                </c:pt>
+                <c:pt idx="279">
+                  <c:v>2800</c:v>
+                </c:pt>
+                <c:pt idx="280">
+                  <c:v>2810</c:v>
+                </c:pt>
+                <c:pt idx="281">
+                  <c:v>2820</c:v>
+                </c:pt>
+                <c:pt idx="282">
+                  <c:v>2830</c:v>
+                </c:pt>
+                <c:pt idx="283">
+                  <c:v>2840</c:v>
+                </c:pt>
+                <c:pt idx="284">
+                  <c:v>2850</c:v>
+                </c:pt>
+                <c:pt idx="285">
+                  <c:v>2860</c:v>
+                </c:pt>
+                <c:pt idx="286">
+                  <c:v>2870</c:v>
+                </c:pt>
+                <c:pt idx="287">
+                  <c:v>2880</c:v>
+                </c:pt>
+                <c:pt idx="288">
+                  <c:v>2890</c:v>
+                </c:pt>
+                <c:pt idx="289">
+                  <c:v>2900</c:v>
+                </c:pt>
+                <c:pt idx="290">
+                  <c:v>2910</c:v>
+                </c:pt>
+                <c:pt idx="291">
+                  <c:v>2920</c:v>
+                </c:pt>
+                <c:pt idx="292">
+                  <c:v>2930</c:v>
+                </c:pt>
+                <c:pt idx="293">
+                  <c:v>2940</c:v>
+                </c:pt>
+                <c:pt idx="294">
+                  <c:v>2950</c:v>
+                </c:pt>
+                <c:pt idx="295">
+                  <c:v>2960</c:v>
+                </c:pt>
+                <c:pt idx="296">
+                  <c:v>2970</c:v>
+                </c:pt>
+                <c:pt idx="297">
+                  <c:v>2980</c:v>
+                </c:pt>
+                <c:pt idx="298">
+                  <c:v>2990</c:v>
+                </c:pt>
+                <c:pt idx="299">
+                  <c:v>3000</c:v>
                 </c:pt>
               </c:numCache>
             </c:numRef>
           </c:cat>
           <c:val>
             <c:numRef>
-              <c:f>pde_speed_report_t!$B$3:$CW$3</c:f>
+              <c:f>pde_speed_report_t!$B$3:$KO$3</c:f>
               <c:numCache>
                 <c:formatCode>General</c:formatCode>
-                <c:ptCount val="100"/>
+                <c:ptCount val="300"/>
                 <c:pt idx="0">
-                  <c:v>1.56216621398925E-2</c:v>
+                  <c:v>1.5620946884155201E-2</c:v>
                 </c:pt>
                 <c:pt idx="1">
-                  <c:v>4.2863130569458001E-2</c:v>
+                  <c:v>2.36637592315673E-2</c:v>
                 </c:pt>
                 <c:pt idx="2">
-                  <c:v>3.7205457687377902E-2</c:v>
+                  <c:v>4.68649864196777E-2</c:v>
                 </c:pt>
                 <c:pt idx="3">
-                  <c:v>7.8106403350829995E-2</c:v>
+                  <c:v>6.2484264373779297E-2</c:v>
                 </c:pt>
                 <c:pt idx="4">
-                  <c:v>8.3480596542358398E-2</c:v>
+                  <c:v>9.3727588653564398E-2</c:v>
                 </c:pt>
                 <c:pt idx="5">
-                  <c:v>9.9395990371704102E-2</c:v>
+                  <c:v>9.3727827072143499E-2</c:v>
                 </c:pt>
                 <c:pt idx="6">
-                  <c:v>0.100116729736328</c:v>
+                  <c:v>0.109349250793457</c:v>
                 </c:pt>
                 <c:pt idx="7">
-                  <c:v>0.12496829032897901</c:v>
+                  <c:v>0.124970436096191</c:v>
                 </c:pt>
                 <c:pt idx="8">
-                  <c:v>0.140591621398925</c:v>
+                  <c:v>0.14165544509887601</c:v>
                 </c:pt>
                 <c:pt idx="9">
                   <c:v>0.14059209823608301</c:v>
                 </c:pt>
                 <c:pt idx="10">
-                  <c:v>0.17183494567870999</c:v>
+                  <c:v>0.15621280670165999</c:v>
                 </c:pt>
                 <c:pt idx="11">
-                  <c:v>0.15621232986450101</c:v>
+                  <c:v>0.17183446884155201</c:v>
                 </c:pt>
                 <c:pt idx="12">
-                  <c:v>0.15830564498901301</c:v>
+                  <c:v>0.170281171798706</c:v>
                 </c:pt>
                 <c:pt idx="13">
-                  <c:v>0.18745541572570801</c:v>
+                  <c:v>0.171834707260131</c:v>
                 </c:pt>
                 <c:pt idx="14">
-                  <c:v>0.18816137313842701</c:v>
+                  <c:v>0.19548845291137601</c:v>
                 </c:pt>
                 <c:pt idx="15">
-                  <c:v>0.203076362609863</c:v>
+                  <c:v>0.187455654144287</c:v>
                 </c:pt>
                 <c:pt idx="16">
-                  <c:v>0.21869850158691401</c:v>
+                  <c:v>0.2030770778656</c:v>
                 </c:pt>
                 <c:pt idx="17">
-                  <c:v>0.20412755012512199</c:v>
+                  <c:v>0.21937370300292899</c:v>
                 </c:pt>
                 <c:pt idx="18">
+                  <c:v>0.21869826316833399</c:v>
+                </c:pt>
+                <c:pt idx="19">
+                  <c:v>0.23535871505737299</c:v>
+                </c:pt>
+                <c:pt idx="20">
                   <c:v>0.23431992530822701</c:v>
                 </c:pt>
-                <c:pt idx="19">
-                  <c:v>0.234319448471069</c:v>
-                </c:pt>
-                <c:pt idx="20">
-                  <c:v>0.25080013275146401</c:v>
-                </c:pt>
                 <c:pt idx="21">
-                  <c:v>0.25101017951965299</c:v>
+                  <c:v>0.26645517349243097</c:v>
                 </c:pt>
                 <c:pt idx="22">
-                  <c:v>0.26556229591369601</c:v>
+                  <c:v>0.265562534332275</c:v>
                 </c:pt>
                 <c:pt idx="23">
-                  <c:v>0.269234418869018</c:v>
+                  <c:v>0.26661086082458402</c:v>
                 </c:pt>
                 <c:pt idx="24">
-                  <c:v>0.29680466651916498</c:v>
+                  <c:v>0.29898142814636203</c:v>
                 </c:pt>
                 <c:pt idx="25">
-                  <c:v>0.30825638771057101</c:v>
+                  <c:v>0.30069160461425698</c:v>
                 </c:pt>
                 <c:pt idx="26">
+                  <c:v>0.30804467201232899</c:v>
+                </c:pt>
+                <c:pt idx="27">
+                  <c:v>0.32936739921569802</c:v>
+                </c:pt>
+                <c:pt idx="28">
                   <c:v>0.32804751396179199</c:v>
                 </c:pt>
-                <c:pt idx="27">
-                  <c:v>0.32073807716369601</c:v>
-                </c:pt>
-                <c:pt idx="28">
-                  <c:v>0.34573841094970698</c:v>
-                </c:pt>
                 <c:pt idx="29">
+                  <c:v>0.353690385818481</c:v>
+                </c:pt>
+                <c:pt idx="30">
                   <c:v>0.34366869926452598</c:v>
                 </c:pt>
-                <c:pt idx="30">
-                  <c:v>0.35929059982299799</c:v>
-                </c:pt>
                 <c:pt idx="31">
-                  <c:v>0.37653398513793901</c:v>
+                  <c:v>0.374911308288574</c:v>
                 </c:pt>
                 <c:pt idx="32">
-                  <c:v>0.39319586753845198</c:v>
+                  <c:v>0.37597894668579102</c:v>
                 </c:pt>
                 <c:pt idx="33">
-                  <c:v>0.392833471298217</c:v>
+                  <c:v>0.39111375808715798</c:v>
                 </c:pt>
                 <c:pt idx="34">
-                  <c:v>0.41558623313903797</c:v>
+                  <c:v>0.40615439414978</c:v>
                 </c:pt>
                 <c:pt idx="35">
-                  <c:v>0.42534804344177202</c:v>
+                  <c:v>0.411976099014282</c:v>
                 </c:pt>
                 <c:pt idx="36">
-                  <c:v>0.43842959403991699</c:v>
+                  <c:v>0.43739652633666898</c:v>
                 </c:pt>
                 <c:pt idx="37">
-                  <c:v>0.46169734001159601</c:v>
+                  <c:v>0.43843531608581499</c:v>
                 </c:pt>
                 <c:pt idx="38">
-                  <c:v>0.44414401054382302</c:v>
+                  <c:v>0.43903660774230902</c:v>
                 </c:pt>
                 <c:pt idx="39">
-                  <c:v>0.47894167900085399</c:v>
+                  <c:v>0.45907425880432101</c:v>
                 </c:pt>
                 <c:pt idx="40">
-                  <c:v>0.471359252929687</c:v>
+                  <c:v>0.47567033767700101</c:v>
                 </c:pt>
                 <c:pt idx="41">
-                  <c:v>0.48426055908203097</c:v>
+                  <c:v>0.485304355621337</c:v>
                 </c:pt>
                 <c:pt idx="42">
-                  <c:v>0.50161767005920399</c:v>
+                  <c:v>0.49988126754760698</c:v>
                 </c:pt>
                 <c:pt idx="43">
-                  <c:v>0.51550340652465798</c:v>
+                  <c:v>0.50093054771423295</c:v>
                 </c:pt>
                 <c:pt idx="44">
-                  <c:v>0.51654624938964799</c:v>
+                  <c:v>0.51608920097350997</c:v>
                 </c:pt>
                 <c:pt idx="45">
-                  <c:v>0.53112435340881303</c:v>
+                  <c:v>0.520039081573486</c:v>
                 </c:pt>
                 <c:pt idx="46">
-                  <c:v>0.55002880096435502</c:v>
+                  <c:v>0.53112459182739202</c:v>
                 </c:pt>
                 <c:pt idx="47">
-                  <c:v>0.55043649673461903</c:v>
+                  <c:v>0.55077838897705</c:v>
                 </c:pt>
                 <c:pt idx="48">
-                  <c:v>0.571119785308837</c:v>
+                  <c:v>0.56707143783569303</c:v>
                 </c:pt>
                 <c:pt idx="49">
-                  <c:v>0.57905101776123002</c:v>
+                  <c:v>0.55930924415588301</c:v>
                 </c:pt>
                 <c:pt idx="50">
-                  <c:v>0.59361028671264604</c:v>
+                  <c:v>0.58196830749511697</c:v>
                 </c:pt>
                 <c:pt idx="51">
-                  <c:v>0.595220327377319</c:v>
+                  <c:v>0.59469676017761197</c:v>
                 </c:pt>
                 <c:pt idx="52">
-                  <c:v>0.62485194206237704</c:v>
+                  <c:v>0.610271215438842</c:v>
                 </c:pt>
                 <c:pt idx="53">
-                  <c:v>0.62691950798034601</c:v>
+                  <c:v>0.60980868339538497</c:v>
                 </c:pt>
                 <c:pt idx="54">
-                  <c:v>0.636793613433837</c:v>
+                  <c:v>0.63215994834899902</c:v>
                 </c:pt>
                 <c:pt idx="55">
-                  <c:v>0.65984678268432595</c:v>
+                  <c:v>0.64047360420226995</c:v>
                 </c:pt>
                 <c:pt idx="56">
-                  <c:v>0.65664219856262196</c:v>
+                  <c:v>0.64554047584533603</c:v>
                 </c:pt>
                 <c:pt idx="57">
-                  <c:v>0.67278480529785101</c:v>
+                  <c:v>0.65315413475036599</c:v>
                 </c:pt>
                 <c:pt idx="58">
-                  <c:v>0.68526172637939398</c:v>
+                  <c:v>0.67692494392394997</c:v>
                 </c:pt>
                 <c:pt idx="59">
-                  <c:v>0.68940901756286599</c:v>
+                  <c:v>0.68838906288146895</c:v>
                 </c:pt>
                 <c:pt idx="60">
-                  <c:v>0.70402503013610795</c:v>
+                  <c:v>0.69930434226989702</c:v>
                 </c:pt>
                 <c:pt idx="61">
-                  <c:v>0.73663187026977495</c:v>
+                  <c:v>0.70399355888366699</c:v>
                 </c:pt>
                 <c:pt idx="62">
-                  <c:v>0.72329950332641602</c:v>
+                  <c:v>0.72804045677185003</c:v>
                 </c:pt>
                 <c:pt idx="63">
-                  <c:v>0.754871606826782</c:v>
+                  <c:v>0.72282028198242099</c:v>
                 </c:pt>
                 <c:pt idx="64">
-                  <c:v>0.77381086349487305</c:v>
+                  <c:v>0.74887967109680098</c:v>
                 </c:pt>
                 <c:pt idx="65">
-                  <c:v>0.76620244979858398</c:v>
+                  <c:v>0.74879980087280196</c:v>
                 </c:pt>
                 <c:pt idx="66">
-                  <c:v>0.782795190811157</c:v>
+                  <c:v>0.76544404029846103</c:v>
                 </c:pt>
                 <c:pt idx="67">
-                  <c:v>0.79840183258056596</c:v>
+                  <c:v>0.78269672393798795</c:v>
                 </c:pt>
                 <c:pt idx="68">
-                  <c:v>0.79870009422302202</c:v>
+                  <c:v>0.78213524818420399</c:v>
                 </c:pt>
                 <c:pt idx="69">
-                  <c:v>0.81426906585693304</c:v>
+                  <c:v>0.80607414245605402</c:v>
                 </c:pt>
                 <c:pt idx="70">
-                  <c:v>0.827930688858032</c:v>
+                  <c:v>0.80989289283752397</c:v>
                 </c:pt>
                 <c:pt idx="71">
-                  <c:v>0.82901787757873502</c:v>
+                  <c:v>0.81253433227538996</c:v>
                 </c:pt>
                 <c:pt idx="72">
-                  <c:v>0.84460186958312899</c:v>
+                  <c:v>0.82896924018859797</c:v>
                 </c:pt>
                 <c:pt idx="73">
-                  <c:v>0.86079788208007801</c:v>
+                  <c:v>0.84464526176452603</c:v>
                 </c:pt>
                 <c:pt idx="74">
-                  <c:v>0.86244988441467196</c:v>
+                  <c:v>0.84517860412597601</c:v>
                 </c:pt>
                 <c:pt idx="75">
-                  <c:v>0.88360023498535101</c:v>
+                  <c:v>0.86323165893554599</c:v>
                 </c:pt>
                 <c:pt idx="76">
-                  <c:v>0.90726089477538996</c:v>
+                  <c:v>0.87727284431457497</c:v>
                 </c:pt>
                 <c:pt idx="77">
-                  <c:v>0.89212632179260198</c:v>
+                  <c:v>0.88031268119812001</c:v>
                 </c:pt>
                 <c:pt idx="78">
-                  <c:v>0.922321557998657</c:v>
+                  <c:v>0.90708398818969704</c:v>
                 </c:pt>
                 <c:pt idx="79">
-                  <c:v>0.92374014854431097</c:v>
+                  <c:v>0.90766572952270497</c:v>
                 </c:pt>
                 <c:pt idx="80">
-                  <c:v>0.94238376617431596</c:v>
+                  <c:v>0.92626905441284102</c:v>
                 </c:pt>
                 <c:pt idx="81">
-                  <c:v>0.93562960624694802</c:v>
+                  <c:v>0.92243766784667902</c:v>
                 </c:pt>
                 <c:pt idx="82">
-                  <c:v>0.96094441413879395</c:v>
+                  <c:v>0.93367171287536599</c:v>
                 </c:pt>
                 <c:pt idx="83">
-                  <c:v>0.97159123420715299</c:v>
+                  <c:v>0.95393967628479004</c:v>
                 </c:pt>
                 <c:pt idx="84">
-                  <c:v>0.98520112037658603</c:v>
+                  <c:v>1.00184178352355</c:v>
                 </c:pt>
                 <c:pt idx="85">
-                  <c:v>0.99035239219665505</c:v>
+                  <c:v>0.98518061637878396</c:v>
                 </c:pt>
                 <c:pt idx="86">
-                  <c:v>1.0155320167541499</c:v>
+                  <c:v>0.98346376419067305</c:v>
                 </c:pt>
                 <c:pt idx="87">
-                  <c:v>1.0174634456634499</c:v>
+                  <c:v>0.99656248092651301</c:v>
                 </c:pt>
                 <c:pt idx="88">
-                  <c:v>1.03262686729431</c:v>
+                  <c:v>1.01942634582519</c:v>
                 </c:pt>
                 <c:pt idx="89">
-                  <c:v>1.0476820468902499</c:v>
+                  <c:v>1.0171091556548999</c:v>
                 </c:pt>
                 <c:pt idx="90">
-                  <c:v>1.03928351402282</c:v>
+                  <c:v>1.0320587158203101</c:v>
                 </c:pt>
                 <c:pt idx="91">
-                  <c:v>1.0508437156677199</c:v>
+                  <c:v>1.0472507476806601</c:v>
                 </c:pt>
                 <c:pt idx="92">
-                  <c:v>1.0806262493133501</c:v>
+                  <c:v>1.07072281837463</c:v>
                 </c:pt>
                 <c:pt idx="93">
-                  <c:v>1.09453344345092</c:v>
+                  <c:v>1.06393671035766</c:v>
                 </c:pt>
                 <c:pt idx="94">
-                  <c:v>1.09555912017822</c:v>
+                  <c:v>1.08225417137146</c:v>
                 </c:pt>
                 <c:pt idx="95">
-                  <c:v>1.11119508743286</c:v>
+                  <c:v>1.0795695781707699</c:v>
                 </c:pt>
                 <c:pt idx="96">
-                  <c:v>1.11985731124877</c:v>
+                  <c:v>1.1182172298431301</c:v>
                 </c:pt>
                 <c:pt idx="97">
-                  <c:v>1.1420924663543699</c:v>
+                  <c:v>1.0992088317871</c:v>
                 </c:pt>
                 <c:pt idx="98">
-                  <c:v>1.15990710258483</c:v>
+                  <c:v>1.1101593971252399</c:v>
                 </c:pt>
                 <c:pt idx="99">
-                  <c:v>1.14611196517944</c:v>
+                  <c:v>1.1625552177429199</c:v>
+                </c:pt>
+                <c:pt idx="100">
+                  <c:v>1.14542531967163</c:v>
+                </c:pt>
+                <c:pt idx="101">
+                  <c:v>1.15407371520996</c:v>
+                </c:pt>
+                <c:pt idx="102">
+                  <c:v>1.17556548118591</c:v>
+                </c:pt>
+                <c:pt idx="103">
+                  <c:v>1.1900930404662999</c:v>
+                </c:pt>
+                <c:pt idx="104">
+                  <c:v>1.18141984939575</c:v>
+                </c:pt>
+                <c:pt idx="105">
+                  <c:v>1.22039818763732</c:v>
+                </c:pt>
+                <c:pt idx="106">
+                  <c:v>1.2361352443695</c:v>
+                </c:pt>
+                <c:pt idx="107">
+                  <c:v>1.23577308654785</c:v>
+                </c:pt>
+                <c:pt idx="108">
+                  <c:v>1.2361485958099301</c:v>
+                </c:pt>
+                <c:pt idx="109">
+                  <c:v>1.2614836692810001</c:v>
+                </c:pt>
+                <c:pt idx="110">
+                  <c:v>1.26897048950195</c:v>
+                </c:pt>
+                <c:pt idx="111">
+                  <c:v>1.2663600444793699</c:v>
+                </c:pt>
+                <c:pt idx="112">
+                  <c:v>1.2940359115600499</c:v>
+                </c:pt>
+                <c:pt idx="113">
+                  <c:v>1.3147490024566599</c:v>
+                </c:pt>
+                <c:pt idx="114">
+                  <c:v>1.31322765350341</c:v>
+                </c:pt>
+                <c:pt idx="115">
+                  <c:v>1.32480192184448</c:v>
+                </c:pt>
+                <c:pt idx="116">
+                  <c:v>1.3265178203582699</c:v>
+                </c:pt>
+                <c:pt idx="117">
+                  <c:v>1.3471257686614899</c:v>
+                </c:pt>
+                <c:pt idx="118">
+                  <c:v>1.3574812412261901</c:v>
+                </c:pt>
+                <c:pt idx="119">
+                  <c:v>1.3615362644195499</c:v>
+                </c:pt>
+                <c:pt idx="120">
+                  <c:v>1.5466499328613199</c:v>
+                </c:pt>
+                <c:pt idx="121">
+                  <c:v>1.38857316970825</c:v>
+                </c:pt>
+                <c:pt idx="122">
+                  <c:v>1.3948061466217001</c:v>
+                </c:pt>
+                <c:pt idx="123">
+                  <c:v>1.40799307823181</c:v>
+                </c:pt>
+                <c:pt idx="124">
+                  <c:v>1.4317920207977199</c:v>
+                </c:pt>
+                <c:pt idx="125">
+                  <c:v>1.44063544273376</c:v>
+                </c:pt>
+                <c:pt idx="126">
+                  <c:v>1.43821692466735</c:v>
+                </c:pt>
+                <c:pt idx="127">
+                  <c:v>1.44219326972961</c:v>
+                </c:pt>
+                <c:pt idx="128">
+                  <c:v>1.4703130722045801</c:v>
+                </c:pt>
+                <c:pt idx="129">
+                  <c:v>1.48975849151611</c:v>
+                </c:pt>
+                <c:pt idx="130">
+                  <c:v>1.4905858039855899</c:v>
+                </c:pt>
+                <c:pt idx="131">
+                  <c:v>1.5203011035919101</c:v>
+                </c:pt>
+                <c:pt idx="132">
+                  <c:v>1.5202932357787999</c:v>
+                </c:pt>
+                <c:pt idx="133">
+                  <c:v>1.53297090530395</c:v>
+                </c:pt>
+                <c:pt idx="134">
+                  <c:v>1.54012775421142</c:v>
+                </c:pt>
+                <c:pt idx="135">
+                  <c:v>1.5685908794403001</c:v>
+                </c:pt>
+                <c:pt idx="136">
+                  <c:v>1.5637581348419101</c:v>
+                </c:pt>
+                <c:pt idx="137">
+                  <c:v>1.5770568847656199</c:v>
+                </c:pt>
+                <c:pt idx="138">
+                  <c:v>1.5989017486572199</c:v>
+                </c:pt>
+                <c:pt idx="139">
+                  <c:v>1.6090726852416899</c:v>
+                </c:pt>
+                <c:pt idx="140">
+                  <c:v>1.6086962223052901</c:v>
+                </c:pt>
+                <c:pt idx="141">
+                  <c:v>1.73236536979675</c:v>
+                </c:pt>
+                <c:pt idx="142">
+                  <c:v>1.78601145744323</c:v>
+                </c:pt>
+                <c:pt idx="143">
+                  <c:v>1.68317151069641</c:v>
+                </c:pt>
+                <c:pt idx="144">
+                  <c:v>1.6960425376892001</c:v>
+                </c:pt>
+                <c:pt idx="145">
+                  <c:v>1.7434282302856401</c:v>
+                </c:pt>
+                <c:pt idx="146">
+                  <c:v>1.7403440475463801</c:v>
+                </c:pt>
+                <c:pt idx="147">
+                  <c:v>1.7325363159179601</c:v>
+                </c:pt>
+                <c:pt idx="148">
+                  <c:v>1.693208694458</c:v>
+                </c:pt>
+                <c:pt idx="149">
+                  <c:v>1.7090871334075901</c:v>
+                </c:pt>
+                <c:pt idx="150">
+                  <c:v>1.71904969215393</c:v>
+                </c:pt>
+                <c:pt idx="151">
+                  <c:v>1.7303709983825599</c:v>
+                </c:pt>
+                <c:pt idx="152">
+                  <c:v>1.7371416091918901</c:v>
+                </c:pt>
+                <c:pt idx="153">
+                  <c:v>1.75031757354736</c:v>
+                </c:pt>
+                <c:pt idx="154">
+                  <c:v>1.78282141685485</c:v>
+                </c:pt>
+                <c:pt idx="155">
+                  <c:v>1.7879621982574401</c:v>
+                </c:pt>
+                <c:pt idx="156">
+                  <c:v>1.7898652553558301</c:v>
+                </c:pt>
+                <c:pt idx="157">
+                  <c:v>1.8028690814971899</c:v>
+                </c:pt>
+                <c:pt idx="158">
+                  <c:v>1.86002397537231</c:v>
+                </c:pt>
+                <c:pt idx="159">
+                  <c:v>1.8253188133239699</c:v>
+                </c:pt>
+                <c:pt idx="160">
+                  <c:v>1.8739869594573899</c:v>
+                </c:pt>
+                <c:pt idx="161">
+                  <c:v>1.86587214469909</c:v>
+                </c:pt>
+                <c:pt idx="162">
+                  <c:v>1.85468029975891</c:v>
+                </c:pt>
+                <c:pt idx="163">
+                  <c:v>1.8797698020935001</c:v>
+                </c:pt>
+                <c:pt idx="164">
+                  <c:v>1.8786818981170601</c:v>
+                </c:pt>
+                <c:pt idx="165">
+                  <c:v>1.90727019309997</c:v>
+                </c:pt>
+                <c:pt idx="166">
+                  <c:v>1.89223980903625</c:v>
+                </c:pt>
+                <c:pt idx="167">
+                  <c:v>1.9243345260620099</c:v>
+                </c:pt>
+                <c:pt idx="168">
+                  <c:v>1.9262232780456501</c:v>
+                </c:pt>
+                <c:pt idx="169">
+                  <c:v>1.93387651443481</c:v>
+                </c:pt>
+                <c:pt idx="170">
+                  <c:v>1.9548144340515099</c:v>
+                </c:pt>
+                <c:pt idx="171">
+                  <c:v>1.97122573852539</c:v>
+                </c:pt>
+                <c:pt idx="172">
+                  <c:v>1.97387242317199</c:v>
+                </c:pt>
+                <c:pt idx="173">
+                  <c:v>1.9712436199188199</c:v>
+                </c:pt>
+                <c:pt idx="174">
+                  <c:v>2.0043716430664</c:v>
+                </c:pt>
+                <c:pt idx="175">
+                  <c:v>2.0052635669708199</c:v>
+                </c:pt>
+                <c:pt idx="176">
+                  <c:v>2.0180485248565598</c:v>
+                </c:pt>
+                <c:pt idx="177">
+                  <c:v>2.02950119972229</c:v>
+                </c:pt>
+                <c:pt idx="178">
+                  <c:v>2.0398564338684002</c:v>
+                </c:pt>
+                <c:pt idx="179">
+                  <c:v>2.0615172386169398</c:v>
+                </c:pt>
+                <c:pt idx="180">
+                  <c:v>2.0538196563720699</c:v>
+                </c:pt>
+                <c:pt idx="181">
+                  <c:v>2.0841205120086599</c:v>
+                </c:pt>
+                <c:pt idx="182">
+                  <c:v>2.0803694725036599</c:v>
+                </c:pt>
+                <c:pt idx="183">
+                  <c:v>2.09596824645996</c:v>
+                </c:pt>
+                <c:pt idx="184">
+                  <c:v>2.0990724563598602</c:v>
+                </c:pt>
+                <c:pt idx="185">
+                  <c:v>2.11938047409057</c:v>
+                </c:pt>
+                <c:pt idx="186">
+                  <c:v>2.1236708164214999</c:v>
+                </c:pt>
+                <c:pt idx="187">
+                  <c:v>2.1428205966949401</c:v>
+                </c:pt>
+                <c:pt idx="188">
+                  <c:v>2.1380586624145499</c:v>
+                </c:pt>
+                <c:pt idx="189">
+                  <c:v>2.1578240394592201</c:v>
+                </c:pt>
+                <c:pt idx="190">
+                  <c:v>2.1901142597198402</c:v>
+                </c:pt>
+                <c:pt idx="191">
+                  <c:v>2.1949317455291699</c:v>
+                </c:pt>
+                <c:pt idx="192">
+                  <c:v>2.1953089237213099</c:v>
+                </c:pt>
+                <c:pt idx="193">
+                  <c:v>2.19131255149841</c:v>
+                </c:pt>
+                <c:pt idx="194">
+                  <c:v>2.4939212799072199</c:v>
+                </c:pt>
+                <c:pt idx="195">
+                  <c:v>2.3164439201354901</c:v>
+                </c:pt>
+                <c:pt idx="196">
+                  <c:v>2.2480328083038299</c:v>
+                </c:pt>
+                <c:pt idx="197">
+                  <c:v>2.23407626152038</c:v>
+                </c:pt>
+                <c:pt idx="198">
+                  <c:v>2.2677471637725799</c:v>
+                </c:pt>
+                <c:pt idx="199">
+                  <c:v>2.2946889400482098</c:v>
+                </c:pt>
+                <c:pt idx="200">
+                  <c:v>2.3062944412231401</c:v>
+                </c:pt>
+                <c:pt idx="201">
+                  <c:v>2.3262879848480198</c:v>
+                </c:pt>
+                <c:pt idx="202">
+                  <c:v>2.2995252609252899</c:v>
+                </c:pt>
+                <c:pt idx="203">
+                  <c:v>2.3315913677215501</c:v>
+                </c:pt>
+                <c:pt idx="204">
+                  <c:v>2.32595443725585</c:v>
+                </c:pt>
+                <c:pt idx="205">
+                  <c:v>2.3315615653991699</c:v>
+                </c:pt>
+                <c:pt idx="206">
+                  <c:v>2.34922051429748</c:v>
+                </c:pt>
+                <c:pt idx="207">
+                  <c:v>2.3794064521789502</c:v>
+                </c:pt>
+                <c:pt idx="208">
+                  <c:v>2.4035272598266602</c:v>
+                </c:pt>
+                <c:pt idx="209">
+                  <c:v>2.3828237056732098</c:v>
+                </c:pt>
+                <c:pt idx="210">
+                  <c:v>2.3878209590911799</c:v>
+                </c:pt>
+                <c:pt idx="211">
+                  <c:v>2.4194278717040998</c:v>
+                </c:pt>
+                <c:pt idx="212">
+                  <c:v>2.4096112251281698</c:v>
+                </c:pt>
+                <c:pt idx="213">
+                  <c:v>2.4469251632690399</c:v>
+                </c:pt>
+                <c:pt idx="214">
+                  <c:v>2.4573986530303902</c:v>
+                </c:pt>
+                <c:pt idx="215">
+                  <c:v>2.4605965614318799</c:v>
+                </c:pt>
+                <c:pt idx="216">
+                  <c:v>2.4794504642486501</c:v>
+                </c:pt>
+                <c:pt idx="217">
+                  <c:v>2.482266664505</c:v>
+                </c:pt>
+                <c:pt idx="218">
+                  <c:v>2.4866840839385902</c:v>
+                </c:pt>
+                <c:pt idx="219">
+                  <c:v>2.4978141784667902</c:v>
+                </c:pt>
+                <c:pt idx="220">
+                  <c:v>2.5031113624572701</c:v>
+                </c:pt>
+                <c:pt idx="221">
+                  <c:v>2.5315284729003902</c:v>
+                </c:pt>
+                <c:pt idx="222">
+                  <c:v>2.5279238224029501</c:v>
+                </c:pt>
+                <c:pt idx="223">
+                  <c:v>2.5350642204284601</c:v>
+                </c:pt>
+                <c:pt idx="224">
+                  <c:v>2.5737950801849299</c:v>
+                </c:pt>
+                <c:pt idx="225">
+                  <c:v>2.56704425811767</c:v>
+                </c:pt>
+                <c:pt idx="226">
+                  <c:v>2.5845808982849099</c:v>
+                </c:pt>
+                <c:pt idx="227">
+                  <c:v>2.6000874042510902</c:v>
+                </c:pt>
+                <c:pt idx="228">
+                  <c:v>2.60691833496093</c:v>
+                </c:pt>
+                <c:pt idx="229">
+                  <c:v>2.61703276634216</c:v>
+                </c:pt>
+                <c:pt idx="230">
+                  <c:v>2.6252481937408398</c:v>
+                </c:pt>
+                <c:pt idx="231">
+                  <c:v>2.6476485729217498</c:v>
+                </c:pt>
+                <c:pt idx="232">
+                  <c:v>2.6510548591613698</c:v>
+                </c:pt>
+                <c:pt idx="233">
+                  <c:v>2.67796325683593</c:v>
+                </c:pt>
+                <c:pt idx="234">
+                  <c:v>2.6712572574615399</c:v>
+                </c:pt>
+                <c:pt idx="235">
+                  <c:v>2.69400882720947</c:v>
+                </c:pt>
+                <c:pt idx="236">
+                  <c:v>2.6985177993774401</c:v>
+                </c:pt>
+                <c:pt idx="237">
+                  <c:v>2.70068979263305</c:v>
+                </c:pt>
+                <c:pt idx="238">
+                  <c:v>2.7095270156860298</c:v>
+                </c:pt>
+                <c:pt idx="239">
+                  <c:v>2.7478258609771702</c:v>
+                </c:pt>
+                <c:pt idx="240">
+                  <c:v>2.7336721420288002</c:v>
+                </c:pt>
+                <c:pt idx="241">
+                  <c:v>2.7647969722747798</c:v>
+                </c:pt>
+                <c:pt idx="242">
+                  <c:v>2.7641680240631099</c:v>
+                </c:pt>
+                <c:pt idx="243">
+                  <c:v>2.76247239112854</c:v>
+                </c:pt>
+                <c:pt idx="244">
+                  <c:v>2.7847056388854901</c:v>
+                </c:pt>
+                <c:pt idx="245">
+                  <c:v>2.8112366199493399</c:v>
+                </c:pt>
+                <c:pt idx="246">
+                  <c:v>2.8074917793273899</c:v>
+                </c:pt>
+                <c:pt idx="247">
+                  <c:v>2.8424208164214999</c:v>
+                </c:pt>
+                <c:pt idx="248">
+                  <c:v>2.8408172130584699</c:v>
+                </c:pt>
+                <c:pt idx="249">
+                  <c:v>2.8436863422393799</c:v>
+                </c:pt>
+                <c:pt idx="250">
+                  <c:v>2.8501162528991699</c:v>
+                </c:pt>
+                <c:pt idx="251">
+                  <c:v>2.8612575531005802</c:v>
+                </c:pt>
+                <c:pt idx="252">
+                  <c:v>2.8962337970733598</c:v>
+                </c:pt>
+                <c:pt idx="253">
+                  <c:v>2.8969655036926198</c:v>
+                </c:pt>
+                <c:pt idx="254">
+                  <c:v>2.8953664302825901</c:v>
+                </c:pt>
+                <c:pt idx="255">
+                  <c:v>2.9175012111663801</c:v>
+                </c:pt>
+                <c:pt idx="256">
+                  <c:v>2.9389631748199401</c:v>
+                </c:pt>
+                <c:pt idx="257">
+                  <c:v>2.9377634525299001</c:v>
+                </c:pt>
+                <c:pt idx="258">
+                  <c:v>2.9282746315002401</c:v>
+                </c:pt>
+                <c:pt idx="259">
+                  <c:v>2.9511792659759499</c:v>
+                </c:pt>
+                <c:pt idx="260">
+                  <c:v>2.9480204582214302</c:v>
+                </c:pt>
+                <c:pt idx="261">
+                  <c:v>3.0070497989654501</c:v>
+                </c:pt>
+                <c:pt idx="262">
+                  <c:v>3.0138204097747798</c:v>
+                </c:pt>
+                <c:pt idx="263">
+                  <c:v>2.9894838333129798</c:v>
+                </c:pt>
+                <c:pt idx="264">
+                  <c:v>3.02909803390502</c:v>
+                </c:pt>
+                <c:pt idx="265">
+                  <c:v>3.0248031616210902</c:v>
+                </c:pt>
+                <c:pt idx="266">
+                  <c:v>3.03265929222106</c:v>
+                </c:pt>
+                <c:pt idx="267">
+                  <c:v>3.08452248573303</c:v>
+                </c:pt>
+                <c:pt idx="268">
+                  <c:v>3.0570983886718701</c:v>
+                </c:pt>
+                <c:pt idx="269">
+                  <c:v>3.0458922386169398</c:v>
+                </c:pt>
+                <c:pt idx="270">
+                  <c:v>3.0759150981903001</c:v>
+                </c:pt>
+                <c:pt idx="271">
+                  <c:v>3.09552645683288</c:v>
+                </c:pt>
+                <c:pt idx="272">
+                  <c:v>3.1038286685943599</c:v>
+                </c:pt>
+                <c:pt idx="273">
+                  <c:v>3.11956763267517</c:v>
+                </c:pt>
+                <c:pt idx="274">
+                  <c:v>3.12256479263305</c:v>
+                </c:pt>
+                <c:pt idx="275">
+                  <c:v>3.1461219787597599</c:v>
+                </c:pt>
+                <c:pt idx="276">
+                  <c:v>3.15376877784729</c:v>
+                </c:pt>
+                <c:pt idx="277">
+                  <c:v>3.1715521812438898</c:v>
+                </c:pt>
+                <c:pt idx="278">
+                  <c:v>3.1826424598693799</c:v>
+                </c:pt>
+                <c:pt idx="279">
+                  <c:v>3.1850898265838601</c:v>
+                </c:pt>
+                <c:pt idx="280">
+                  <c:v>3.1994297504425</c:v>
+                </c:pt>
+                <c:pt idx="281">
+                  <c:v>3.2132313251495299</c:v>
+                </c:pt>
+                <c:pt idx="282">
+                  <c:v>3.2460036277770898</c:v>
+                </c:pt>
+                <c:pt idx="283">
+                  <c:v>3.2332305908203098</c:v>
+                </c:pt>
+                <c:pt idx="284">
+                  <c:v>3.2343623638153001</c:v>
+                </c:pt>
+                <c:pt idx="285">
+                  <c:v>3.26454281806945</c:v>
+                </c:pt>
+                <c:pt idx="286">
+                  <c:v>3.2591750621795601</c:v>
+                </c:pt>
+                <c:pt idx="287">
+                  <c:v>3.3148512840270898</c:v>
+                </c:pt>
+                <c:pt idx="288">
+                  <c:v>3.2799205780029199</c:v>
+                </c:pt>
+                <c:pt idx="289">
+                  <c:v>3.3021540641784601</c:v>
+                </c:pt>
+                <c:pt idx="290">
+                  <c:v>3.3290128707885698</c:v>
+                </c:pt>
+                <c:pt idx="291">
+                  <c:v>3.34052157402038</c:v>
+                </c:pt>
+                <c:pt idx="292">
+                  <c:v>3.3996813297271702</c:v>
+                </c:pt>
+                <c:pt idx="293">
+                  <c:v>3.3759570121765101</c:v>
+                </c:pt>
+                <c:pt idx="294">
+                  <c:v>3.3708300590515101</c:v>
+                </c:pt>
+                <c:pt idx="295">
+                  <c:v>3.3944413661956698</c:v>
+                </c:pt>
+                <c:pt idx="296">
+                  <c:v>3.4244530200958199</c:v>
+                </c:pt>
+                <c:pt idx="297">
+                  <c:v>3.3954918384552002</c:v>
+                </c:pt>
+                <c:pt idx="298">
+                  <c:v>3.3783805370330802</c:v>
+                </c:pt>
+                <c:pt idx="299">
+                  <c:v>3.4114506244659402</c:v>
                 </c:pt>
               </c:numCache>
             </c:numRef>
@@ -2489,7 +4930,7 @@
           <c:smooth val="0"/>
           <c:extLst>
             <c:ext xmlns:c16="http://schemas.microsoft.com/office/drawing/2014/chart" uri="{C3380CC4-5D6E-409C-BE32-E72D297353CC}">
-              <c16:uniqueId val="{00000000-0D99-48D7-B797-A14FED276425}"/>
+              <c16:uniqueId val="{00000000-597D-44BD-91BD-A41A9844FB40}"/>
             </c:ext>
           </c:extLst>
         </c:ser>
@@ -2502,11 +4943,11 @@
           <c:showBubbleSize val="0"/>
         </c:dLbls>
         <c:smooth val="0"/>
-        <c:axId val="543062144"/>
-        <c:axId val="543067720"/>
+        <c:axId val="517665576"/>
+        <c:axId val="517671480"/>
       </c:lineChart>
       <c:catAx>
-        <c:axId val="543062144"/>
+        <c:axId val="517665576"/>
         <c:scaling>
           <c:orientation val="minMax"/>
         </c:scaling>
@@ -2549,7 +4990,7 @@
             <a:endParaRPr lang="en-US"/>
           </a:p>
         </c:txPr>
-        <c:crossAx val="543067720"/>
+        <c:crossAx val="517671480"/>
         <c:crosses val="autoZero"/>
         <c:auto val="1"/>
         <c:lblAlgn val="ctr"/>
@@ -2557,7 +4998,7 @@
         <c:noMultiLvlLbl val="0"/>
       </c:catAx>
       <c:valAx>
-        <c:axId val="543067720"/>
+        <c:axId val="517671480"/>
         <c:scaling>
           <c:orientation val="minMax"/>
         </c:scaling>
@@ -2608,7 +5049,7 @@
             <a:endParaRPr lang="en-US"/>
           </a:p>
         </c:txPr>
-        <c:crossAx val="543062144"/>
+        <c:crossAx val="517665576"/>
         <c:crosses val="autoZero"/>
         <c:crossBetween val="between"/>
       </c:valAx>
@@ -3591,6 +6032,908 @@
               </a:defRPr>
             </a:pPr>
             <a:r>
+              <a:rPr lang="en-US"/>
+              <a:t>pv (# of time points), </a:t>
+            </a:r>
+            <a:r>
+              <a:rPr lang="en-US" sz="1400" b="0" i="0" u="none" strike="noStrike" baseline="0">
+                <a:effectLst/>
+              </a:rPr>
+              <a:t>const vol</a:t>
+            </a:r>
+            <a:endParaRPr lang="en-US"/>
+          </a:p>
+        </c:rich>
+      </c:tx>
+      <c:overlay val="0"/>
+      <c:spPr>
+        <a:noFill/>
+        <a:ln>
+          <a:noFill/>
+        </a:ln>
+        <a:effectLst/>
+      </c:spPr>
+      <c:txPr>
+        <a:bodyPr rot="0" spcFirstLastPara="1" vertOverflow="ellipsis" vert="horz" wrap="square" anchor="ctr" anchorCtr="1"/>
+        <a:lstStyle/>
+        <a:p>
+          <a:pPr>
+            <a:defRPr sz="1400" b="0" i="0" u="none" strike="noStrike" kern="1200" spc="0" baseline="0">
+              <a:solidFill>
+                <a:schemeClr val="tx1">
+                  <a:lumMod val="65000"/>
+                  <a:lumOff val="35000"/>
+                </a:schemeClr>
+              </a:solidFill>
+              <a:latin typeface="+mn-lt"/>
+              <a:ea typeface="+mn-ea"/>
+              <a:cs typeface="+mn-cs"/>
+            </a:defRPr>
+          </a:pPr>
+          <a:endParaRPr lang="en-US"/>
+        </a:p>
+      </c:txPr>
+    </c:title>
+    <c:autoTitleDeleted val="0"/>
+    <c:plotArea>
+      <c:layout/>
+      <c:lineChart>
+        <c:grouping val="standard"/>
+        <c:varyColors val="0"/>
+        <c:ser>
+          <c:idx val="0"/>
+          <c:order val="0"/>
+          <c:tx>
+            <c:strRef>
+              <c:f>pde_speed_report_t_const_vol!$A$2</c:f>
+              <c:strCache>
+                <c:ptCount val="1"/>
+                <c:pt idx="0">
+                  <c:v>pv</c:v>
+                </c:pt>
+              </c:strCache>
+            </c:strRef>
+          </c:tx>
+          <c:spPr>
+            <a:ln w="28575" cap="rnd">
+              <a:solidFill>
+                <a:schemeClr val="accent1"/>
+              </a:solidFill>
+              <a:round/>
+            </a:ln>
+            <a:effectLst/>
+          </c:spPr>
+          <c:marker>
+            <c:symbol val="none"/>
+          </c:marker>
+          <c:cat>
+            <c:numRef>
+              <c:f>pde_speed_report_t_const_vol!$B$1:$CW$1</c:f>
+              <c:numCache>
+                <c:formatCode>General</c:formatCode>
+                <c:ptCount val="100"/>
+                <c:pt idx="0">
+                  <c:v>10</c:v>
+                </c:pt>
+                <c:pt idx="1">
+                  <c:v>20</c:v>
+                </c:pt>
+                <c:pt idx="2">
+                  <c:v>30</c:v>
+                </c:pt>
+                <c:pt idx="3">
+                  <c:v>40</c:v>
+                </c:pt>
+                <c:pt idx="4">
+                  <c:v>50</c:v>
+                </c:pt>
+                <c:pt idx="5">
+                  <c:v>60</c:v>
+                </c:pt>
+                <c:pt idx="6">
+                  <c:v>70</c:v>
+                </c:pt>
+                <c:pt idx="7">
+                  <c:v>80</c:v>
+                </c:pt>
+                <c:pt idx="8">
+                  <c:v>90</c:v>
+                </c:pt>
+                <c:pt idx="9">
+                  <c:v>100</c:v>
+                </c:pt>
+                <c:pt idx="10">
+                  <c:v>110</c:v>
+                </c:pt>
+                <c:pt idx="11">
+                  <c:v>120</c:v>
+                </c:pt>
+                <c:pt idx="12">
+                  <c:v>130</c:v>
+                </c:pt>
+                <c:pt idx="13">
+                  <c:v>140</c:v>
+                </c:pt>
+                <c:pt idx="14">
+                  <c:v>150</c:v>
+                </c:pt>
+                <c:pt idx="15">
+                  <c:v>160</c:v>
+                </c:pt>
+                <c:pt idx="16">
+                  <c:v>170</c:v>
+                </c:pt>
+                <c:pt idx="17">
+                  <c:v>180</c:v>
+                </c:pt>
+                <c:pt idx="18">
+                  <c:v>190</c:v>
+                </c:pt>
+                <c:pt idx="19">
+                  <c:v>200</c:v>
+                </c:pt>
+                <c:pt idx="20">
+                  <c:v>210</c:v>
+                </c:pt>
+                <c:pt idx="21">
+                  <c:v>220</c:v>
+                </c:pt>
+                <c:pt idx="22">
+                  <c:v>230</c:v>
+                </c:pt>
+                <c:pt idx="23">
+                  <c:v>240</c:v>
+                </c:pt>
+                <c:pt idx="24">
+                  <c:v>250</c:v>
+                </c:pt>
+                <c:pt idx="25">
+                  <c:v>260</c:v>
+                </c:pt>
+                <c:pt idx="26">
+                  <c:v>270</c:v>
+                </c:pt>
+                <c:pt idx="27">
+                  <c:v>280</c:v>
+                </c:pt>
+                <c:pt idx="28">
+                  <c:v>290</c:v>
+                </c:pt>
+                <c:pt idx="29">
+                  <c:v>300</c:v>
+                </c:pt>
+                <c:pt idx="30">
+                  <c:v>310</c:v>
+                </c:pt>
+                <c:pt idx="31">
+                  <c:v>320</c:v>
+                </c:pt>
+                <c:pt idx="32">
+                  <c:v>330</c:v>
+                </c:pt>
+                <c:pt idx="33">
+                  <c:v>340</c:v>
+                </c:pt>
+                <c:pt idx="34">
+                  <c:v>350</c:v>
+                </c:pt>
+                <c:pt idx="35">
+                  <c:v>360</c:v>
+                </c:pt>
+                <c:pt idx="36">
+                  <c:v>370</c:v>
+                </c:pt>
+                <c:pt idx="37">
+                  <c:v>380</c:v>
+                </c:pt>
+                <c:pt idx="38">
+                  <c:v>390</c:v>
+                </c:pt>
+                <c:pt idx="39">
+                  <c:v>400</c:v>
+                </c:pt>
+                <c:pt idx="40">
+                  <c:v>410</c:v>
+                </c:pt>
+                <c:pt idx="41">
+                  <c:v>420</c:v>
+                </c:pt>
+                <c:pt idx="42">
+                  <c:v>430</c:v>
+                </c:pt>
+                <c:pt idx="43">
+                  <c:v>440</c:v>
+                </c:pt>
+                <c:pt idx="44">
+                  <c:v>450</c:v>
+                </c:pt>
+                <c:pt idx="45">
+                  <c:v>460</c:v>
+                </c:pt>
+                <c:pt idx="46">
+                  <c:v>470</c:v>
+                </c:pt>
+                <c:pt idx="47">
+                  <c:v>480</c:v>
+                </c:pt>
+                <c:pt idx="48">
+                  <c:v>490</c:v>
+                </c:pt>
+                <c:pt idx="49">
+                  <c:v>500</c:v>
+                </c:pt>
+                <c:pt idx="50">
+                  <c:v>510</c:v>
+                </c:pt>
+                <c:pt idx="51">
+                  <c:v>520</c:v>
+                </c:pt>
+                <c:pt idx="52">
+                  <c:v>530</c:v>
+                </c:pt>
+                <c:pt idx="53">
+                  <c:v>540</c:v>
+                </c:pt>
+                <c:pt idx="54">
+                  <c:v>550</c:v>
+                </c:pt>
+                <c:pt idx="55">
+                  <c:v>560</c:v>
+                </c:pt>
+                <c:pt idx="56">
+                  <c:v>570</c:v>
+                </c:pt>
+                <c:pt idx="57">
+                  <c:v>580</c:v>
+                </c:pt>
+                <c:pt idx="58">
+                  <c:v>590</c:v>
+                </c:pt>
+                <c:pt idx="59">
+                  <c:v>600</c:v>
+                </c:pt>
+                <c:pt idx="60">
+                  <c:v>610</c:v>
+                </c:pt>
+                <c:pt idx="61">
+                  <c:v>620</c:v>
+                </c:pt>
+                <c:pt idx="62">
+                  <c:v>630</c:v>
+                </c:pt>
+                <c:pt idx="63">
+                  <c:v>640</c:v>
+                </c:pt>
+                <c:pt idx="64">
+                  <c:v>650</c:v>
+                </c:pt>
+                <c:pt idx="65">
+                  <c:v>660</c:v>
+                </c:pt>
+                <c:pt idx="66">
+                  <c:v>670</c:v>
+                </c:pt>
+                <c:pt idx="67">
+                  <c:v>680</c:v>
+                </c:pt>
+                <c:pt idx="68">
+                  <c:v>690</c:v>
+                </c:pt>
+                <c:pt idx="69">
+                  <c:v>700</c:v>
+                </c:pt>
+                <c:pt idx="70">
+                  <c:v>710</c:v>
+                </c:pt>
+                <c:pt idx="71">
+                  <c:v>720</c:v>
+                </c:pt>
+                <c:pt idx="72">
+                  <c:v>730</c:v>
+                </c:pt>
+                <c:pt idx="73">
+                  <c:v>740</c:v>
+                </c:pt>
+                <c:pt idx="74">
+                  <c:v>750</c:v>
+                </c:pt>
+                <c:pt idx="75">
+                  <c:v>760</c:v>
+                </c:pt>
+                <c:pt idx="76">
+                  <c:v>770</c:v>
+                </c:pt>
+                <c:pt idx="77">
+                  <c:v>780</c:v>
+                </c:pt>
+                <c:pt idx="78">
+                  <c:v>790</c:v>
+                </c:pt>
+                <c:pt idx="79">
+                  <c:v>800</c:v>
+                </c:pt>
+                <c:pt idx="80">
+                  <c:v>810</c:v>
+                </c:pt>
+                <c:pt idx="81">
+                  <c:v>820</c:v>
+                </c:pt>
+                <c:pt idx="82">
+                  <c:v>830</c:v>
+                </c:pt>
+                <c:pt idx="83">
+                  <c:v>840</c:v>
+                </c:pt>
+                <c:pt idx="84">
+                  <c:v>850</c:v>
+                </c:pt>
+                <c:pt idx="85">
+                  <c:v>860</c:v>
+                </c:pt>
+                <c:pt idx="86">
+                  <c:v>870</c:v>
+                </c:pt>
+                <c:pt idx="87">
+                  <c:v>880</c:v>
+                </c:pt>
+                <c:pt idx="88">
+                  <c:v>890</c:v>
+                </c:pt>
+                <c:pt idx="89">
+                  <c:v>900</c:v>
+                </c:pt>
+                <c:pt idx="90">
+                  <c:v>910</c:v>
+                </c:pt>
+                <c:pt idx="91">
+                  <c:v>920</c:v>
+                </c:pt>
+                <c:pt idx="92">
+                  <c:v>930</c:v>
+                </c:pt>
+                <c:pt idx="93">
+                  <c:v>940</c:v>
+                </c:pt>
+                <c:pt idx="94">
+                  <c:v>950</c:v>
+                </c:pt>
+                <c:pt idx="95">
+                  <c:v>960</c:v>
+                </c:pt>
+                <c:pt idx="96">
+                  <c:v>970</c:v>
+                </c:pt>
+                <c:pt idx="97">
+                  <c:v>980</c:v>
+                </c:pt>
+                <c:pt idx="98">
+                  <c:v>990</c:v>
+                </c:pt>
+                <c:pt idx="99">
+                  <c:v>1000</c:v>
+                </c:pt>
+              </c:numCache>
+            </c:numRef>
+          </c:cat>
+          <c:val>
+            <c:numRef>
+              <c:f>pde_speed_report_t_const_vol!$B$2:$CW$2</c:f>
+              <c:numCache>
+                <c:formatCode>General</c:formatCode>
+                <c:ptCount val="100"/>
+                <c:pt idx="0">
+                  <c:v>122.79917210247901</c:v>
+                </c:pt>
+                <c:pt idx="1">
+                  <c:v>123.70093167111899</c:v>
+                </c:pt>
+                <c:pt idx="2">
+                  <c:v>125.325604818515</c:v>
+                </c:pt>
+                <c:pt idx="3">
+                  <c:v>125.022040062317</c:v>
+                </c:pt>
+                <c:pt idx="4">
+                  <c:v>124.990692435555</c:v>
+                </c:pt>
+                <c:pt idx="5">
+                  <c:v>124.36801459389901</c:v>
+                </c:pt>
+                <c:pt idx="6">
+                  <c:v>125.06706575594799</c:v>
+                </c:pt>
+                <c:pt idx="7">
+                  <c:v>125.03094587909401</c:v>
+                </c:pt>
+                <c:pt idx="8">
+                  <c:v>125.00257180165001</c:v>
+                </c:pt>
+                <c:pt idx="9">
+                  <c:v>125.38735381666299</c:v>
+                </c:pt>
+                <c:pt idx="10">
+                  <c:v>125.316565759874</c:v>
+                </c:pt>
+                <c:pt idx="11">
+                  <c:v>125.006694675292</c:v>
+                </c:pt>
+                <c:pt idx="12">
+                  <c:v>124.991297380688</c:v>
+                </c:pt>
+                <c:pt idx="13">
+                  <c:v>125.259423785108</c:v>
+                </c:pt>
+                <c:pt idx="14">
+                  <c:v>125.25312694138201</c:v>
+                </c:pt>
+                <c:pt idx="15">
+                  <c:v>125.203735406904</c:v>
+                </c:pt>
+                <c:pt idx="16">
+                  <c:v>124.995890033197</c:v>
+                </c:pt>
+                <c:pt idx="17">
+                  <c:v>125.205104280741</c:v>
+                </c:pt>
+                <c:pt idx="18">
+                  <c:v>125.196886976001</c:v>
+                </c:pt>
+                <c:pt idx="19">
+                  <c:v>125.179049534063</c:v>
+                </c:pt>
+                <c:pt idx="20">
+                  <c:v>125.368803799844</c:v>
+                </c:pt>
+                <c:pt idx="21">
+                  <c:v>125.328090718433</c:v>
+                </c:pt>
+                <c:pt idx="22">
+                  <c:v>125.17074493575601</c:v>
+                </c:pt>
+                <c:pt idx="23">
+                  <c:v>125.13814766804801</c:v>
+                </c:pt>
+                <c:pt idx="24">
+                  <c:v>125.30070804064501</c:v>
+                </c:pt>
+                <c:pt idx="25">
+                  <c:v>125.27943313124101</c:v>
+                </c:pt>
+                <c:pt idx="26">
+                  <c:v>125.268891865073</c:v>
+                </c:pt>
+                <c:pt idx="27">
+                  <c:v>125.24451336771401</c:v>
+                </c:pt>
+                <c:pt idx="28">
+                  <c:v>125.268731045454</c:v>
+                </c:pt>
+                <c:pt idx="29">
+                  <c:v>125.241744582883</c:v>
+                </c:pt>
+                <c:pt idx="30">
+                  <c:v>125.235380214833</c:v>
+                </c:pt>
+                <c:pt idx="31">
+                  <c:v>125.344994835026</c:v>
+                </c:pt>
+                <c:pt idx="32">
+                  <c:v>125.331946821361</c:v>
+                </c:pt>
+                <c:pt idx="33">
+                  <c:v>125.317831264506</c:v>
+                </c:pt>
+                <c:pt idx="34">
+                  <c:v>125.21155799447899</c:v>
+                </c:pt>
+                <c:pt idx="35">
+                  <c:v>125.295659904671</c:v>
+                </c:pt>
+                <c:pt idx="36">
+                  <c:v>125.298054509915</c:v>
+                </c:pt>
+                <c:pt idx="37">
+                  <c:v>125.283602987162</c:v>
+                </c:pt>
+                <c:pt idx="38">
+                  <c:v>125.27804316015001</c:v>
+                </c:pt>
+                <c:pt idx="39">
+                  <c:v>125.363730635054</c:v>
+                </c:pt>
+                <c:pt idx="40">
+                  <c:v>125.27469509994</c:v>
+                </c:pt>
+                <c:pt idx="41">
+                  <c:v>125.259396313669</c:v>
+                </c:pt>
+                <c:pt idx="42">
+                  <c:v>125.254532624681</c:v>
+                </c:pt>
+                <c:pt idx="43">
+                  <c:v>125.32901036761901</c:v>
+                </c:pt>
+                <c:pt idx="44">
+                  <c:v>125.325528979181</c:v>
+                </c:pt>
+                <c:pt idx="45">
+                  <c:v>125.31213062443599</c:v>
+                </c:pt>
+                <c:pt idx="46">
+                  <c:v>125.321570551459</c:v>
+                </c:pt>
+                <c:pt idx="47">
+                  <c:v>125.305167850598</c:v>
+                </c:pt>
+                <c:pt idx="48">
+                  <c:v>125.30490456388701</c:v>
+                </c:pt>
+                <c:pt idx="49">
+                  <c:v>125.290636355518</c:v>
+                </c:pt>
+                <c:pt idx="50">
+                  <c:v>125.364334249935</c:v>
+                </c:pt>
+                <c:pt idx="51">
+                  <c:v>125.294051156938</c:v>
+                </c:pt>
+                <c:pt idx="52">
+                  <c:v>125.281442028274</c:v>
+                </c:pt>
+                <c:pt idx="53">
+                  <c:v>125.27038652506999</c:v>
+                </c:pt>
+                <c:pt idx="54">
+                  <c:v>125.332015681934</c:v>
+                </c:pt>
+                <c:pt idx="55">
+                  <c:v>125.332900118282</c:v>
+                </c:pt>
+                <c:pt idx="56">
+                  <c:v>125.320888522353</c:v>
+                </c:pt>
+                <c:pt idx="57">
+                  <c:v>125.32626017142699</c:v>
+                </c:pt>
+                <c:pt idx="58">
+                  <c:v>125.319561519863</c:v>
+                </c:pt>
+                <c:pt idx="59">
+                  <c:v>125.31349494174501</c:v>
+                </c:pt>
+                <c:pt idx="60">
+                  <c:v>125.302233757197</c:v>
+                </c:pt>
+                <c:pt idx="61">
+                  <c:v>125.360901940424</c:v>
+                </c:pt>
+                <c:pt idx="62">
+                  <c:v>125.352903246194</c:v>
+                </c:pt>
+                <c:pt idx="63">
+                  <c:v>125.29615907277</c:v>
+                </c:pt>
+                <c:pt idx="64">
+                  <c:v>125.279914624856</c:v>
+                </c:pt>
+                <c:pt idx="65">
+                  <c:v>125.341313756777</c:v>
+                </c:pt>
+                <c:pt idx="66">
+                  <c:v>125.329726811833</c:v>
+                </c:pt>
+                <c:pt idx="67">
+                  <c:v>125.327712879375</c:v>
+                </c:pt>
+                <c:pt idx="68">
+                  <c:v>125.317187003545</c:v>
+                </c:pt>
+                <c:pt idx="69">
+                  <c:v>125.325237371425</c:v>
+                </c:pt>
+                <c:pt idx="70">
+                  <c:v>125.319477119049</c:v>
+                </c:pt>
+                <c:pt idx="71">
+                  <c:v>125.295627288983</c:v>
+                </c:pt>
+                <c:pt idx="72">
+                  <c:v>125.361550851473</c:v>
+                </c:pt>
+                <c:pt idx="73">
+                  <c:v>125.353188135659</c:v>
+                </c:pt>
+                <c:pt idx="74">
+                  <c:v>125.337325215772</c:v>
+                </c:pt>
+                <c:pt idx="75">
+                  <c:v>125.294968883523</c:v>
+                </c:pt>
+                <c:pt idx="76">
+                  <c:v>125.34597017284899</c:v>
+                </c:pt>
+                <c:pt idx="77">
+                  <c:v>125.333110891514</c:v>
+                </c:pt>
+                <c:pt idx="78">
+                  <c:v>125.330200260681</c:v>
+                </c:pt>
+                <c:pt idx="79">
+                  <c:v>125.32278714179201</c:v>
+                </c:pt>
+                <c:pt idx="80">
+                  <c:v>125.36439499180401</c:v>
+                </c:pt>
+                <c:pt idx="81">
+                  <c:v>125.321021442397</c:v>
+                </c:pt>
+                <c:pt idx="82">
+                  <c:v>125.31409192016901</c:v>
+                </c:pt>
+                <c:pt idx="83">
+                  <c:v>125.36098994430699</c:v>
+                </c:pt>
+                <c:pt idx="84">
+                  <c:v>125.350166929949</c:v>
+                </c:pt>
+                <c:pt idx="85">
+                  <c:v>125.345796211728</c:v>
+                </c:pt>
+                <c:pt idx="86">
+                  <c:v>125.302504175656</c:v>
+                </c:pt>
+                <c:pt idx="87">
+                  <c:v>125.34097517915001</c:v>
+                </c:pt>
+                <c:pt idx="88">
+                  <c:v>125.33706362779</c:v>
+                </c:pt>
+                <c:pt idx="89">
+                  <c:v>125.327821291432</c:v>
+                </c:pt>
+                <c:pt idx="90">
+                  <c:v>125.326042716348</c:v>
+                </c:pt>
+                <c:pt idx="91">
+                  <c:v>125.36569281097501</c:v>
+                </c:pt>
+                <c:pt idx="92">
+                  <c:v>125.324020328047</c:v>
+                </c:pt>
+                <c:pt idx="93">
+                  <c:v>125.32059183599701</c:v>
+                </c:pt>
+                <c:pt idx="94">
+                  <c:v>125.313702267268</c:v>
+                </c:pt>
+                <c:pt idx="95">
+                  <c:v>125.350920433081</c:v>
+                </c:pt>
+                <c:pt idx="96">
+                  <c:v>125.346276232211</c:v>
+                </c:pt>
+                <c:pt idx="97">
+                  <c:v>125.33894868841401</c:v>
+                </c:pt>
+                <c:pt idx="98">
+                  <c:v>125.345481887193</c:v>
+                </c:pt>
+                <c:pt idx="99">
+                  <c:v>125.34053300840201</c:v>
+                </c:pt>
+              </c:numCache>
+            </c:numRef>
+          </c:val>
+          <c:smooth val="0"/>
+          <c:extLst>
+            <c:ext xmlns:c16="http://schemas.microsoft.com/office/drawing/2014/chart" uri="{C3380CC4-5D6E-409C-BE32-E72D297353CC}">
+              <c16:uniqueId val="{00000000-0292-4651-82B3-CC2A477E8028}"/>
+            </c:ext>
+          </c:extLst>
+        </c:ser>
+        <c:dLbls>
+          <c:showLegendKey val="0"/>
+          <c:showVal val="0"/>
+          <c:showCatName val="0"/>
+          <c:showSerName val="0"/>
+          <c:showPercent val="0"/>
+          <c:showBubbleSize val="0"/>
+        </c:dLbls>
+        <c:smooth val="0"/>
+        <c:axId val="459836480"/>
+        <c:axId val="459838448"/>
+      </c:lineChart>
+      <c:catAx>
+        <c:axId val="459836480"/>
+        <c:scaling>
+          <c:orientation val="minMax"/>
+        </c:scaling>
+        <c:delete val="0"/>
+        <c:axPos val="b"/>
+        <c:numFmt formatCode="General" sourceLinked="1"/>
+        <c:majorTickMark val="none"/>
+        <c:minorTickMark val="none"/>
+        <c:tickLblPos val="nextTo"/>
+        <c:spPr>
+          <a:noFill/>
+          <a:ln w="9525" cap="flat" cmpd="sng" algn="ctr">
+            <a:solidFill>
+              <a:schemeClr val="tx1">
+                <a:lumMod val="15000"/>
+                <a:lumOff val="85000"/>
+              </a:schemeClr>
+            </a:solidFill>
+            <a:round/>
+          </a:ln>
+          <a:effectLst/>
+        </c:spPr>
+        <c:txPr>
+          <a:bodyPr rot="-60000000" spcFirstLastPara="1" vertOverflow="ellipsis" vert="horz" wrap="square" anchor="ctr" anchorCtr="1"/>
+          <a:lstStyle/>
+          <a:p>
+            <a:pPr>
+              <a:defRPr sz="900" b="0" i="0" u="none" strike="noStrike" kern="1200" baseline="0">
+                <a:solidFill>
+                  <a:schemeClr val="tx1">
+                    <a:lumMod val="65000"/>
+                    <a:lumOff val="35000"/>
+                  </a:schemeClr>
+                </a:solidFill>
+                <a:latin typeface="+mn-lt"/>
+                <a:ea typeface="+mn-ea"/>
+                <a:cs typeface="+mn-cs"/>
+              </a:defRPr>
+            </a:pPr>
+            <a:endParaRPr lang="en-US"/>
+          </a:p>
+        </c:txPr>
+        <c:crossAx val="459838448"/>
+        <c:crosses val="autoZero"/>
+        <c:auto val="1"/>
+        <c:lblAlgn val="ctr"/>
+        <c:lblOffset val="100"/>
+        <c:noMultiLvlLbl val="0"/>
+      </c:catAx>
+      <c:valAx>
+        <c:axId val="459838448"/>
+        <c:scaling>
+          <c:orientation val="minMax"/>
+        </c:scaling>
+        <c:delete val="0"/>
+        <c:axPos val="l"/>
+        <c:majorGridlines>
+          <c:spPr>
+            <a:ln w="9525" cap="flat" cmpd="sng" algn="ctr">
+              <a:solidFill>
+                <a:schemeClr val="tx1">
+                  <a:lumMod val="15000"/>
+                  <a:lumOff val="85000"/>
+                </a:schemeClr>
+              </a:solidFill>
+              <a:round/>
+            </a:ln>
+            <a:effectLst/>
+          </c:spPr>
+        </c:majorGridlines>
+        <c:numFmt formatCode="General" sourceLinked="1"/>
+        <c:majorTickMark val="none"/>
+        <c:minorTickMark val="none"/>
+        <c:tickLblPos val="nextTo"/>
+        <c:spPr>
+          <a:noFill/>
+          <a:ln>
+            <a:noFill/>
+          </a:ln>
+          <a:effectLst/>
+        </c:spPr>
+        <c:txPr>
+          <a:bodyPr rot="-60000000" spcFirstLastPara="1" vertOverflow="ellipsis" vert="horz" wrap="square" anchor="ctr" anchorCtr="1"/>
+          <a:lstStyle/>
+          <a:p>
+            <a:pPr>
+              <a:defRPr sz="900" b="0" i="0" u="none" strike="noStrike" kern="1200" baseline="0">
+                <a:solidFill>
+                  <a:schemeClr val="tx1">
+                    <a:lumMod val="65000"/>
+                    <a:lumOff val="35000"/>
+                  </a:schemeClr>
+                </a:solidFill>
+                <a:latin typeface="+mn-lt"/>
+                <a:ea typeface="+mn-ea"/>
+                <a:cs typeface="+mn-cs"/>
+              </a:defRPr>
+            </a:pPr>
+            <a:endParaRPr lang="en-US"/>
+          </a:p>
+        </c:txPr>
+        <c:crossAx val="459836480"/>
+        <c:crosses val="autoZero"/>
+        <c:crossBetween val="between"/>
+      </c:valAx>
+      <c:spPr>
+        <a:noFill/>
+        <a:ln>
+          <a:noFill/>
+        </a:ln>
+        <a:effectLst/>
+      </c:spPr>
+    </c:plotArea>
+    <c:plotVisOnly val="1"/>
+    <c:dispBlanksAs val="gap"/>
+    <c:extLst>
+      <c:ext xmlns:c16r3="http://schemas.microsoft.com/office/drawing/2017/03/chart" uri="{56B9EC1D-385E-4148-901F-78D8002777C0}">
+        <c16r3:dataDisplayOptions16>
+          <c16r3:dispNaAsBlank val="1"/>
+        </c16r3:dataDisplayOptions16>
+      </c:ext>
+    </c:extLst>
+    <c:showDLblsOverMax val="0"/>
+  </c:chart>
+  <c:spPr>
+    <a:solidFill>
+      <a:schemeClr val="bg1"/>
+    </a:solidFill>
+    <a:ln w="9525" cap="flat" cmpd="sng" algn="ctr">
+      <a:solidFill>
+        <a:schemeClr val="tx1">
+          <a:lumMod val="15000"/>
+          <a:lumOff val="85000"/>
+        </a:schemeClr>
+      </a:solidFill>
+      <a:round/>
+    </a:ln>
+    <a:effectLst/>
+  </c:spPr>
+  <c:txPr>
+    <a:bodyPr/>
+    <a:lstStyle/>
+    <a:p>
+      <a:pPr>
+        <a:defRPr/>
+      </a:pPr>
+      <a:endParaRPr lang="en-US"/>
+    </a:p>
+  </c:txPr>
+  <c:externalData r:id="rId3">
+    <c:autoUpdate val="0"/>
+  </c:externalData>
+</c:chartSpace>
+</file>
+
+<file path=word/charts/chart5.xml><?xml version="1.0" encoding="utf-8"?>
+<c:chartSpace xmlns:c="http://schemas.openxmlformats.org/drawingml/2006/chart" xmlns:a="http://schemas.openxmlformats.org/drawingml/2006/main" xmlns:r="http://schemas.openxmlformats.org/officeDocument/2006/relationships" xmlns:c16r2="http://schemas.microsoft.com/office/drawing/2015/06/chart">
+  <c:date1904 val="0"/>
+  <c:lang val="en-US"/>
+  <c:roundedCorners val="0"/>
+  <mc:AlternateContent xmlns:mc="http://schemas.openxmlformats.org/markup-compatibility/2006">
+    <mc:Choice xmlns:c14="http://schemas.microsoft.com/office/drawing/2007/8/2/chart" Requires="c14">
+      <c14:style val="102"/>
+    </mc:Choice>
+    <mc:Fallback>
+      <c:style val="2"/>
+    </mc:Fallback>
+  </mc:AlternateContent>
+  <c:chart>
+    <c:title>
+      <c:tx>
+        <c:rich>
+          <a:bodyPr rot="0" spcFirstLastPara="1" vertOverflow="ellipsis" vert="horz" wrap="square" anchor="ctr" anchorCtr="1"/>
+          <a:lstStyle/>
+          <a:p>
+            <a:pPr>
+              <a:defRPr sz="1400" b="0" i="0" u="none" strike="noStrike" kern="1200" spc="0" baseline="0">
+                <a:solidFill>
+                  <a:schemeClr val="tx1">
+                    <a:lumMod val="65000"/>
+                    <a:lumOff val="35000"/>
+                  </a:schemeClr>
+                </a:solidFill>
+                <a:latin typeface="+mn-lt"/>
+                <a:ea typeface="+mn-ea"/>
+                <a:cs typeface="+mn-cs"/>
+              </a:defRPr>
+            </a:pPr>
+            <a:r>
               <a:rPr lang="en-GB"/>
               <a:t>pv (# spot points)</a:t>
             </a:r>
@@ -4452,7 +7795,7 @@
 </c:chartSpace>
 </file>
 
-<file path=word/charts/chart5.xml><?xml version="1.0" encoding="utf-8"?>
+<file path=word/charts/chart6.xml><?xml version="1.0" encoding="utf-8"?>
 <c:chartSpace xmlns:c="http://schemas.openxmlformats.org/drawingml/2006/chart" xmlns:a="http://schemas.openxmlformats.org/drawingml/2006/main" xmlns:r="http://schemas.openxmlformats.org/officeDocument/2006/relationships" xmlns:c16r2="http://schemas.microsoft.com/office/drawing/2015/06/chart">
   <c:date1904 val="0"/>
   <c:lang val="en-US"/>
@@ -5347,7 +8690,7 @@
 </c:chartSpace>
 </file>
 
-<file path=word/charts/chart6.xml><?xml version="1.0" encoding="utf-8"?>
+<file path=word/charts/chart7.xml><?xml version="1.0" encoding="utf-8"?>
 <c:chartSpace xmlns:c="http://schemas.openxmlformats.org/drawingml/2006/chart" xmlns:a="http://schemas.openxmlformats.org/drawingml/2006/main" xmlns:r="http://schemas.openxmlformats.org/officeDocument/2006/relationships" xmlns:c16r2="http://schemas.microsoft.com/office/drawing/2015/06/chart">
   <c:date1904 val="0"/>
   <c:lang val="en-US"/>
@@ -6242,7 +9585,7 @@
 </c:chartSpace>
 </file>
 
-<file path=word/charts/chart7.xml><?xml version="1.0" encoding="utf-8"?>
+<file path=word/charts/chart8.xml><?xml version="1.0" encoding="utf-8"?>
 <c:chartSpace xmlns:c="http://schemas.openxmlformats.org/drawingml/2006/chart" xmlns:a="http://schemas.openxmlformats.org/drawingml/2006/main" xmlns:r="http://schemas.openxmlformats.org/officeDocument/2006/relationships" xmlns:c16r2="http://schemas.microsoft.com/office/drawing/2015/06/chart">
   <c:date1904 val="0"/>
   <c:lang val="en-US"/>
@@ -8291,7 +11634,7 @@
 </c:chartSpace>
 </file>
 
-<file path=word/charts/chart8.xml><?xml version="1.0" encoding="utf-8"?>
+<file path=word/charts/chart9.xml><?xml version="1.0" encoding="utf-8"?>
 <c:chartSpace xmlns:c="http://schemas.openxmlformats.org/drawingml/2006/chart" xmlns:a="http://schemas.openxmlformats.org/drawingml/2006/main" xmlns:r="http://schemas.openxmlformats.org/officeDocument/2006/relationships" xmlns:c16r2="http://schemas.microsoft.com/office/drawing/2015/06/chart">
   <c:date1904 val="0"/>
   <c:lang val="en-US"/>
@@ -10652,6 +13995,46 @@
 </cs:colorStyle>
 </file>
 
+<file path=word/charts/colors9.xml><?xml version="1.0" encoding="utf-8"?>
+<cs:colorStyle xmlns:cs="http://schemas.microsoft.com/office/drawing/2012/chartStyle" xmlns:a="http://schemas.openxmlformats.org/drawingml/2006/main" meth="cycle" id="10">
+  <a:schemeClr val="accent1"/>
+  <a:schemeClr val="accent2"/>
+  <a:schemeClr val="accent3"/>
+  <a:schemeClr val="accent4"/>
+  <a:schemeClr val="accent5"/>
+  <a:schemeClr val="accent6"/>
+  <cs:variation/>
+  <cs:variation>
+    <a:lumMod val="60000"/>
+  </cs:variation>
+  <cs:variation>
+    <a:lumMod val="80000"/>
+    <a:lumOff val="20000"/>
+  </cs:variation>
+  <cs:variation>
+    <a:lumMod val="80000"/>
+  </cs:variation>
+  <cs:variation>
+    <a:lumMod val="60000"/>
+    <a:lumOff val="40000"/>
+  </cs:variation>
+  <cs:variation>
+    <a:lumMod val="50000"/>
+  </cs:variation>
+  <cs:variation>
+    <a:lumMod val="70000"/>
+    <a:lumOff val="30000"/>
+  </cs:variation>
+  <cs:variation>
+    <a:lumMod val="70000"/>
+  </cs:variation>
+  <cs:variation>
+    <a:lumMod val="50000"/>
+    <a:lumOff val="50000"/>
+  </cs:variation>
+</cs:colorStyle>
+</file>
+
 <file path=word/charts/style1.xml><?xml version="1.0" encoding="utf-8"?>
 <cs:chartStyle xmlns:cs="http://schemas.microsoft.com/office/drawing/2012/chartStyle" xmlns:a="http://schemas.openxmlformats.org/drawingml/2006/main" id="227">
   <cs:axisTitle>
@@ -14265,6 +17648,522 @@
 </file>
 
 <file path=word/charts/style8.xml><?xml version="1.0" encoding="utf-8"?>
+<cs:chartStyle xmlns:cs="http://schemas.microsoft.com/office/drawing/2012/chartStyle" xmlns:a="http://schemas.openxmlformats.org/drawingml/2006/main" id="227">
+  <cs:axisTitle>
+    <cs:lnRef idx="0"/>
+    <cs:fillRef idx="0"/>
+    <cs:effectRef idx="0"/>
+    <cs:fontRef idx="minor">
+      <a:schemeClr val="tx1">
+        <a:lumMod val="65000"/>
+        <a:lumOff val="35000"/>
+      </a:schemeClr>
+    </cs:fontRef>
+    <cs:defRPr sz="1000" kern="1200"/>
+  </cs:axisTitle>
+  <cs:categoryAxis>
+    <cs:lnRef idx="0"/>
+    <cs:fillRef idx="0"/>
+    <cs:effectRef idx="0"/>
+    <cs:fontRef idx="minor">
+      <a:schemeClr val="tx1">
+        <a:lumMod val="65000"/>
+        <a:lumOff val="35000"/>
+      </a:schemeClr>
+    </cs:fontRef>
+    <cs:spPr>
+      <a:ln w="9525" cap="flat" cmpd="sng" algn="ctr">
+        <a:solidFill>
+          <a:schemeClr val="tx1">
+            <a:lumMod val="15000"/>
+            <a:lumOff val="85000"/>
+          </a:schemeClr>
+        </a:solidFill>
+        <a:round/>
+      </a:ln>
+    </cs:spPr>
+    <cs:defRPr sz="900" kern="1200"/>
+  </cs:categoryAxis>
+  <cs:chartArea mods="allowNoFillOverride allowNoLineOverride">
+    <cs:lnRef idx="0"/>
+    <cs:fillRef idx="0"/>
+    <cs:effectRef idx="0"/>
+    <cs:fontRef idx="minor">
+      <a:schemeClr val="tx1"/>
+    </cs:fontRef>
+    <cs:spPr>
+      <a:solidFill>
+        <a:schemeClr val="bg1"/>
+      </a:solidFill>
+      <a:ln w="9525" cap="flat" cmpd="sng" algn="ctr">
+        <a:solidFill>
+          <a:schemeClr val="tx1">
+            <a:lumMod val="15000"/>
+            <a:lumOff val="85000"/>
+          </a:schemeClr>
+        </a:solidFill>
+        <a:round/>
+      </a:ln>
+    </cs:spPr>
+    <cs:defRPr sz="1000" kern="1200"/>
+  </cs:chartArea>
+  <cs:dataLabel>
+    <cs:lnRef idx="0"/>
+    <cs:fillRef idx="0"/>
+    <cs:effectRef idx="0"/>
+    <cs:fontRef idx="minor">
+      <a:schemeClr val="tx1">
+        <a:lumMod val="75000"/>
+        <a:lumOff val="25000"/>
+      </a:schemeClr>
+    </cs:fontRef>
+    <cs:defRPr sz="900" kern="1200"/>
+  </cs:dataLabel>
+  <cs:dataLabelCallout>
+    <cs:lnRef idx="0"/>
+    <cs:fillRef idx="0"/>
+    <cs:effectRef idx="0"/>
+    <cs:fontRef idx="minor">
+      <a:schemeClr val="dk1">
+        <a:lumMod val="65000"/>
+        <a:lumOff val="35000"/>
+      </a:schemeClr>
+    </cs:fontRef>
+    <cs:spPr>
+      <a:solidFill>
+        <a:schemeClr val="lt1"/>
+      </a:solidFill>
+      <a:ln>
+        <a:solidFill>
+          <a:schemeClr val="dk1">
+            <a:lumMod val="25000"/>
+            <a:lumOff val="75000"/>
+          </a:schemeClr>
+        </a:solidFill>
+      </a:ln>
+    </cs:spPr>
+    <cs:defRPr sz="900" kern="1200"/>
+    <cs:bodyPr rot="0" spcFirstLastPara="1" vertOverflow="clip" horzOverflow="clip" vert="horz" wrap="square" lIns="36576" tIns="18288" rIns="36576" bIns="18288" anchor="ctr" anchorCtr="1">
+      <a:spAutoFit/>
+    </cs:bodyPr>
+  </cs:dataLabelCallout>
+  <cs:dataPoint>
+    <cs:lnRef idx="0"/>
+    <cs:fillRef idx="1">
+      <cs:styleClr val="auto"/>
+    </cs:fillRef>
+    <cs:effectRef idx="0"/>
+    <cs:fontRef idx="minor">
+      <a:schemeClr val="tx1"/>
+    </cs:fontRef>
+    <cs:spPr>
+      <a:solidFill>
+        <a:schemeClr val="phClr"/>
+      </a:solidFill>
+    </cs:spPr>
+  </cs:dataPoint>
+  <cs:dataPoint3D>
+    <cs:lnRef idx="0"/>
+    <cs:fillRef idx="1">
+      <cs:styleClr val="auto"/>
+    </cs:fillRef>
+    <cs:effectRef idx="0"/>
+    <cs:fontRef idx="minor">
+      <a:schemeClr val="tx1"/>
+    </cs:fontRef>
+    <cs:spPr>
+      <a:solidFill>
+        <a:schemeClr val="phClr"/>
+      </a:solidFill>
+    </cs:spPr>
+  </cs:dataPoint3D>
+  <cs:dataPointLine>
+    <cs:lnRef idx="0">
+      <cs:styleClr val="auto"/>
+    </cs:lnRef>
+    <cs:fillRef idx="1"/>
+    <cs:effectRef idx="0"/>
+    <cs:fontRef idx="minor">
+      <a:schemeClr val="tx1"/>
+    </cs:fontRef>
+    <cs:spPr>
+      <a:ln w="28575" cap="rnd">
+        <a:solidFill>
+          <a:schemeClr val="phClr"/>
+        </a:solidFill>
+        <a:round/>
+      </a:ln>
+    </cs:spPr>
+  </cs:dataPointLine>
+  <cs:dataPointMarker>
+    <cs:lnRef idx="0">
+      <cs:styleClr val="auto"/>
+    </cs:lnRef>
+    <cs:fillRef idx="1">
+      <cs:styleClr val="auto"/>
+    </cs:fillRef>
+    <cs:effectRef idx="0"/>
+    <cs:fontRef idx="minor">
+      <a:schemeClr val="tx1"/>
+    </cs:fontRef>
+    <cs:spPr>
+      <a:solidFill>
+        <a:schemeClr val="phClr"/>
+      </a:solidFill>
+      <a:ln w="9525">
+        <a:solidFill>
+          <a:schemeClr val="phClr"/>
+        </a:solidFill>
+      </a:ln>
+    </cs:spPr>
+  </cs:dataPointMarker>
+  <cs:dataPointMarkerLayout symbol="circle" size="5"/>
+  <cs:dataPointWireframe>
+    <cs:lnRef idx="0">
+      <cs:styleClr val="auto"/>
+    </cs:lnRef>
+    <cs:fillRef idx="1"/>
+    <cs:effectRef idx="0"/>
+    <cs:fontRef idx="minor">
+      <a:schemeClr val="tx1"/>
+    </cs:fontRef>
+    <cs:spPr>
+      <a:ln w="9525" cap="rnd">
+        <a:solidFill>
+          <a:schemeClr val="phClr"/>
+        </a:solidFill>
+        <a:round/>
+      </a:ln>
+    </cs:spPr>
+  </cs:dataPointWireframe>
+  <cs:dataTable>
+    <cs:lnRef idx="0"/>
+    <cs:fillRef idx="0"/>
+    <cs:effectRef idx="0"/>
+    <cs:fontRef idx="minor">
+      <a:schemeClr val="tx1">
+        <a:lumMod val="65000"/>
+        <a:lumOff val="35000"/>
+      </a:schemeClr>
+    </cs:fontRef>
+    <cs:spPr>
+      <a:noFill/>
+      <a:ln w="9525" cap="flat" cmpd="sng" algn="ctr">
+        <a:solidFill>
+          <a:schemeClr val="tx1">
+            <a:lumMod val="15000"/>
+            <a:lumOff val="85000"/>
+          </a:schemeClr>
+        </a:solidFill>
+        <a:round/>
+      </a:ln>
+    </cs:spPr>
+    <cs:defRPr sz="900" kern="1200"/>
+  </cs:dataTable>
+  <cs:downBar>
+    <cs:lnRef idx="0"/>
+    <cs:fillRef idx="0"/>
+    <cs:effectRef idx="0"/>
+    <cs:fontRef idx="minor">
+      <a:schemeClr val="dk1"/>
+    </cs:fontRef>
+    <cs:spPr>
+      <a:solidFill>
+        <a:schemeClr val="dk1">
+          <a:lumMod val="65000"/>
+          <a:lumOff val="35000"/>
+        </a:schemeClr>
+      </a:solidFill>
+      <a:ln w="9525">
+        <a:solidFill>
+          <a:schemeClr val="tx1">
+            <a:lumMod val="65000"/>
+            <a:lumOff val="35000"/>
+          </a:schemeClr>
+        </a:solidFill>
+      </a:ln>
+    </cs:spPr>
+  </cs:downBar>
+  <cs:dropLine>
+    <cs:lnRef idx="0"/>
+    <cs:fillRef idx="0"/>
+    <cs:effectRef idx="0"/>
+    <cs:fontRef idx="minor">
+      <a:schemeClr val="tx1"/>
+    </cs:fontRef>
+    <cs:spPr>
+      <a:ln w="9525" cap="flat" cmpd="sng" algn="ctr">
+        <a:solidFill>
+          <a:schemeClr val="tx1">
+            <a:lumMod val="35000"/>
+            <a:lumOff val="65000"/>
+          </a:schemeClr>
+        </a:solidFill>
+        <a:round/>
+      </a:ln>
+    </cs:spPr>
+  </cs:dropLine>
+  <cs:errorBar>
+    <cs:lnRef idx="0"/>
+    <cs:fillRef idx="0"/>
+    <cs:effectRef idx="0"/>
+    <cs:fontRef idx="minor">
+      <a:schemeClr val="tx1"/>
+    </cs:fontRef>
+    <cs:spPr>
+      <a:ln w="9525" cap="flat" cmpd="sng" algn="ctr">
+        <a:solidFill>
+          <a:schemeClr val="tx1">
+            <a:lumMod val="65000"/>
+            <a:lumOff val="35000"/>
+          </a:schemeClr>
+        </a:solidFill>
+        <a:round/>
+      </a:ln>
+    </cs:spPr>
+  </cs:errorBar>
+  <cs:floor>
+    <cs:lnRef idx="0"/>
+    <cs:fillRef idx="0"/>
+    <cs:effectRef idx="0"/>
+    <cs:fontRef idx="minor">
+      <a:schemeClr val="tx1"/>
+    </cs:fontRef>
+    <cs:spPr>
+      <a:noFill/>
+      <a:ln>
+        <a:noFill/>
+      </a:ln>
+    </cs:spPr>
+  </cs:floor>
+  <cs:gridlineMajor>
+    <cs:lnRef idx="0"/>
+    <cs:fillRef idx="0"/>
+    <cs:effectRef idx="0"/>
+    <cs:fontRef idx="minor">
+      <a:schemeClr val="tx1"/>
+    </cs:fontRef>
+    <cs:spPr>
+      <a:ln w="9525" cap="flat" cmpd="sng" algn="ctr">
+        <a:solidFill>
+          <a:schemeClr val="tx1">
+            <a:lumMod val="15000"/>
+            <a:lumOff val="85000"/>
+          </a:schemeClr>
+        </a:solidFill>
+        <a:round/>
+      </a:ln>
+    </cs:spPr>
+  </cs:gridlineMajor>
+  <cs:gridlineMinor>
+    <cs:lnRef idx="0"/>
+    <cs:fillRef idx="0"/>
+    <cs:effectRef idx="0"/>
+    <cs:fontRef idx="minor">
+      <a:schemeClr val="tx1"/>
+    </cs:fontRef>
+    <cs:spPr>
+      <a:ln w="9525" cap="flat" cmpd="sng" algn="ctr">
+        <a:solidFill>
+          <a:schemeClr val="tx1">
+            <a:lumMod val="5000"/>
+            <a:lumOff val="95000"/>
+          </a:schemeClr>
+        </a:solidFill>
+        <a:round/>
+      </a:ln>
+    </cs:spPr>
+  </cs:gridlineMinor>
+  <cs:hiLoLine>
+    <cs:lnRef idx="0"/>
+    <cs:fillRef idx="0"/>
+    <cs:effectRef idx="0"/>
+    <cs:fontRef idx="minor">
+      <a:schemeClr val="tx1"/>
+    </cs:fontRef>
+    <cs:spPr>
+      <a:ln w="9525" cap="flat" cmpd="sng" algn="ctr">
+        <a:solidFill>
+          <a:schemeClr val="tx1">
+            <a:lumMod val="75000"/>
+            <a:lumOff val="25000"/>
+          </a:schemeClr>
+        </a:solidFill>
+        <a:round/>
+      </a:ln>
+    </cs:spPr>
+  </cs:hiLoLine>
+  <cs:leaderLine>
+    <cs:lnRef idx="0"/>
+    <cs:fillRef idx="0"/>
+    <cs:effectRef idx="0"/>
+    <cs:fontRef idx="minor">
+      <a:schemeClr val="tx1"/>
+    </cs:fontRef>
+    <cs:spPr>
+      <a:ln w="9525" cap="flat" cmpd="sng" algn="ctr">
+        <a:solidFill>
+          <a:schemeClr val="tx1">
+            <a:lumMod val="35000"/>
+            <a:lumOff val="65000"/>
+          </a:schemeClr>
+        </a:solidFill>
+        <a:round/>
+      </a:ln>
+    </cs:spPr>
+  </cs:leaderLine>
+  <cs:legend>
+    <cs:lnRef idx="0"/>
+    <cs:fillRef idx="0"/>
+    <cs:effectRef idx="0"/>
+    <cs:fontRef idx="minor">
+      <a:schemeClr val="tx1">
+        <a:lumMod val="65000"/>
+        <a:lumOff val="35000"/>
+      </a:schemeClr>
+    </cs:fontRef>
+    <cs:defRPr sz="900" kern="1200"/>
+  </cs:legend>
+  <cs:plotArea mods="allowNoFillOverride allowNoLineOverride">
+    <cs:lnRef idx="0"/>
+    <cs:fillRef idx="0"/>
+    <cs:effectRef idx="0"/>
+    <cs:fontRef idx="minor">
+      <a:schemeClr val="tx1"/>
+    </cs:fontRef>
+  </cs:plotArea>
+  <cs:plotArea3D mods="allowNoFillOverride allowNoLineOverride">
+    <cs:lnRef idx="0"/>
+    <cs:fillRef idx="0"/>
+    <cs:effectRef idx="0"/>
+    <cs:fontRef idx="minor">
+      <a:schemeClr val="tx1"/>
+    </cs:fontRef>
+  </cs:plotArea3D>
+  <cs:seriesAxis>
+    <cs:lnRef idx="0"/>
+    <cs:fillRef idx="0"/>
+    <cs:effectRef idx="0"/>
+    <cs:fontRef idx="minor">
+      <a:schemeClr val="tx1">
+        <a:lumMod val="65000"/>
+        <a:lumOff val="35000"/>
+      </a:schemeClr>
+    </cs:fontRef>
+    <cs:defRPr sz="900" kern="1200"/>
+  </cs:seriesAxis>
+  <cs:seriesLine>
+    <cs:lnRef idx="0"/>
+    <cs:fillRef idx="0"/>
+    <cs:effectRef idx="0"/>
+    <cs:fontRef idx="minor">
+      <a:schemeClr val="tx1"/>
+    </cs:fontRef>
+    <cs:spPr>
+      <a:ln w="9525" cap="flat" cmpd="sng" algn="ctr">
+        <a:solidFill>
+          <a:schemeClr val="tx1">
+            <a:lumMod val="35000"/>
+            <a:lumOff val="65000"/>
+          </a:schemeClr>
+        </a:solidFill>
+        <a:round/>
+      </a:ln>
+    </cs:spPr>
+  </cs:seriesLine>
+  <cs:title>
+    <cs:lnRef idx="0"/>
+    <cs:fillRef idx="0"/>
+    <cs:effectRef idx="0"/>
+    <cs:fontRef idx="minor">
+      <a:schemeClr val="tx1">
+        <a:lumMod val="65000"/>
+        <a:lumOff val="35000"/>
+      </a:schemeClr>
+    </cs:fontRef>
+    <cs:defRPr sz="1400" b="0" kern="1200" spc="0" baseline="0"/>
+  </cs:title>
+  <cs:trendline>
+    <cs:lnRef idx="0">
+      <cs:styleClr val="auto"/>
+    </cs:lnRef>
+    <cs:fillRef idx="0"/>
+    <cs:effectRef idx="0"/>
+    <cs:fontRef idx="minor">
+      <a:schemeClr val="tx1"/>
+    </cs:fontRef>
+    <cs:spPr>
+      <a:ln w="19050" cap="rnd">
+        <a:solidFill>
+          <a:schemeClr val="phClr"/>
+        </a:solidFill>
+        <a:prstDash val="sysDot"/>
+      </a:ln>
+    </cs:spPr>
+  </cs:trendline>
+  <cs:trendlineLabel>
+    <cs:lnRef idx="0"/>
+    <cs:fillRef idx="0"/>
+    <cs:effectRef idx="0"/>
+    <cs:fontRef idx="minor">
+      <a:schemeClr val="tx1">
+        <a:lumMod val="65000"/>
+        <a:lumOff val="35000"/>
+      </a:schemeClr>
+    </cs:fontRef>
+    <cs:defRPr sz="900" kern="1200"/>
+  </cs:trendlineLabel>
+  <cs:upBar>
+    <cs:lnRef idx="0"/>
+    <cs:fillRef idx="0"/>
+    <cs:effectRef idx="0"/>
+    <cs:fontRef idx="minor">
+      <a:schemeClr val="dk1"/>
+    </cs:fontRef>
+    <cs:spPr>
+      <a:solidFill>
+        <a:schemeClr val="lt1"/>
+      </a:solidFill>
+      <a:ln w="9525">
+        <a:solidFill>
+          <a:schemeClr val="tx1">
+            <a:lumMod val="15000"/>
+            <a:lumOff val="85000"/>
+          </a:schemeClr>
+        </a:solidFill>
+      </a:ln>
+    </cs:spPr>
+  </cs:upBar>
+  <cs:valueAxis>
+    <cs:lnRef idx="0"/>
+    <cs:fillRef idx="0"/>
+    <cs:effectRef idx="0"/>
+    <cs:fontRef idx="minor">
+      <a:schemeClr val="tx1">
+        <a:lumMod val="65000"/>
+        <a:lumOff val="35000"/>
+      </a:schemeClr>
+    </cs:fontRef>
+    <cs:defRPr sz="900" kern="1200"/>
+  </cs:valueAxis>
+  <cs:wall>
+    <cs:lnRef idx="0"/>
+    <cs:fillRef idx="0"/>
+    <cs:effectRef idx="0"/>
+    <cs:fontRef idx="minor">
+      <a:schemeClr val="tx1"/>
+    </cs:fontRef>
+    <cs:spPr>
+      <a:noFill/>
+      <a:ln>
+        <a:noFill/>
+      </a:ln>
+    </cs:spPr>
+  </cs:wall>
+</cs:chartStyle>
+</file>
+
+<file path=word/charts/style9.xml><?xml version="1.0" encoding="utf-8"?>
 <cs:chartStyle xmlns:cs="http://schemas.microsoft.com/office/drawing/2012/chartStyle" xmlns:a="http://schemas.openxmlformats.org/drawingml/2006/main" id="227">
   <cs:axisTitle>
     <cs:lnRef idx="0"/>

</xml_diff>